<commit_message>
Documentação Contexto, Objetivo e Justificativa. Colocando o site no web-data-viz
</commit_message>
<xml_diff>
--- a/Documentação - Projeto Individual.docx
+++ b/Documentação - Projeto Individual.docx
@@ -444,7 +444,6 @@
           <w:b/>
           <w:bCs/>
         </w:rPr>
-        <w:lastRenderedPageBreak/>
         <w:t>SUMÁRIO</w:t>
       </w:r>
     </w:p>
@@ -619,7 +618,14 @@
         <w:rPr>
           <w:rFonts w:ascii="Times New Roman" w:hAnsi="Times New Roman" w:cs="Times New Roman"/>
         </w:rPr>
-        <w:t>, antes ele só possuía função decorativa, mas com o tempo ele foi associado às orações e pedidos, sendo utilizado em casamentos, batizados, etc</w:t>
+        <w:t xml:space="preserve">, antes ele só possuía função decorativa, mas com o tempo ele foi associado às orações e pedidos, sendo utilizado em casamentos, </w:t>
+      </w:r>
+      <w:proofErr w:type="gramStart"/>
+      <w:r>
+        <w:rPr>
+          <w:rFonts w:ascii="Times New Roman" w:hAnsi="Times New Roman" w:cs="Times New Roman"/>
+        </w:rPr>
+        <w:t>batizados, etc</w:t>
       </w:r>
       <w:r>
         <w:rPr>
@@ -627,6 +633,7 @@
         </w:rPr>
         <w:t>.</w:t>
       </w:r>
+      <w:proofErr w:type="gramEnd"/>
       <w:r>
         <w:rPr>
           <w:rFonts w:ascii="Times New Roman" w:hAnsi="Times New Roman" w:cs="Times New Roman"/>
@@ -924,6 +931,13 @@
           <w:rFonts w:ascii="Times New Roman" w:hAnsi="Times New Roman" w:cs="Times New Roman"/>
         </w:rPr>
       </w:pPr>
+      <w:r>
+        <w:rPr>
+          <w:rFonts w:ascii="Times New Roman" w:hAnsi="Times New Roman" w:cs="Times New Roman"/>
+        </w:rPr>
+        <w:lastRenderedPageBreak/>
+        <w:t>Como foi mencionado o origami começou a crescer por todo o mundo e foram surgindo diferentes técnicas e estilos, alguns buscando o realismo das esculturas e tornando dobraduras verdadeiras obras de arte utilizando apenas papel. Podemos ver na Figura 2 uma coleção de origamis após 10 anos de experiência. É difícil pensar no tempo de planejamento para tornar uma folha de papel em uma obra de arte tão magnífica.</w:t>
+      </w:r>
     </w:p>
     <w:p>
       <w:pPr>
@@ -946,10 +960,40 @@
       <w:r>
         <w:rPr>
           <w:rFonts w:ascii="Times New Roman" w:hAnsi="Times New Roman" w:cs="Times New Roman"/>
-          <w:sz w:val="20"/>
-          <w:szCs w:val="20"/>
-        </w:rPr>
-        <w:t xml:space="preserve">Figura: Coleção de origami do autor </w:t>
+          <w:b/>
+          <w:bCs/>
+          <w:sz w:val="20"/>
+          <w:szCs w:val="20"/>
+        </w:rPr>
+        <w:t>Figura</w:t>
+      </w:r>
+      <w:r>
+        <w:rPr>
+          <w:rFonts w:ascii="Times New Roman" w:hAnsi="Times New Roman" w:cs="Times New Roman"/>
+          <w:b/>
+          <w:bCs/>
+          <w:sz w:val="20"/>
+          <w:szCs w:val="20"/>
+        </w:rPr>
+        <w:t xml:space="preserve"> 2</w:t>
+      </w:r>
+      <w:r>
+        <w:rPr>
+          <w:rFonts w:ascii="Times New Roman" w:hAnsi="Times New Roman" w:cs="Times New Roman"/>
+          <w:b/>
+          <w:bCs/>
+          <w:sz w:val="20"/>
+          <w:szCs w:val="20"/>
+        </w:rPr>
+        <w:t>:</w:t>
+      </w:r>
+      <w:r>
+        <w:rPr>
+          <w:rFonts w:ascii="Times New Roman" w:hAnsi="Times New Roman" w:cs="Times New Roman"/>
+          <w:sz w:val="20"/>
+          <w:szCs w:val="20"/>
+        </w:rPr>
+        <w:t xml:space="preserve"> Coleção de origami do autor </w:t>
       </w:r>
       <w:proofErr w:type="spellStart"/>
       <w:r>
@@ -1005,7 +1049,6 @@
           <w:sz w:val="20"/>
           <w:szCs w:val="20"/>
         </w:rPr>
-        <w:lastRenderedPageBreak/>
         <w:drawing>
           <wp:inline distT="0" distB="0" distL="0" distR="0" wp14:anchorId="3FC9406C" wp14:editId="344F851C">
             <wp:extent cx="4587710" cy="3057754"/>
@@ -1133,7 +1176,7 @@
         <w:rPr>
           <w:rFonts w:ascii="Times New Roman" w:hAnsi="Times New Roman" w:cs="Times New Roman"/>
         </w:rPr>
-        <w:t>A</w:t>
+        <w:t>É claro que exige muito tempo e prática para aperfeiçoar a arte do origami, mas também não é necessário começar com esculturas difíceis e complicados, algumas que exigem até um tipo específico de papel. O origami mais simples para se iniciar é o aviãozinho de papel (Figura 3), que até uma criança consegue fazer. São necessárias poucas dobras e está pronto para voar, às vezes, não é fácil fazer um aviãozinho que voe bastante, mas é um exemplo de que uma ideia pode se tornar algo complicado e desafiador (Figura 4).</w:t>
       </w:r>
     </w:p>
     <w:p>
@@ -1144,11 +1187,183 @@
           <w:rFonts w:ascii="Times New Roman" w:hAnsi="Times New Roman" w:cs="Times New Roman"/>
         </w:rPr>
       </w:pPr>
-      <w:r>
-        <w:rPr>
-          <w:rFonts w:ascii="Times New Roman" w:hAnsi="Times New Roman" w:cs="Times New Roman"/>
-        </w:rPr>
-        <w:t>Começou desde pequeno, na família, na escola.</w:t>
+    </w:p>
+    <w:p>
+      <w:pPr>
+        <w:spacing w:line="240" w:lineRule="auto"/>
+        <w:ind w:firstLine="0"/>
+        <w:jc w:val="center"/>
+        <w:rPr>
+          <w:rFonts w:ascii="Times New Roman" w:hAnsi="Times New Roman" w:cs="Times New Roman"/>
+          <w:sz w:val="20"/>
+          <w:szCs w:val="20"/>
+        </w:rPr>
+      </w:pPr>
+      <w:r>
+        <w:rPr>
+          <w:rFonts w:ascii="Times New Roman" w:hAnsi="Times New Roman" w:cs="Times New Roman"/>
+          <w:b/>
+          <w:bCs/>
+          <w:sz w:val="20"/>
+          <w:szCs w:val="20"/>
+        </w:rPr>
+        <w:t xml:space="preserve">Figura </w:t>
+      </w:r>
+      <w:r>
+        <w:rPr>
+          <w:rFonts w:ascii="Times New Roman" w:hAnsi="Times New Roman" w:cs="Times New Roman"/>
+          <w:b/>
+          <w:bCs/>
+          <w:sz w:val="20"/>
+          <w:szCs w:val="20"/>
+        </w:rPr>
+        <w:t>3</w:t>
+      </w:r>
+      <w:r>
+        <w:rPr>
+          <w:rFonts w:ascii="Times New Roman" w:hAnsi="Times New Roman" w:cs="Times New Roman"/>
+          <w:b/>
+          <w:bCs/>
+          <w:sz w:val="20"/>
+          <w:szCs w:val="20"/>
+        </w:rPr>
+        <w:t>:</w:t>
+      </w:r>
+      <w:r>
+        <w:rPr>
+          <w:rFonts w:ascii="Times New Roman" w:hAnsi="Times New Roman" w:cs="Times New Roman"/>
+          <w:b/>
+          <w:bCs/>
+          <w:sz w:val="20"/>
+          <w:szCs w:val="20"/>
+        </w:rPr>
+        <w:t xml:space="preserve"> </w:t>
+      </w:r>
+      <w:r>
+        <w:rPr>
+          <w:rFonts w:ascii="Times New Roman" w:hAnsi="Times New Roman" w:cs="Times New Roman"/>
+          <w:sz w:val="20"/>
+          <w:szCs w:val="20"/>
+        </w:rPr>
+        <w:t>Aviãozinho de papel</w:t>
+      </w:r>
+      <w:r>
+        <w:rPr>
+          <w:rFonts w:ascii="Times New Roman" w:hAnsi="Times New Roman" w:cs="Times New Roman"/>
+          <w:sz w:val="20"/>
+          <w:szCs w:val="20"/>
+        </w:rPr>
+        <w:t>.</w:t>
+      </w:r>
+    </w:p>
+    <w:p>
+      <w:pPr>
+        <w:spacing w:line="240" w:lineRule="auto"/>
+        <w:ind w:firstLine="0"/>
+        <w:jc w:val="center"/>
+        <w:rPr>
+          <w:rFonts w:ascii="Times New Roman" w:hAnsi="Times New Roman" w:cs="Times New Roman"/>
+          <w:sz w:val="20"/>
+          <w:szCs w:val="20"/>
+        </w:rPr>
+      </w:pPr>
+      <w:r>
+        <w:rPr>
+          <w:noProof/>
+        </w:rPr>
+        <w:lastRenderedPageBreak/>
+        <w:drawing>
+          <wp:inline distT="0" distB="0" distL="0" distR="0" wp14:anchorId="7F03DD8C" wp14:editId="15B6105A">
+            <wp:extent cx="3394253" cy="2037988"/>
+            <wp:effectExtent l="0" t="0" r="0" b="635"/>
+            <wp:docPr id="1150002626" name="Imagem 1" descr="Saudade de voar? Aprenda a fazer os mais variados aviõezinhos de papel na  quarentena - Jornal O Globo"/>
+            <wp:cNvGraphicFramePr>
+              <a:graphicFrameLocks xmlns:a="http://schemas.openxmlformats.org/drawingml/2006/main" noChangeAspect="1"/>
+            </wp:cNvGraphicFramePr>
+            <a:graphic xmlns:a="http://schemas.openxmlformats.org/drawingml/2006/main">
+              <a:graphicData uri="http://schemas.openxmlformats.org/drawingml/2006/picture">
+                <pic:pic xmlns:pic="http://schemas.openxmlformats.org/drawingml/2006/picture">
+                  <pic:nvPicPr>
+                    <pic:cNvPr id="0" name="Picture 1" descr="Saudade de voar? Aprenda a fazer os mais variados aviõezinhos de papel na  quarentena - Jornal O Globo"/>
+                    <pic:cNvPicPr>
+                      <a:picLocks noChangeAspect="1" noChangeArrowheads="1"/>
+                    </pic:cNvPicPr>
+                  </pic:nvPicPr>
+                  <pic:blipFill>
+                    <a:blip r:embed="rId10" cstate="print">
+                      <a:extLst>
+                        <a:ext uri="{28A0092B-C50C-407E-A947-70E740481C1C}">
+                          <a14:useLocalDpi xmlns:a14="http://schemas.microsoft.com/office/drawing/2010/main" val="0"/>
+                        </a:ext>
+                      </a:extLst>
+                    </a:blip>
+                    <a:srcRect/>
+                    <a:stretch>
+                      <a:fillRect/>
+                    </a:stretch>
+                  </pic:blipFill>
+                  <pic:spPr bwMode="auto">
+                    <a:xfrm>
+                      <a:off x="0" y="0"/>
+                      <a:ext cx="3406368" cy="2045262"/>
+                    </a:xfrm>
+                    <a:prstGeom prst="rect">
+                      <a:avLst/>
+                    </a:prstGeom>
+                    <a:noFill/>
+                    <a:ln>
+                      <a:noFill/>
+                    </a:ln>
+                  </pic:spPr>
+                </pic:pic>
+              </a:graphicData>
+            </a:graphic>
+          </wp:inline>
+        </w:drawing>
+      </w:r>
+    </w:p>
+    <w:p>
+      <w:pPr>
+        <w:spacing w:line="240" w:lineRule="auto"/>
+        <w:ind w:firstLine="0"/>
+        <w:jc w:val="center"/>
+        <w:rPr>
+          <w:rFonts w:ascii="Times New Roman" w:hAnsi="Times New Roman" w:cs="Times New Roman"/>
+          <w:sz w:val="20"/>
+          <w:szCs w:val="20"/>
+        </w:rPr>
+      </w:pPr>
+      <w:r>
+        <w:rPr>
+          <w:rFonts w:ascii="Times New Roman" w:hAnsi="Times New Roman" w:cs="Times New Roman"/>
+          <w:sz w:val="20"/>
+          <w:szCs w:val="20"/>
+        </w:rPr>
+        <w:t>Fonte</w:t>
+      </w:r>
+      <w:r>
+        <w:rPr>
+          <w:rFonts w:ascii="Times New Roman" w:hAnsi="Times New Roman" w:cs="Times New Roman"/>
+          <w:sz w:val="20"/>
+          <w:szCs w:val="20"/>
+        </w:rPr>
+        <w:t>:</w:t>
+      </w:r>
+      <w:r>
+        <w:rPr>
+          <w:rFonts w:ascii="Times New Roman" w:hAnsi="Times New Roman" w:cs="Times New Roman"/>
+          <w:sz w:val="20"/>
+          <w:szCs w:val="20"/>
+        </w:rPr>
+        <w:t xml:space="preserve"> O Globo</w:t>
+      </w:r>
+      <w:r>
+        <w:rPr>
+          <w:rFonts w:ascii="Times New Roman" w:hAnsi="Times New Roman" w:cs="Times New Roman"/>
+          <w:sz w:val="20"/>
+          <w:szCs w:val="20"/>
+        </w:rPr>
+        <w:t>.</w:t>
       </w:r>
     </w:p>
     <w:p>
@@ -1159,12 +1374,182 @@
           <w:rFonts w:ascii="Times New Roman" w:hAnsi="Times New Roman" w:cs="Times New Roman"/>
         </w:rPr>
       </w:pPr>
-      <w:r>
-        <w:rPr>
-          <w:rFonts w:ascii="Times New Roman" w:hAnsi="Times New Roman" w:cs="Times New Roman"/>
-        </w:rPr>
-        <w:t>Rotina: Passatempo, hobby, fugir da correria.</w:t>
-      </w:r>
+    </w:p>
+    <w:p>
+      <w:pPr>
+        <w:spacing w:line="240" w:lineRule="auto"/>
+        <w:ind w:firstLine="0"/>
+        <w:jc w:val="center"/>
+        <w:rPr>
+          <w:rFonts w:ascii="Times New Roman" w:hAnsi="Times New Roman" w:cs="Times New Roman"/>
+          <w:sz w:val="20"/>
+          <w:szCs w:val="20"/>
+        </w:rPr>
+      </w:pPr>
+      <w:r>
+        <w:rPr>
+          <w:rFonts w:ascii="Times New Roman" w:hAnsi="Times New Roman" w:cs="Times New Roman"/>
+          <w:b/>
+          <w:bCs/>
+          <w:sz w:val="20"/>
+          <w:szCs w:val="20"/>
+        </w:rPr>
+        <w:t xml:space="preserve">Figura </w:t>
+      </w:r>
+      <w:r>
+        <w:rPr>
+          <w:rFonts w:ascii="Times New Roman" w:hAnsi="Times New Roman" w:cs="Times New Roman"/>
+          <w:b/>
+          <w:bCs/>
+          <w:sz w:val="20"/>
+          <w:szCs w:val="20"/>
+        </w:rPr>
+        <w:t>4</w:t>
+      </w:r>
+      <w:r>
+        <w:rPr>
+          <w:rFonts w:ascii="Times New Roman" w:hAnsi="Times New Roman" w:cs="Times New Roman"/>
+          <w:b/>
+          <w:bCs/>
+          <w:sz w:val="20"/>
+          <w:szCs w:val="20"/>
+        </w:rPr>
+        <w:t>:</w:t>
+      </w:r>
+      <w:r>
+        <w:rPr>
+          <w:rFonts w:ascii="Times New Roman" w:hAnsi="Times New Roman" w:cs="Times New Roman"/>
+          <w:b/>
+          <w:bCs/>
+          <w:sz w:val="20"/>
+          <w:szCs w:val="20"/>
+        </w:rPr>
+        <w:t xml:space="preserve"> </w:t>
+      </w:r>
+      <w:r>
+        <w:rPr>
+          <w:rFonts w:ascii="Times New Roman" w:hAnsi="Times New Roman" w:cs="Times New Roman"/>
+          <w:sz w:val="20"/>
+          <w:szCs w:val="20"/>
+        </w:rPr>
+        <w:t>Avião de origami usando uma nota de 1 dólar</w:t>
+      </w:r>
+      <w:r>
+        <w:rPr>
+          <w:rFonts w:ascii="Times New Roman" w:hAnsi="Times New Roman" w:cs="Times New Roman"/>
+          <w:sz w:val="20"/>
+          <w:szCs w:val="20"/>
+        </w:rPr>
+        <w:t>.</w:t>
+      </w:r>
+    </w:p>
+    <w:p>
+      <w:pPr>
+        <w:spacing w:line="240" w:lineRule="auto"/>
+        <w:ind w:firstLine="0"/>
+        <w:jc w:val="center"/>
+        <w:rPr>
+          <w:rFonts w:ascii="Times New Roman" w:hAnsi="Times New Roman" w:cs="Times New Roman"/>
+          <w:sz w:val="20"/>
+          <w:szCs w:val="20"/>
+        </w:rPr>
+      </w:pPr>
+      <w:r>
+        <w:rPr>
+          <w:noProof/>
+        </w:rPr>
+        <w:drawing>
+          <wp:inline distT="0" distB="0" distL="0" distR="0" wp14:anchorId="27E0BFAE" wp14:editId="5CDED696">
+            <wp:extent cx="3525926" cy="2646103"/>
+            <wp:effectExtent l="0" t="0" r="0" b="1905"/>
+            <wp:docPr id="1064659407" name="Imagem 2" descr="Money Origami AIRPLANE ZERO Jet Fighter Dollar Military Air Force Aircraft  Jet | eBay"/>
+            <wp:cNvGraphicFramePr>
+              <a:graphicFrameLocks xmlns:a="http://schemas.openxmlformats.org/drawingml/2006/main" noChangeAspect="1"/>
+            </wp:cNvGraphicFramePr>
+            <a:graphic xmlns:a="http://schemas.openxmlformats.org/drawingml/2006/main">
+              <a:graphicData uri="http://schemas.openxmlformats.org/drawingml/2006/picture">
+                <pic:pic xmlns:pic="http://schemas.openxmlformats.org/drawingml/2006/picture">
+                  <pic:nvPicPr>
+                    <pic:cNvPr id="0" name="Picture 3" descr="Money Origami AIRPLANE ZERO Jet Fighter Dollar Military Air Force Aircraft  Jet | eBay"/>
+                    <pic:cNvPicPr>
+                      <a:picLocks noChangeAspect="1" noChangeArrowheads="1"/>
+                    </pic:cNvPicPr>
+                  </pic:nvPicPr>
+                  <pic:blipFill>
+                    <a:blip r:embed="rId11">
+                      <a:extLst>
+                        <a:ext uri="{28A0092B-C50C-407E-A947-70E740481C1C}">
+                          <a14:useLocalDpi xmlns:a14="http://schemas.microsoft.com/office/drawing/2010/main" val="0"/>
+                        </a:ext>
+                      </a:extLst>
+                    </a:blip>
+                    <a:srcRect/>
+                    <a:stretch>
+                      <a:fillRect/>
+                    </a:stretch>
+                  </pic:blipFill>
+                  <pic:spPr bwMode="auto">
+                    <a:xfrm>
+                      <a:off x="0" y="0"/>
+                      <a:ext cx="3533290" cy="2651629"/>
+                    </a:xfrm>
+                    <a:prstGeom prst="rect">
+                      <a:avLst/>
+                    </a:prstGeom>
+                    <a:noFill/>
+                    <a:ln>
+                      <a:noFill/>
+                    </a:ln>
+                  </pic:spPr>
+                </pic:pic>
+              </a:graphicData>
+            </a:graphic>
+          </wp:inline>
+        </w:drawing>
+      </w:r>
+    </w:p>
+    <w:p>
+      <w:pPr>
+        <w:spacing w:line="240" w:lineRule="auto"/>
+        <w:ind w:firstLine="0"/>
+        <w:jc w:val="center"/>
+        <w:rPr>
+          <w:rFonts w:ascii="Times New Roman" w:hAnsi="Times New Roman" w:cs="Times New Roman"/>
+          <w:sz w:val="20"/>
+          <w:szCs w:val="20"/>
+        </w:rPr>
+      </w:pPr>
+      <w:r>
+        <w:rPr>
+          <w:rFonts w:ascii="Times New Roman" w:hAnsi="Times New Roman" w:cs="Times New Roman"/>
+          <w:sz w:val="20"/>
+          <w:szCs w:val="20"/>
+        </w:rPr>
+        <w:t>Autor:</w:t>
+      </w:r>
+      <w:r>
+        <w:rPr>
+          <w:rFonts w:ascii="Times New Roman" w:hAnsi="Times New Roman" w:cs="Times New Roman"/>
+          <w:sz w:val="20"/>
+          <w:szCs w:val="20"/>
+        </w:rPr>
+        <w:t xml:space="preserve"> Origami Master</w:t>
+      </w:r>
+      <w:r>
+        <w:rPr>
+          <w:rFonts w:ascii="Times New Roman" w:hAnsi="Times New Roman" w:cs="Times New Roman"/>
+          <w:sz w:val="20"/>
+          <w:szCs w:val="20"/>
+        </w:rPr>
+        <w:t>.</w:t>
+      </w:r>
+    </w:p>
+    <w:p>
+      <w:pPr>
+        <w:rPr>
+          <w:rFonts w:ascii="Times New Roman" w:hAnsi="Times New Roman" w:cs="Times New Roman"/>
+        </w:rPr>
+      </w:pPr>
     </w:p>
     <w:p>
       <w:pPr>
@@ -1178,7 +1563,35 @@
         <w:rPr>
           <w:rFonts w:ascii="Times New Roman" w:hAnsi="Times New Roman" w:cs="Times New Roman"/>
         </w:rPr>
-        <w:t>Terapêutico</w:t>
+        <w:t xml:space="preserve">Comecei a fazer origami desde pequeno, perto dos meus 7 anos de idade. Inicialmente eu só fazia barcos e aviões durante a época da escola, mas logo depois a minha mãe me ensinou a fazer o </w:t>
+      </w:r>
+      <w:proofErr w:type="spellStart"/>
+      <w:r>
+        <w:rPr>
+          <w:rFonts w:ascii="Times New Roman" w:hAnsi="Times New Roman" w:cs="Times New Roman"/>
+        </w:rPr>
+        <w:t>tsuru</w:t>
+      </w:r>
+      <w:proofErr w:type="spellEnd"/>
+      <w:r>
+        <w:rPr>
+          <w:rFonts w:ascii="Times New Roman" w:hAnsi="Times New Roman" w:cs="Times New Roman"/>
+        </w:rPr>
+        <w:t xml:space="preserve">, e isso foi o começo da minha motivação. Sempre quando saíamos para comer no shopping a gente pegava os papéis das bandejas, depois de comer, e utilizava como rascunho para os nossos origamis, ela fazia o balão (Figura 5) e eu fazia o </w:t>
+      </w:r>
+      <w:proofErr w:type="spellStart"/>
+      <w:r>
+        <w:rPr>
+          <w:rFonts w:ascii="Times New Roman" w:hAnsi="Times New Roman" w:cs="Times New Roman"/>
+        </w:rPr>
+        <w:t>tsuru</w:t>
+      </w:r>
+      <w:proofErr w:type="spellEnd"/>
+      <w:r>
+        <w:rPr>
+          <w:rFonts w:ascii="Times New Roman" w:hAnsi="Times New Roman" w:cs="Times New Roman"/>
+        </w:rPr>
+        <w:t xml:space="preserve">. Depois ela me ensinou a fazer origami modular (Figura 6), que utiliza vários papéis encaixados para formar uma figura, geralmente simétrica. </w:t>
       </w:r>
     </w:p>
     <w:p>
@@ -1189,11 +1602,183 @@
           <w:rFonts w:ascii="Times New Roman" w:hAnsi="Times New Roman" w:cs="Times New Roman"/>
         </w:rPr>
       </w:pPr>
-      <w:r>
-        <w:rPr>
-          <w:rFonts w:ascii="Times New Roman" w:hAnsi="Times New Roman" w:cs="Times New Roman"/>
-        </w:rPr>
-        <w:t>Desenvolvimento cognitivo</w:t>
+    </w:p>
+    <w:p>
+      <w:pPr>
+        <w:spacing w:line="240" w:lineRule="auto"/>
+        <w:ind w:firstLine="0"/>
+        <w:jc w:val="center"/>
+        <w:rPr>
+          <w:rFonts w:ascii="Times New Roman" w:hAnsi="Times New Roman" w:cs="Times New Roman"/>
+          <w:sz w:val="20"/>
+          <w:szCs w:val="20"/>
+        </w:rPr>
+      </w:pPr>
+      <w:r>
+        <w:rPr>
+          <w:rFonts w:ascii="Times New Roman" w:hAnsi="Times New Roman" w:cs="Times New Roman"/>
+          <w:b/>
+          <w:bCs/>
+          <w:sz w:val="20"/>
+          <w:szCs w:val="20"/>
+        </w:rPr>
+        <w:t xml:space="preserve">Figura </w:t>
+      </w:r>
+      <w:r>
+        <w:rPr>
+          <w:rFonts w:ascii="Times New Roman" w:hAnsi="Times New Roman" w:cs="Times New Roman"/>
+          <w:b/>
+          <w:bCs/>
+          <w:sz w:val="20"/>
+          <w:szCs w:val="20"/>
+        </w:rPr>
+        <w:t>5</w:t>
+      </w:r>
+      <w:r>
+        <w:rPr>
+          <w:rFonts w:ascii="Times New Roman" w:hAnsi="Times New Roman" w:cs="Times New Roman"/>
+          <w:b/>
+          <w:bCs/>
+          <w:sz w:val="20"/>
+          <w:szCs w:val="20"/>
+        </w:rPr>
+        <w:t>:</w:t>
+      </w:r>
+      <w:r>
+        <w:rPr>
+          <w:rFonts w:ascii="Times New Roman" w:hAnsi="Times New Roman" w:cs="Times New Roman"/>
+          <w:b/>
+          <w:bCs/>
+          <w:sz w:val="20"/>
+          <w:szCs w:val="20"/>
+        </w:rPr>
+        <w:t xml:space="preserve"> </w:t>
+      </w:r>
+      <w:r>
+        <w:rPr>
+          <w:rFonts w:ascii="Times New Roman" w:hAnsi="Times New Roman" w:cs="Times New Roman"/>
+          <w:sz w:val="20"/>
+          <w:szCs w:val="20"/>
+        </w:rPr>
+        <w:t>Balão de origami</w:t>
+      </w:r>
+      <w:r>
+        <w:rPr>
+          <w:rFonts w:ascii="Times New Roman" w:hAnsi="Times New Roman" w:cs="Times New Roman"/>
+          <w:sz w:val="20"/>
+          <w:szCs w:val="20"/>
+        </w:rPr>
+        <w:t>.</w:t>
+      </w:r>
+    </w:p>
+    <w:p>
+      <w:pPr>
+        <w:spacing w:line="240" w:lineRule="auto"/>
+        <w:ind w:firstLine="0"/>
+        <w:jc w:val="center"/>
+        <w:rPr>
+          <w:rFonts w:ascii="Times New Roman" w:hAnsi="Times New Roman" w:cs="Times New Roman"/>
+          <w:sz w:val="20"/>
+          <w:szCs w:val="20"/>
+        </w:rPr>
+      </w:pPr>
+      <w:r>
+        <w:rPr>
+          <w:noProof/>
+        </w:rPr>
+        <w:lastRenderedPageBreak/>
+        <w:drawing>
+          <wp:inline distT="0" distB="0" distL="0" distR="0" wp14:anchorId="6A860F2B" wp14:editId="3400E74C">
+            <wp:extent cx="2355494" cy="2629711"/>
+            <wp:effectExtent l="0" t="0" r="6985" b="0"/>
+            <wp:docPr id="983051784" name="Imagem 4" descr="Uma imagem contendo deitado, bolsa&#10;&#10;O conteúdo gerado por IA pode estar incorreto."/>
+            <wp:cNvGraphicFramePr>
+              <a:graphicFrameLocks xmlns:a="http://schemas.openxmlformats.org/drawingml/2006/main" noChangeAspect="1"/>
+            </wp:cNvGraphicFramePr>
+            <a:graphic xmlns:a="http://schemas.openxmlformats.org/drawingml/2006/main">
+              <a:graphicData uri="http://schemas.openxmlformats.org/drawingml/2006/picture">
+                <pic:pic xmlns:pic="http://schemas.openxmlformats.org/drawingml/2006/picture">
+                  <pic:nvPicPr>
+                    <pic:cNvPr id="983051784" name="Imagem 4" descr="Uma imagem contendo deitado, bolsa&#10;&#10;O conteúdo gerado por IA pode estar incorreto."/>
+                    <pic:cNvPicPr>
+                      <a:picLocks noChangeAspect="1" noChangeArrowheads="1"/>
+                    </pic:cNvPicPr>
+                  </pic:nvPicPr>
+                  <pic:blipFill>
+                    <a:blip r:embed="rId12" cstate="print">
+                      <a:extLst>
+                        <a:ext uri="{28A0092B-C50C-407E-A947-70E740481C1C}">
+                          <a14:useLocalDpi xmlns:a14="http://schemas.microsoft.com/office/drawing/2010/main" val="0"/>
+                        </a:ext>
+                      </a:extLst>
+                    </a:blip>
+                    <a:srcRect/>
+                    <a:stretch>
+                      <a:fillRect/>
+                    </a:stretch>
+                  </pic:blipFill>
+                  <pic:spPr bwMode="auto">
+                    <a:xfrm>
+                      <a:off x="0" y="0"/>
+                      <a:ext cx="2359383" cy="2634053"/>
+                    </a:xfrm>
+                    <a:prstGeom prst="rect">
+                      <a:avLst/>
+                    </a:prstGeom>
+                    <a:noFill/>
+                    <a:ln>
+                      <a:noFill/>
+                    </a:ln>
+                  </pic:spPr>
+                </pic:pic>
+              </a:graphicData>
+            </a:graphic>
+          </wp:inline>
+        </w:drawing>
+      </w:r>
+    </w:p>
+    <w:p>
+      <w:pPr>
+        <w:spacing w:line="240" w:lineRule="auto"/>
+        <w:ind w:firstLine="0"/>
+        <w:jc w:val="center"/>
+        <w:rPr>
+          <w:rFonts w:ascii="Times New Roman" w:hAnsi="Times New Roman" w:cs="Times New Roman"/>
+          <w:sz w:val="20"/>
+          <w:szCs w:val="20"/>
+        </w:rPr>
+      </w:pPr>
+      <w:r>
+        <w:rPr>
+          <w:rFonts w:ascii="Times New Roman" w:hAnsi="Times New Roman" w:cs="Times New Roman"/>
+          <w:sz w:val="20"/>
+          <w:szCs w:val="20"/>
+        </w:rPr>
+        <w:t>Fonte</w:t>
+      </w:r>
+      <w:r>
+        <w:rPr>
+          <w:rFonts w:ascii="Times New Roman" w:hAnsi="Times New Roman" w:cs="Times New Roman"/>
+          <w:sz w:val="20"/>
+          <w:szCs w:val="20"/>
+        </w:rPr>
+        <w:t>:</w:t>
+      </w:r>
+      <w:r>
+        <w:rPr>
+          <w:rFonts w:ascii="Times New Roman" w:hAnsi="Times New Roman" w:cs="Times New Roman"/>
+          <w:sz w:val="20"/>
+          <w:szCs w:val="20"/>
+        </w:rPr>
+        <w:t xml:space="preserve"> Autoria própria</w:t>
+      </w:r>
+      <w:r>
+        <w:rPr>
+          <w:rFonts w:ascii="Times New Roman" w:hAnsi="Times New Roman" w:cs="Times New Roman"/>
+          <w:sz w:val="20"/>
+          <w:szCs w:val="20"/>
+        </w:rPr>
+        <w:t>.</w:t>
       </w:r>
     </w:p>
     <w:p>
@@ -1204,17 +1789,182 @@
           <w:rFonts w:ascii="Times New Roman" w:hAnsi="Times New Roman" w:cs="Times New Roman"/>
         </w:rPr>
       </w:pPr>
-      <w:r>
-        <w:rPr>
-          <w:rFonts w:ascii="Times New Roman" w:hAnsi="Times New Roman" w:cs="Times New Roman"/>
-        </w:rPr>
-        <w:t>Paciência, persistência, foco, criatividade</w:t>
-      </w:r>
-      <w:r>
-        <w:rPr>
-          <w:rFonts w:ascii="Times New Roman" w:hAnsi="Times New Roman" w:cs="Times New Roman"/>
-        </w:rPr>
-        <w:t>, coordenação motora.</w:t>
+    </w:p>
+    <w:p>
+      <w:pPr>
+        <w:spacing w:line="240" w:lineRule="auto"/>
+        <w:ind w:firstLine="0"/>
+        <w:jc w:val="center"/>
+        <w:rPr>
+          <w:rFonts w:ascii="Times New Roman" w:hAnsi="Times New Roman" w:cs="Times New Roman"/>
+          <w:sz w:val="20"/>
+          <w:szCs w:val="20"/>
+        </w:rPr>
+      </w:pPr>
+      <w:r>
+        <w:rPr>
+          <w:rFonts w:ascii="Times New Roman" w:hAnsi="Times New Roman" w:cs="Times New Roman"/>
+          <w:b/>
+          <w:bCs/>
+          <w:sz w:val="20"/>
+          <w:szCs w:val="20"/>
+        </w:rPr>
+        <w:t xml:space="preserve">Figura </w:t>
+      </w:r>
+      <w:r>
+        <w:rPr>
+          <w:rFonts w:ascii="Times New Roman" w:hAnsi="Times New Roman" w:cs="Times New Roman"/>
+          <w:b/>
+          <w:bCs/>
+          <w:sz w:val="20"/>
+          <w:szCs w:val="20"/>
+        </w:rPr>
+        <w:t>6</w:t>
+      </w:r>
+      <w:r>
+        <w:rPr>
+          <w:rFonts w:ascii="Times New Roman" w:hAnsi="Times New Roman" w:cs="Times New Roman"/>
+          <w:b/>
+          <w:bCs/>
+          <w:sz w:val="20"/>
+          <w:szCs w:val="20"/>
+        </w:rPr>
+        <w:t>:</w:t>
+      </w:r>
+      <w:r>
+        <w:rPr>
+          <w:rFonts w:ascii="Times New Roman" w:hAnsi="Times New Roman" w:cs="Times New Roman"/>
+          <w:b/>
+          <w:bCs/>
+          <w:sz w:val="20"/>
+          <w:szCs w:val="20"/>
+        </w:rPr>
+        <w:t xml:space="preserve"> </w:t>
+      </w:r>
+      <w:r>
+        <w:rPr>
+          <w:rFonts w:ascii="Times New Roman" w:hAnsi="Times New Roman" w:cs="Times New Roman"/>
+          <w:sz w:val="20"/>
+          <w:szCs w:val="20"/>
+        </w:rPr>
+        <w:t>Origami modular dodecaedro</w:t>
+      </w:r>
+      <w:r>
+        <w:rPr>
+          <w:rFonts w:ascii="Times New Roman" w:hAnsi="Times New Roman" w:cs="Times New Roman"/>
+          <w:sz w:val="20"/>
+          <w:szCs w:val="20"/>
+        </w:rPr>
+        <w:t>.</w:t>
+      </w:r>
+    </w:p>
+    <w:p>
+      <w:pPr>
+        <w:spacing w:line="240" w:lineRule="auto"/>
+        <w:ind w:firstLine="0"/>
+        <w:jc w:val="center"/>
+        <w:rPr>
+          <w:rFonts w:ascii="Times New Roman" w:hAnsi="Times New Roman" w:cs="Times New Roman"/>
+          <w:sz w:val="20"/>
+          <w:szCs w:val="20"/>
+        </w:rPr>
+      </w:pPr>
+      <w:r>
+        <w:rPr>
+          <w:noProof/>
+        </w:rPr>
+        <w:drawing>
+          <wp:inline distT="0" distB="0" distL="0" distR="0" wp14:anchorId="21B6200F" wp14:editId="62F8A3EF">
+            <wp:extent cx="2574950" cy="2614313"/>
+            <wp:effectExtent l="0" t="0" r="0" b="0"/>
+            <wp:docPr id="609020934" name="Imagem 3" descr="Uma imagem contendo objeto, colorido, papel, pequeno&#10;&#10;O conteúdo gerado por IA pode estar incorreto."/>
+            <wp:cNvGraphicFramePr>
+              <a:graphicFrameLocks xmlns:a="http://schemas.openxmlformats.org/drawingml/2006/main" noChangeAspect="1"/>
+            </wp:cNvGraphicFramePr>
+            <a:graphic xmlns:a="http://schemas.openxmlformats.org/drawingml/2006/main">
+              <a:graphicData uri="http://schemas.openxmlformats.org/drawingml/2006/picture">
+                <pic:pic xmlns:pic="http://schemas.openxmlformats.org/drawingml/2006/picture">
+                  <pic:nvPicPr>
+                    <pic:cNvPr id="609020934" name="Imagem 3" descr="Uma imagem contendo objeto, colorido, papel, pequeno&#10;&#10;O conteúdo gerado por IA pode estar incorreto."/>
+                    <pic:cNvPicPr>
+                      <a:picLocks noChangeAspect="1" noChangeArrowheads="1"/>
+                    </pic:cNvPicPr>
+                  </pic:nvPicPr>
+                  <pic:blipFill>
+                    <a:blip r:embed="rId13" cstate="print">
+                      <a:extLst>
+                        <a:ext uri="{28A0092B-C50C-407E-A947-70E740481C1C}">
+                          <a14:useLocalDpi xmlns:a14="http://schemas.microsoft.com/office/drawing/2010/main" val="0"/>
+                        </a:ext>
+                      </a:extLst>
+                    </a:blip>
+                    <a:srcRect/>
+                    <a:stretch>
+                      <a:fillRect/>
+                    </a:stretch>
+                  </pic:blipFill>
+                  <pic:spPr bwMode="auto">
+                    <a:xfrm>
+                      <a:off x="0" y="0"/>
+                      <a:ext cx="2580402" cy="2619848"/>
+                    </a:xfrm>
+                    <a:prstGeom prst="rect">
+                      <a:avLst/>
+                    </a:prstGeom>
+                    <a:noFill/>
+                    <a:ln>
+                      <a:noFill/>
+                    </a:ln>
+                  </pic:spPr>
+                </pic:pic>
+              </a:graphicData>
+            </a:graphic>
+          </wp:inline>
+        </w:drawing>
+      </w:r>
+    </w:p>
+    <w:p>
+      <w:pPr>
+        <w:spacing w:line="240" w:lineRule="auto"/>
+        <w:ind w:firstLine="0"/>
+        <w:jc w:val="center"/>
+        <w:rPr>
+          <w:rFonts w:ascii="Times New Roman" w:hAnsi="Times New Roman" w:cs="Times New Roman"/>
+          <w:sz w:val="20"/>
+          <w:szCs w:val="20"/>
+        </w:rPr>
+      </w:pPr>
+      <w:r>
+        <w:rPr>
+          <w:rFonts w:ascii="Times New Roman" w:hAnsi="Times New Roman" w:cs="Times New Roman"/>
+          <w:sz w:val="20"/>
+          <w:szCs w:val="20"/>
+        </w:rPr>
+        <w:t>Fonte</w:t>
+      </w:r>
+      <w:r>
+        <w:rPr>
+          <w:rFonts w:ascii="Times New Roman" w:hAnsi="Times New Roman" w:cs="Times New Roman"/>
+          <w:sz w:val="20"/>
+          <w:szCs w:val="20"/>
+        </w:rPr>
+        <w:t>:</w:t>
+      </w:r>
+      <w:r>
+        <w:rPr>
+          <w:rFonts w:ascii="Times New Roman" w:hAnsi="Times New Roman" w:cs="Times New Roman"/>
+          <w:sz w:val="20"/>
+          <w:szCs w:val="20"/>
+        </w:rPr>
+        <w:t xml:space="preserve"> Autoria própria</w:t>
+      </w:r>
+      <w:r>
+        <w:rPr>
+          <w:rFonts w:ascii="Times New Roman" w:hAnsi="Times New Roman" w:cs="Times New Roman"/>
+          <w:sz w:val="20"/>
+          <w:szCs w:val="20"/>
+        </w:rPr>
+        <w:t>.</w:t>
       </w:r>
     </w:p>
     <w:p>
@@ -1225,12 +1975,6 @@
           <w:rFonts w:ascii="Times New Roman" w:hAnsi="Times New Roman" w:cs="Times New Roman"/>
         </w:rPr>
       </w:pPr>
-      <w:r>
-        <w:rPr>
-          <w:rFonts w:ascii="Times New Roman" w:hAnsi="Times New Roman" w:cs="Times New Roman"/>
-        </w:rPr>
-        <w:t>Dificuldades: tempo, frustração de não conseguir, sem espaço, gatos.</w:t>
-      </w:r>
     </w:p>
     <w:p>
       <w:pPr>
@@ -1244,65 +1988,787 @@
         <w:rPr>
           <w:rFonts w:ascii="Times New Roman" w:hAnsi="Times New Roman" w:cs="Times New Roman"/>
         </w:rPr>
-        <w:t>Superação: qualquer origami novo.</w:t>
+        <w:t>Na época do ensino médio quase entrando na faculdade eu encontrei uma nova modalidade do origami, que é o origami 3D utilizando vários triângulos pequenos (Figura 7). Juntando-os para formar uma grande escultura, a minha primeira obra foi uma serpente que eu vi no Youtube. Cortando várias folhas de papel e dobrando cada um dos papéis menores para encaixar tudo no final e finalmente criar a serpente, mostrada na Figura 8.</w:t>
       </w:r>
     </w:p>
     <w:p>
       <w:pPr>
         <w:pStyle w:val="PargrafodaLista"/>
-        <w:ind w:left="0" w:firstLine="0"/>
-        <w:rPr>
-          <w:rFonts w:ascii="Times New Roman" w:hAnsi="Times New Roman" w:cs="Times New Roman"/>
-        </w:rPr>
-      </w:pPr>
-      <w:r>
-        <w:rPr>
-          <w:rFonts w:ascii="Times New Roman" w:hAnsi="Times New Roman" w:cs="Times New Roman"/>
-        </w:rPr>
-        <w:t>Gratidão: Recompensa do trabalho duro, mostrar para outras pessoas.</w:t>
-      </w:r>
-    </w:p>
-    <w:p>
-      <w:pPr>
-        <w:ind w:firstLine="0"/>
-        <w:rPr>
-          <w:rFonts w:ascii="Times New Roman" w:hAnsi="Times New Roman" w:cs="Times New Roman"/>
-        </w:rPr>
-      </w:pPr>
-      <w:r>
-        <w:rPr>
-          <w:rFonts w:ascii="Times New Roman" w:hAnsi="Times New Roman" w:cs="Times New Roman"/>
-        </w:rPr>
+        <w:ind w:left="0"/>
+        <w:rPr>
+          <w:rFonts w:ascii="Times New Roman" w:hAnsi="Times New Roman" w:cs="Times New Roman"/>
+        </w:rPr>
+      </w:pPr>
+    </w:p>
+    <w:p>
+      <w:pPr>
+        <w:spacing w:line="240" w:lineRule="auto"/>
+        <w:ind w:firstLine="0"/>
+        <w:jc w:val="center"/>
+        <w:rPr>
+          <w:rFonts w:ascii="Times New Roman" w:hAnsi="Times New Roman" w:cs="Times New Roman"/>
+          <w:sz w:val="20"/>
+          <w:szCs w:val="20"/>
+        </w:rPr>
+      </w:pPr>
+      <w:r>
+        <w:rPr>
+          <w:rFonts w:ascii="Times New Roman" w:hAnsi="Times New Roman" w:cs="Times New Roman"/>
+          <w:b/>
+          <w:bCs/>
+          <w:sz w:val="20"/>
+          <w:szCs w:val="20"/>
+        </w:rPr>
+        <w:t xml:space="preserve">Figura </w:t>
+      </w:r>
+      <w:r>
+        <w:rPr>
+          <w:rFonts w:ascii="Times New Roman" w:hAnsi="Times New Roman" w:cs="Times New Roman"/>
+          <w:b/>
+          <w:bCs/>
+          <w:sz w:val="20"/>
+          <w:szCs w:val="20"/>
+        </w:rPr>
+        <w:t>7</w:t>
+      </w:r>
+      <w:r>
+        <w:rPr>
+          <w:rFonts w:ascii="Times New Roman" w:hAnsi="Times New Roman" w:cs="Times New Roman"/>
+          <w:b/>
+          <w:bCs/>
+          <w:sz w:val="20"/>
+          <w:szCs w:val="20"/>
+        </w:rPr>
+        <w:t>:</w:t>
+      </w:r>
+      <w:r>
+        <w:rPr>
+          <w:rFonts w:ascii="Times New Roman" w:hAnsi="Times New Roman" w:cs="Times New Roman"/>
+          <w:b/>
+          <w:bCs/>
+          <w:sz w:val="20"/>
+          <w:szCs w:val="20"/>
+        </w:rPr>
+        <w:t xml:space="preserve"> </w:t>
+      </w:r>
+      <w:r>
+        <w:rPr>
+          <w:rFonts w:ascii="Times New Roman" w:hAnsi="Times New Roman" w:cs="Times New Roman"/>
+          <w:sz w:val="20"/>
+          <w:szCs w:val="20"/>
+        </w:rPr>
+        <w:t>Origami 3D Triângulo base</w:t>
+      </w:r>
+      <w:r>
+        <w:rPr>
+          <w:rFonts w:ascii="Times New Roman" w:hAnsi="Times New Roman" w:cs="Times New Roman"/>
+          <w:sz w:val="20"/>
+          <w:szCs w:val="20"/>
+        </w:rPr>
+        <w:t>.</w:t>
+      </w:r>
+    </w:p>
+    <w:p>
+      <w:pPr>
+        <w:spacing w:line="240" w:lineRule="auto"/>
+        <w:ind w:firstLine="0"/>
+        <w:jc w:val="center"/>
+        <w:rPr>
+          <w:rFonts w:ascii="Times New Roman" w:hAnsi="Times New Roman" w:cs="Times New Roman"/>
+          <w:sz w:val="20"/>
+          <w:szCs w:val="20"/>
+        </w:rPr>
+      </w:pPr>
+      <w:r>
+        <w:rPr>
+          <w:noProof/>
+        </w:rPr>
+        <w:lastRenderedPageBreak/>
+        <w:drawing>
+          <wp:inline distT="0" distB="0" distL="0" distR="0" wp14:anchorId="77B5E269" wp14:editId="17BBC724">
+            <wp:extent cx="3664864" cy="2393284"/>
+            <wp:effectExtent l="0" t="0" r="0" b="7620"/>
+            <wp:docPr id="507289253" name="Imagem 7" descr="Teclado de computador&#10;&#10;O conteúdo gerado por IA pode estar incorreto."/>
+            <wp:cNvGraphicFramePr>
+              <a:graphicFrameLocks xmlns:a="http://schemas.openxmlformats.org/drawingml/2006/main" noChangeAspect="1"/>
+            </wp:cNvGraphicFramePr>
+            <a:graphic xmlns:a="http://schemas.openxmlformats.org/drawingml/2006/main">
+              <a:graphicData uri="http://schemas.openxmlformats.org/drawingml/2006/picture">
+                <pic:pic xmlns:pic="http://schemas.openxmlformats.org/drawingml/2006/picture">
+                  <pic:nvPicPr>
+                    <pic:cNvPr id="507289253" name="Imagem 7" descr="Teclado de computador&#10;&#10;O conteúdo gerado por IA pode estar incorreto."/>
+                    <pic:cNvPicPr>
+                      <a:picLocks noChangeAspect="1" noChangeArrowheads="1"/>
+                    </pic:cNvPicPr>
+                  </pic:nvPicPr>
+                  <pic:blipFill rotWithShape="1">
+                    <a:blip r:embed="rId14" cstate="print">
+                      <a:extLst>
+                        <a:ext uri="{28A0092B-C50C-407E-A947-70E740481C1C}">
+                          <a14:useLocalDpi xmlns:a14="http://schemas.microsoft.com/office/drawing/2010/main" val="0"/>
+                        </a:ext>
+                      </a:extLst>
+                    </a:blip>
+                    <a:srcRect l="4822" r="8925"/>
+                    <a:stretch/>
+                  </pic:blipFill>
+                  <pic:spPr bwMode="auto">
+                    <a:xfrm>
+                      <a:off x="0" y="0"/>
+                      <a:ext cx="3673933" cy="2399206"/>
+                    </a:xfrm>
+                    <a:prstGeom prst="rect">
+                      <a:avLst/>
+                    </a:prstGeom>
+                    <a:noFill/>
+                    <a:ln>
+                      <a:noFill/>
+                    </a:ln>
+                    <a:extLst>
+                      <a:ext uri="{53640926-AAD7-44D8-BBD7-CCE9431645EC}">
+                        <a14:shadowObscured xmlns:a14="http://schemas.microsoft.com/office/drawing/2010/main"/>
+                      </a:ext>
+                    </a:extLst>
+                  </pic:spPr>
+                </pic:pic>
+              </a:graphicData>
+            </a:graphic>
+          </wp:inline>
+        </w:drawing>
+      </w:r>
+    </w:p>
+    <w:p>
+      <w:pPr>
+        <w:spacing w:line="240" w:lineRule="auto"/>
+        <w:ind w:firstLine="0"/>
+        <w:jc w:val="center"/>
+        <w:rPr>
+          <w:rFonts w:ascii="Times New Roman" w:hAnsi="Times New Roman" w:cs="Times New Roman"/>
+          <w:sz w:val="20"/>
+          <w:szCs w:val="20"/>
+        </w:rPr>
+      </w:pPr>
+      <w:r>
+        <w:rPr>
+          <w:rFonts w:ascii="Times New Roman" w:hAnsi="Times New Roman" w:cs="Times New Roman"/>
+          <w:sz w:val="20"/>
+          <w:szCs w:val="20"/>
+        </w:rPr>
+        <w:t>Fonte</w:t>
+      </w:r>
+      <w:r>
+        <w:rPr>
+          <w:rFonts w:ascii="Times New Roman" w:hAnsi="Times New Roman" w:cs="Times New Roman"/>
+          <w:sz w:val="20"/>
+          <w:szCs w:val="20"/>
+        </w:rPr>
+        <w:t>:</w:t>
+      </w:r>
+      <w:r>
+        <w:rPr>
+          <w:rFonts w:ascii="Times New Roman" w:hAnsi="Times New Roman" w:cs="Times New Roman"/>
+          <w:sz w:val="20"/>
+          <w:szCs w:val="20"/>
+        </w:rPr>
+        <w:t xml:space="preserve"> Autoria própria</w:t>
+      </w:r>
+      <w:r>
+        <w:rPr>
+          <w:rFonts w:ascii="Times New Roman" w:hAnsi="Times New Roman" w:cs="Times New Roman"/>
+          <w:sz w:val="20"/>
+          <w:szCs w:val="20"/>
+        </w:rPr>
+        <w:t>.</w:t>
+      </w:r>
+    </w:p>
+    <w:p>
+      <w:pPr>
+        <w:pStyle w:val="PargrafodaLista"/>
+        <w:ind w:left="0"/>
+        <w:rPr>
+          <w:rFonts w:ascii="Times New Roman" w:hAnsi="Times New Roman" w:cs="Times New Roman"/>
+        </w:rPr>
+      </w:pPr>
+    </w:p>
+    <w:p>
+      <w:pPr>
+        <w:spacing w:line="240" w:lineRule="auto"/>
+        <w:ind w:firstLine="0"/>
+        <w:jc w:val="center"/>
+        <w:rPr>
+          <w:rFonts w:ascii="Times New Roman" w:hAnsi="Times New Roman" w:cs="Times New Roman"/>
+          <w:sz w:val="20"/>
+          <w:szCs w:val="20"/>
+        </w:rPr>
+      </w:pPr>
+      <w:r>
+        <w:rPr>
+          <w:rFonts w:ascii="Times New Roman" w:hAnsi="Times New Roman" w:cs="Times New Roman"/>
+          <w:b/>
+          <w:bCs/>
+          <w:sz w:val="20"/>
+          <w:szCs w:val="20"/>
+        </w:rPr>
+        <w:t xml:space="preserve">Figura </w:t>
+      </w:r>
+      <w:r>
+        <w:rPr>
+          <w:rFonts w:ascii="Times New Roman" w:hAnsi="Times New Roman" w:cs="Times New Roman"/>
+          <w:b/>
+          <w:bCs/>
+          <w:sz w:val="20"/>
+          <w:szCs w:val="20"/>
+        </w:rPr>
+        <w:t>8</w:t>
+      </w:r>
+      <w:r>
+        <w:rPr>
+          <w:rFonts w:ascii="Times New Roman" w:hAnsi="Times New Roman" w:cs="Times New Roman"/>
+          <w:b/>
+          <w:bCs/>
+          <w:sz w:val="20"/>
+          <w:szCs w:val="20"/>
+        </w:rPr>
+        <w:t>:</w:t>
+      </w:r>
+      <w:r>
+        <w:rPr>
+          <w:rFonts w:ascii="Times New Roman" w:hAnsi="Times New Roman" w:cs="Times New Roman"/>
+          <w:b/>
+          <w:bCs/>
+          <w:sz w:val="20"/>
+          <w:szCs w:val="20"/>
+        </w:rPr>
+        <w:t xml:space="preserve"> </w:t>
+      </w:r>
+      <w:r>
+        <w:rPr>
+          <w:rFonts w:ascii="Times New Roman" w:hAnsi="Times New Roman" w:cs="Times New Roman"/>
+          <w:sz w:val="20"/>
+          <w:szCs w:val="20"/>
+        </w:rPr>
+        <w:t>Origami 3D Serpente</w:t>
+      </w:r>
+      <w:r>
+        <w:rPr>
+          <w:rFonts w:ascii="Times New Roman" w:hAnsi="Times New Roman" w:cs="Times New Roman"/>
+          <w:sz w:val="20"/>
+          <w:szCs w:val="20"/>
+        </w:rPr>
+        <w:t>.</w:t>
+      </w:r>
+    </w:p>
+    <w:p>
+      <w:pPr>
+        <w:spacing w:line="240" w:lineRule="auto"/>
+        <w:ind w:firstLine="0"/>
+        <w:jc w:val="center"/>
+        <w:rPr>
+          <w:rFonts w:ascii="Times New Roman" w:hAnsi="Times New Roman" w:cs="Times New Roman"/>
+          <w:sz w:val="20"/>
+          <w:szCs w:val="20"/>
+        </w:rPr>
+      </w:pPr>
+      <w:r>
+        <w:rPr>
+          <w:rFonts w:ascii="Times New Roman" w:hAnsi="Times New Roman" w:cs="Times New Roman"/>
+          <w:sz w:val="20"/>
+          <w:szCs w:val="20"/>
+        </w:rPr>
+        <w:drawing>
+          <wp:inline distT="0" distB="0" distL="0" distR="0" wp14:anchorId="19D36042" wp14:editId="5D2095F2">
+            <wp:extent cx="3482035" cy="2803972"/>
+            <wp:effectExtent l="0" t="0" r="4445" b="0"/>
+            <wp:docPr id="608873758" name="Imagem 6" descr="Uma imagem contendo no interior, cadeira, pequeno, chapéu&#10;&#10;O conteúdo gerado por IA pode estar incorreto."/>
+            <wp:cNvGraphicFramePr>
+              <a:graphicFrameLocks xmlns:a="http://schemas.openxmlformats.org/drawingml/2006/main" noChangeAspect="1"/>
+            </wp:cNvGraphicFramePr>
+            <a:graphic xmlns:a="http://schemas.openxmlformats.org/drawingml/2006/main">
+              <a:graphicData uri="http://schemas.openxmlformats.org/drawingml/2006/picture">
+                <pic:pic xmlns:pic="http://schemas.openxmlformats.org/drawingml/2006/picture">
+                  <pic:nvPicPr>
+                    <pic:cNvPr id="608873758" name="Imagem 6" descr="Uma imagem contendo no interior, cadeira, pequeno, chapéu&#10;&#10;O conteúdo gerado por IA pode estar incorreto."/>
+                    <pic:cNvPicPr>
+                      <a:picLocks noChangeAspect="1" noChangeArrowheads="1"/>
+                    </pic:cNvPicPr>
+                  </pic:nvPicPr>
+                  <pic:blipFill>
+                    <a:blip r:embed="rId15" cstate="print">
+                      <a:extLst>
+                        <a:ext uri="{28A0092B-C50C-407E-A947-70E740481C1C}">
+                          <a14:useLocalDpi xmlns:a14="http://schemas.microsoft.com/office/drawing/2010/main" val="0"/>
+                        </a:ext>
+                      </a:extLst>
+                    </a:blip>
+                    <a:srcRect/>
+                    <a:stretch>
+                      <a:fillRect/>
+                    </a:stretch>
+                  </pic:blipFill>
+                  <pic:spPr bwMode="auto">
+                    <a:xfrm>
+                      <a:off x="0" y="0"/>
+                      <a:ext cx="3488312" cy="2809027"/>
+                    </a:xfrm>
+                    <a:prstGeom prst="rect">
+                      <a:avLst/>
+                    </a:prstGeom>
+                    <a:noFill/>
+                    <a:ln>
+                      <a:noFill/>
+                    </a:ln>
+                  </pic:spPr>
+                </pic:pic>
+              </a:graphicData>
+            </a:graphic>
+          </wp:inline>
+        </w:drawing>
+      </w:r>
+    </w:p>
+    <w:p>
+      <w:pPr>
+        <w:spacing w:line="240" w:lineRule="auto"/>
+        <w:ind w:firstLine="0"/>
+        <w:jc w:val="center"/>
+        <w:rPr>
+          <w:rFonts w:ascii="Times New Roman" w:hAnsi="Times New Roman" w:cs="Times New Roman"/>
+          <w:sz w:val="20"/>
+          <w:szCs w:val="20"/>
+        </w:rPr>
+      </w:pPr>
+      <w:r>
+        <w:rPr>
+          <w:rFonts w:ascii="Times New Roman" w:hAnsi="Times New Roman" w:cs="Times New Roman"/>
+          <w:sz w:val="20"/>
+          <w:szCs w:val="20"/>
+        </w:rPr>
+        <w:t>Fonte</w:t>
+      </w:r>
+      <w:r>
+        <w:rPr>
+          <w:rFonts w:ascii="Times New Roman" w:hAnsi="Times New Roman" w:cs="Times New Roman"/>
+          <w:sz w:val="20"/>
+          <w:szCs w:val="20"/>
+        </w:rPr>
+        <w:t>:</w:t>
+      </w:r>
+      <w:r>
+        <w:rPr>
+          <w:rFonts w:ascii="Times New Roman" w:hAnsi="Times New Roman" w:cs="Times New Roman"/>
+          <w:sz w:val="20"/>
+          <w:szCs w:val="20"/>
+        </w:rPr>
+        <w:t xml:space="preserve"> Autoria própria</w:t>
+      </w:r>
+      <w:r>
+        <w:rPr>
+          <w:rFonts w:ascii="Times New Roman" w:hAnsi="Times New Roman" w:cs="Times New Roman"/>
+          <w:sz w:val="20"/>
+          <w:szCs w:val="20"/>
+        </w:rPr>
+        <w:t>.</w:t>
+      </w:r>
+    </w:p>
+    <w:p>
+      <w:pPr>
+        <w:pStyle w:val="PargrafodaLista"/>
+        <w:ind w:left="0"/>
+        <w:rPr>
+          <w:rFonts w:ascii="Times New Roman" w:hAnsi="Times New Roman" w:cs="Times New Roman"/>
+        </w:rPr>
+      </w:pPr>
+    </w:p>
+    <w:p>
+      <w:pPr>
+        <w:pStyle w:val="PargrafodaLista"/>
+        <w:ind w:left="0"/>
+        <w:rPr>
+          <w:rFonts w:ascii="Times New Roman" w:hAnsi="Times New Roman" w:cs="Times New Roman"/>
+        </w:rPr>
+      </w:pPr>
+      <w:r>
+        <w:rPr>
+          <w:rFonts w:ascii="Times New Roman" w:hAnsi="Times New Roman" w:cs="Times New Roman"/>
+        </w:rPr>
+        <w:t>Após finalizar a serpente eu achei que não faria mais outro origami 3D, mas depois de um ano acabou virando o meu hobby e o meu passatempo. Fico horas e horas cortando e dobrando papel, para no fim montar uma pequena escultura que eu tenho orgulho de ver. Uma das minhas últimas obras foi um panda que eu chamei de “</w:t>
+      </w:r>
+      <w:proofErr w:type="spellStart"/>
+      <w:r>
+        <w:rPr>
+          <w:rFonts w:ascii="Times New Roman" w:hAnsi="Times New Roman" w:cs="Times New Roman"/>
+        </w:rPr>
+        <w:t>DeBugger</w:t>
+      </w:r>
+      <w:proofErr w:type="spellEnd"/>
+      <w:r>
+        <w:rPr>
+          <w:rFonts w:ascii="Times New Roman" w:hAnsi="Times New Roman" w:cs="Times New Roman"/>
+        </w:rPr>
+        <w:t xml:space="preserve">” (Figura 9). A inspiração dele veio do patinho de borracha que ajuda o programador a resolver os bugs/erros. É como se fosse alguém que ouve a explicação do seu código, fazendo com </w:t>
+      </w:r>
+      <w:r>
+        <w:rPr>
+          <w:rFonts w:ascii="Times New Roman" w:hAnsi="Times New Roman" w:cs="Times New Roman"/>
+        </w:rPr>
+        <w:lastRenderedPageBreak/>
+        <w:t>que você perceba onde tem um erro. E já como eu não tinha papel amarelo eu acabei fazendo um panda para fazer o trabalho do patinho de borracha.</w:t>
+      </w:r>
+    </w:p>
+    <w:p>
+      <w:pPr>
+        <w:pStyle w:val="PargrafodaLista"/>
+        <w:ind w:left="0"/>
+        <w:rPr>
+          <w:rFonts w:ascii="Times New Roman" w:hAnsi="Times New Roman" w:cs="Times New Roman"/>
+        </w:rPr>
+      </w:pPr>
+    </w:p>
+    <w:p>
+      <w:pPr>
+        <w:spacing w:line="240" w:lineRule="auto"/>
+        <w:ind w:firstLine="0"/>
+        <w:jc w:val="center"/>
+        <w:rPr>
+          <w:rFonts w:ascii="Times New Roman" w:hAnsi="Times New Roman" w:cs="Times New Roman"/>
+          <w:sz w:val="20"/>
+          <w:szCs w:val="20"/>
+        </w:rPr>
+      </w:pPr>
+      <w:r>
+        <w:rPr>
+          <w:rFonts w:ascii="Times New Roman" w:hAnsi="Times New Roman" w:cs="Times New Roman"/>
+          <w:b/>
+          <w:bCs/>
+          <w:sz w:val="20"/>
+          <w:szCs w:val="20"/>
+        </w:rPr>
+        <w:t xml:space="preserve">Figura </w:t>
+      </w:r>
+      <w:r>
+        <w:rPr>
+          <w:rFonts w:ascii="Times New Roman" w:hAnsi="Times New Roman" w:cs="Times New Roman"/>
+          <w:b/>
+          <w:bCs/>
+          <w:sz w:val="20"/>
+          <w:szCs w:val="20"/>
+        </w:rPr>
+        <w:t xml:space="preserve">9: </w:t>
+      </w:r>
+      <w:r>
+        <w:rPr>
+          <w:rFonts w:ascii="Times New Roman" w:hAnsi="Times New Roman" w:cs="Times New Roman"/>
+          <w:sz w:val="20"/>
+          <w:szCs w:val="20"/>
+        </w:rPr>
+        <w:t>Origami 3D Panda</w:t>
+      </w:r>
+      <w:r>
+        <w:rPr>
+          <w:rFonts w:ascii="Times New Roman" w:hAnsi="Times New Roman" w:cs="Times New Roman"/>
+          <w:sz w:val="20"/>
+          <w:szCs w:val="20"/>
+        </w:rPr>
+        <w:t>.</w:t>
+      </w:r>
+    </w:p>
+    <w:p>
+      <w:pPr>
+        <w:spacing w:line="240" w:lineRule="auto"/>
+        <w:ind w:firstLine="0"/>
+        <w:jc w:val="center"/>
+        <w:rPr>
+          <w:rFonts w:ascii="Times New Roman" w:hAnsi="Times New Roman" w:cs="Times New Roman"/>
+          <w:sz w:val="20"/>
+          <w:szCs w:val="20"/>
+        </w:rPr>
+      </w:pPr>
+      <w:r>
+        <w:rPr>
+          <w:rFonts w:ascii="Times New Roman" w:hAnsi="Times New Roman" w:cs="Times New Roman"/>
+          <w:sz w:val="20"/>
+          <w:szCs w:val="20"/>
+        </w:rPr>
+        <w:drawing>
+          <wp:inline distT="0" distB="0" distL="0" distR="0" wp14:anchorId="46255A2D" wp14:editId="22015474">
+            <wp:extent cx="2962656" cy="2757806"/>
+            <wp:effectExtent l="0" t="0" r="9525" b="4445"/>
+            <wp:docPr id="1369563037" name="Imagem 9" descr="Uma imagem contendo animal, ouriço-do-mar, bolo, mesa&#10;&#10;O conteúdo gerado por IA pode estar incorreto."/>
+            <wp:cNvGraphicFramePr>
+              <a:graphicFrameLocks xmlns:a="http://schemas.openxmlformats.org/drawingml/2006/main" noChangeAspect="1"/>
+            </wp:cNvGraphicFramePr>
+            <a:graphic xmlns:a="http://schemas.openxmlformats.org/drawingml/2006/main">
+              <a:graphicData uri="http://schemas.openxmlformats.org/drawingml/2006/picture">
+                <pic:pic xmlns:pic="http://schemas.openxmlformats.org/drawingml/2006/picture">
+                  <pic:nvPicPr>
+                    <pic:cNvPr id="1369563037" name="Imagem 9" descr="Uma imagem contendo animal, ouriço-do-mar, bolo, mesa&#10;&#10;O conteúdo gerado por IA pode estar incorreto."/>
+                    <pic:cNvPicPr>
+                      <a:picLocks noChangeAspect="1" noChangeArrowheads="1"/>
+                    </pic:cNvPicPr>
+                  </pic:nvPicPr>
+                  <pic:blipFill>
+                    <a:blip r:embed="rId16" cstate="print">
+                      <a:extLst>
+                        <a:ext uri="{28A0092B-C50C-407E-A947-70E740481C1C}">
+                          <a14:useLocalDpi xmlns:a14="http://schemas.microsoft.com/office/drawing/2010/main" val="0"/>
+                        </a:ext>
+                      </a:extLst>
+                    </a:blip>
+                    <a:srcRect/>
+                    <a:stretch>
+                      <a:fillRect/>
+                    </a:stretch>
+                  </pic:blipFill>
+                  <pic:spPr bwMode="auto">
+                    <a:xfrm>
+                      <a:off x="0" y="0"/>
+                      <a:ext cx="2969847" cy="2764500"/>
+                    </a:xfrm>
+                    <a:prstGeom prst="rect">
+                      <a:avLst/>
+                    </a:prstGeom>
+                    <a:noFill/>
+                    <a:ln>
+                      <a:noFill/>
+                    </a:ln>
+                  </pic:spPr>
+                </pic:pic>
+              </a:graphicData>
+            </a:graphic>
+          </wp:inline>
+        </w:drawing>
+      </w:r>
+    </w:p>
+    <w:p>
+      <w:pPr>
+        <w:spacing w:line="240" w:lineRule="auto"/>
+        <w:ind w:firstLine="0"/>
+        <w:jc w:val="center"/>
+        <w:rPr>
+          <w:rFonts w:ascii="Times New Roman" w:hAnsi="Times New Roman" w:cs="Times New Roman"/>
+          <w:sz w:val="20"/>
+          <w:szCs w:val="20"/>
+        </w:rPr>
+      </w:pPr>
+    </w:p>
+    <w:p>
+      <w:pPr>
+        <w:spacing w:line="240" w:lineRule="auto"/>
+        <w:ind w:firstLine="0"/>
+        <w:jc w:val="center"/>
+        <w:rPr>
+          <w:rFonts w:ascii="Times New Roman" w:hAnsi="Times New Roman" w:cs="Times New Roman"/>
+          <w:sz w:val="20"/>
+          <w:szCs w:val="20"/>
+        </w:rPr>
+      </w:pPr>
+      <w:r>
+        <w:rPr>
+          <w:rFonts w:ascii="Times New Roman" w:hAnsi="Times New Roman" w:cs="Times New Roman"/>
+          <w:sz w:val="20"/>
+          <w:szCs w:val="20"/>
+        </w:rPr>
+        <w:t>Fonte</w:t>
+      </w:r>
+      <w:r>
+        <w:rPr>
+          <w:rFonts w:ascii="Times New Roman" w:hAnsi="Times New Roman" w:cs="Times New Roman"/>
+          <w:sz w:val="20"/>
+          <w:szCs w:val="20"/>
+        </w:rPr>
+        <w:t>:</w:t>
+      </w:r>
+      <w:r>
+        <w:rPr>
+          <w:rFonts w:ascii="Times New Roman" w:hAnsi="Times New Roman" w:cs="Times New Roman"/>
+          <w:sz w:val="20"/>
+          <w:szCs w:val="20"/>
+        </w:rPr>
+        <w:t xml:space="preserve"> Autoria própria</w:t>
+      </w:r>
+      <w:r>
+        <w:rPr>
+          <w:rFonts w:ascii="Times New Roman" w:hAnsi="Times New Roman" w:cs="Times New Roman"/>
+          <w:sz w:val="20"/>
+          <w:szCs w:val="20"/>
+        </w:rPr>
+        <w:t>.</w:t>
+      </w:r>
+    </w:p>
+    <w:p>
+      <w:pPr>
+        <w:pStyle w:val="PargrafodaLista"/>
+        <w:ind w:left="0"/>
+        <w:rPr>
+          <w:rFonts w:ascii="Times New Roman" w:hAnsi="Times New Roman" w:cs="Times New Roman"/>
+        </w:rPr>
+      </w:pPr>
+    </w:p>
+    <w:p>
+      <w:pPr>
+        <w:pStyle w:val="PargrafodaLista"/>
+        <w:ind w:left="0"/>
+        <w:rPr>
+          <w:rFonts w:ascii="Times New Roman" w:hAnsi="Times New Roman" w:cs="Times New Roman"/>
+        </w:rPr>
+      </w:pPr>
+      <w:r>
+        <w:rPr>
+          <w:rFonts w:ascii="Times New Roman" w:hAnsi="Times New Roman" w:cs="Times New Roman"/>
+        </w:rPr>
+        <w:t>Para muitos essa prática pode acabar ficando chata, cansativa ou frustrante, e é entendível essas sensações. Mas o origami é algo terapêutico para mim, é uma forma de ficar dentro do meu mundo, assim como escutar uma música. Além disso, o origami ajuda a fortalecer alguns valores como: p</w:t>
+      </w:r>
+      <w:r>
+        <w:rPr>
+          <w:rFonts w:ascii="Times New Roman" w:hAnsi="Times New Roman" w:cs="Times New Roman"/>
+        </w:rPr>
+        <w:t>aciência, persistência, foco, criatividade, coordenação motora</w:t>
+      </w:r>
+      <w:r>
+        <w:rPr>
+          <w:rFonts w:ascii="Times New Roman" w:hAnsi="Times New Roman" w:cs="Times New Roman"/>
+        </w:rPr>
+        <w:t xml:space="preserve"> e melhora o desenvolvimento cognitivo</w:t>
+      </w:r>
+      <w:r>
+        <w:rPr>
+          <w:rFonts w:ascii="Times New Roman" w:hAnsi="Times New Roman" w:cs="Times New Roman"/>
+        </w:rPr>
+        <w:t>.</w:t>
+      </w:r>
+      <w:r>
+        <w:rPr>
+          <w:rFonts w:ascii="Times New Roman" w:hAnsi="Times New Roman" w:cs="Times New Roman"/>
+        </w:rPr>
+        <w:t xml:space="preserve"> Por mais que haja muitas dificuldades como: tempo, frustração e distrações, no final, quando eu finalizo uma obra, eu me sinto aliviado e recompensado pelo esforço que foi gasto. É uma sensação de superação, ter feito algo bonito, mesmo que esteja um pouquinho torto. E é importante se sentir bem pelo que fez, não se comparar muito com os outros, se recompense por todo o trabalho que foi colocado, mostre para a sua família e amigos, você conseguiu! Seja grato pelo que foi feito. É melhor fazer agora do que se arrepender de não ter feito.</w:t>
+      </w:r>
+    </w:p>
+    <w:p>
+      <w:pPr>
+        <w:rPr>
+          <w:rFonts w:ascii="Times New Roman" w:hAnsi="Times New Roman" w:cs="Times New Roman"/>
+        </w:rPr>
+      </w:pPr>
+    </w:p>
+    <w:p>
+      <w:pPr>
+        <w:pStyle w:val="Ttulo1"/>
+        <w:ind w:left="284" w:hanging="284"/>
+      </w:pPr>
+      <w:r>
         <w:t>Objetivo</w:t>
       </w:r>
     </w:p>
     <w:p>
       <w:pPr>
-        <w:ind w:firstLine="0"/>
-        <w:rPr>
-          <w:rFonts w:ascii="Times New Roman" w:hAnsi="Times New Roman" w:cs="Times New Roman"/>
-        </w:rPr>
-      </w:pPr>
-      <w:r>
-        <w:rPr>
-          <w:rFonts w:ascii="Times New Roman" w:hAnsi="Times New Roman" w:cs="Times New Roman"/>
-        </w:rPr>
+        <w:rPr>
+          <w:rFonts w:ascii="Times New Roman" w:hAnsi="Times New Roman" w:cs="Times New Roman"/>
+        </w:rPr>
+      </w:pPr>
+    </w:p>
+    <w:p>
+      <w:pPr>
+        <w:rPr>
+          <w:rFonts w:ascii="Times New Roman" w:hAnsi="Times New Roman" w:cs="Times New Roman"/>
+        </w:rPr>
+      </w:pPr>
+      <w:r>
+        <w:rPr>
+          <w:rFonts w:ascii="Times New Roman" w:hAnsi="Times New Roman" w:cs="Times New Roman"/>
+        </w:rPr>
+        <w:lastRenderedPageBreak/>
+        <w:t xml:space="preserve">Montar um site para compartilhar diferentes tipos de origamis pelo mundo, montando uma comunidade para incentivar as pessoas a entrarem e testarem esse novo hobby. O site será composto por uma tela de cadastro, login e comunidade para visualizar todas as postagens feitas. Ficará pronto até o final de </w:t>
+      </w:r>
+      <w:proofErr w:type="gramStart"/>
+      <w:r>
+        <w:rPr>
+          <w:rFonts w:ascii="Times New Roman" w:hAnsi="Times New Roman" w:cs="Times New Roman"/>
+        </w:rPr>
+        <w:t>Maio</w:t>
+      </w:r>
+      <w:proofErr w:type="gramEnd"/>
+      <w:r>
+        <w:rPr>
+          <w:rFonts w:ascii="Times New Roman" w:hAnsi="Times New Roman" w:cs="Times New Roman"/>
+        </w:rPr>
+        <w:t xml:space="preserve"> de 2025</w:t>
+      </w:r>
+    </w:p>
+    <w:p>
+      <w:pPr>
+        <w:rPr>
+          <w:rFonts w:ascii="Times New Roman" w:hAnsi="Times New Roman" w:cs="Times New Roman"/>
+        </w:rPr>
+      </w:pPr>
+    </w:p>
+    <w:p>
+      <w:pPr>
+        <w:pStyle w:val="Ttulo1"/>
+        <w:ind w:left="284" w:hanging="284"/>
+      </w:pPr>
+      <w:r>
         <w:t>Justificativa</w:t>
       </w:r>
     </w:p>
     <w:p>
       <w:pPr>
-        <w:ind w:firstLine="0"/>
-        <w:rPr>
-          <w:rFonts w:ascii="Times New Roman" w:hAnsi="Times New Roman" w:cs="Times New Roman"/>
-        </w:rPr>
-      </w:pPr>
-      <w:r>
-        <w:rPr>
-          <w:rFonts w:ascii="Times New Roman" w:hAnsi="Times New Roman" w:cs="Times New Roman"/>
-        </w:rPr>
+        <w:rPr>
+          <w:rFonts w:ascii="Times New Roman" w:hAnsi="Times New Roman" w:cs="Times New Roman"/>
+        </w:rPr>
+      </w:pPr>
+    </w:p>
+    <w:p>
+      <w:pPr>
+        <w:rPr>
+          <w:rFonts w:ascii="Times New Roman" w:hAnsi="Times New Roman" w:cs="Times New Roman"/>
+        </w:rPr>
+      </w:pPr>
+      <w:r>
+        <w:rPr>
+          <w:rFonts w:ascii="Times New Roman" w:hAnsi="Times New Roman" w:cs="Times New Roman"/>
+        </w:rPr>
+        <w:t xml:space="preserve">É difícil começar uma nova atividade sem ter muito conhecimento sobre ela, geralmente se surge a ideia por meio de um vídeo ou amigos, mas sempre bate a curiosidade de saber mais sobre o tópico. Não é difícil encontrar tutoriais de origamis pela internet ou até por livros, mas às vezes é difícil encontrar novas inspirações para se manter motivado. É por isso que um site focado apenas para isso </w:t>
+      </w:r>
+      <w:r>
+        <w:rPr>
+          <w:rFonts w:ascii="Times New Roman" w:hAnsi="Times New Roman" w:cs="Times New Roman"/>
+        </w:rPr>
+        <w:t>vai ser</w:t>
+      </w:r>
+      <w:r>
+        <w:rPr>
+          <w:rFonts w:ascii="Times New Roman" w:hAnsi="Times New Roman" w:cs="Times New Roman"/>
+        </w:rPr>
+        <w:t xml:space="preserve"> muito bom, tanto para ver os diferentes tipos de origami</w:t>
+      </w:r>
+      <w:r>
+        <w:rPr>
+          <w:rFonts w:ascii="Times New Roman" w:hAnsi="Times New Roman" w:cs="Times New Roman"/>
+        </w:rPr>
+        <w:t xml:space="preserve"> que mais se interessar quanto para ter diferentes ideias e figuras.</w:t>
+      </w:r>
+    </w:p>
+    <w:p>
+      <w:pPr>
+        <w:rPr>
+          <w:rFonts w:ascii="Times New Roman" w:hAnsi="Times New Roman" w:cs="Times New Roman"/>
+        </w:rPr>
+      </w:pPr>
+    </w:p>
+    <w:p>
+      <w:pPr>
+        <w:pStyle w:val="Ttulo1"/>
+        <w:ind w:left="284" w:hanging="284"/>
+      </w:pPr>
+      <w:r>
         <w:t>Escopo</w:t>
       </w:r>
+    </w:p>
+    <w:p>
+      <w:pPr>
+        <w:rPr>
+          <w:rFonts w:ascii="Times New Roman" w:hAnsi="Times New Roman" w:cs="Times New Roman"/>
+        </w:rPr>
+      </w:pPr>
     </w:p>
     <w:p>
       <w:pPr>
@@ -1344,7 +2810,7 @@
           <w:rFonts w:ascii="Times New Roman" w:hAnsi="Times New Roman" w:cs="Times New Roman"/>
         </w:rPr>
       </w:pPr>
-      <w:hyperlink r:id="rId10" w:history="1">
+      <w:hyperlink r:id="rId17" w:history="1">
         <w:r>
           <w:rPr>
             <w:rStyle w:val="Hyperlink"/>
@@ -1367,7 +2833,7 @@
           <w:rFonts w:ascii="Times New Roman" w:hAnsi="Times New Roman" w:cs="Times New Roman"/>
         </w:rPr>
       </w:pPr>
-      <w:hyperlink r:id="rId11" w:history="1">
+      <w:hyperlink r:id="rId18" w:history="1">
         <w:r>
           <w:rPr>
             <w:rStyle w:val="Hyperlink"/>
@@ -1386,7 +2852,7 @@
       </w:pPr>
     </w:p>
     <w:sectPr>
-      <w:footerReference w:type="default" r:id="rId12"/>
+      <w:footerReference w:type="default" r:id="rId19"/>
       <w:pgSz w:w="11906" w:h="16838"/>
       <w:pgMar w:top="1418" w:right="1701" w:bottom="1418" w:left="1701" w:header="709" w:footer="709" w:gutter="0"/>
       <w:cols w:space="708"/>
@@ -1407,6 +2873,9 @@
         <w:separator/>
       </w:r>
     </w:p>
+    <w:p/>
+    <w:p/>
+    <w:p/>
   </w:endnote>
   <w:endnote w:type="continuationSeparator" w:id="0">
     <w:p>
@@ -1417,6 +2886,9 @@
         <w:continuationSeparator/>
       </w:r>
     </w:p>
+    <w:p/>
+    <w:p/>
+    <w:p/>
   </w:endnote>
 </w:endnotes>
 </file>
@@ -1497,6 +2969,9 @@
       <w:pStyle w:val="Rodap"/>
     </w:pPr>
   </w:p>
+  <w:p/>
+  <w:p/>
+  <w:p/>
 </w:ftr>
 </file>
 
@@ -1511,6 +2986,9 @@
         <w:separator/>
       </w:r>
     </w:p>
+    <w:p/>
+    <w:p/>
+    <w:p/>
   </w:footnote>
   <w:footnote w:type="continuationSeparator" w:id="0">
     <w:p>
@@ -1521,6 +2999,9 @@
         <w:continuationSeparator/>
       </w:r>
     </w:p>
+    <w:p/>
+    <w:p/>
+    <w:p/>
   </w:footnote>
 </w:footnotes>
 </file>

</xml_diff>

<commit_message>
Alterando a cor de fundo
</commit_message>
<xml_diff>
--- a/Documentação - Projeto Individual.docx
+++ b/Documentação - Projeto Individual.docx
@@ -479,7 +479,6 @@
     <w:p>
       <w:pPr>
         <w:pStyle w:val="Ttulo1"/>
-        <w:ind w:left="284" w:hanging="284"/>
       </w:pPr>
       <w:bookmarkStart w:id="0" w:name="_Toc195902324"/>
       <w:bookmarkStart w:id="1" w:name="_Toc195902408"/>
@@ -619,14 +618,7 @@
         <w:rPr>
           <w:rFonts w:ascii="Times New Roman" w:hAnsi="Times New Roman" w:cs="Times New Roman"/>
         </w:rPr>
-        <w:t xml:space="preserve">, antes ele só possuía função decorativa, mas com o tempo ele foi associado às orações e pedidos, sendo utilizado em casamentos, </w:t>
-      </w:r>
-      <w:proofErr w:type="gramStart"/>
-      <w:r>
-        <w:rPr>
-          <w:rFonts w:ascii="Times New Roman" w:hAnsi="Times New Roman" w:cs="Times New Roman"/>
-        </w:rPr>
-        <w:t>batizados, etc</w:t>
+        <w:t>, antes ele só possuía função decorativa, mas com o tempo ele foi associado às orações e pedidos, sendo utilizado em casamentos, batizados, etc</w:t>
       </w:r>
       <w:r>
         <w:rPr>
@@ -634,7 +626,6 @@
         </w:rPr>
         <w:t>.</w:t>
       </w:r>
-      <w:proofErr w:type="gramEnd"/>
       <w:r>
         <w:rPr>
           <w:rFonts w:ascii="Times New Roman" w:hAnsi="Times New Roman" w:cs="Times New Roman"/>
@@ -1282,7 +1273,7 @@
           <w:noProof/>
         </w:rPr>
         <w:drawing>
-          <wp:inline distT="0" distB="0" distL="0" distR="0" wp14:anchorId="7F03DD8C" wp14:editId="6EEA2DD3">
+          <wp:inline distT="0" distB="0" distL="0" distR="0" wp14:anchorId="7F03DD8C" wp14:editId="19F7ED08">
             <wp:extent cx="3614400" cy="2170800"/>
             <wp:effectExtent l="0" t="0" r="5715" b="1270"/>
             <wp:docPr id="1150002626" name="Imagem 1" descr="Saudade de voar? Aprenda a fazer os mais variados aviõezinhos de papel na  quarentena - Jornal O Globo"/>
@@ -2615,7 +2606,31 @@
         <w:rPr>
           <w:rFonts w:ascii="Times New Roman" w:hAnsi="Times New Roman" w:cs="Times New Roman"/>
         </w:rPr>
-        <w:t>Para muitos essa prática pode acabar ficando chata, cansativa ou frustrante, e é entendível essas sensações. Mas o origami é algo terapêutico para mim, é uma forma de ficar dentro do meu mundo, assim como escutar uma música. Além disso, o origami ajuda a fortalecer alguns valores como: p</w:t>
+        <w:t xml:space="preserve">Para muitos essa prática pode acabar ficando chata, cansativa ou frustrante, e é entendível essas sensações. Mas o origami é algo terapêutico para mim, é uma forma de ficar dentro do meu mundo, assim como escutar </w:t>
+      </w:r>
+      <w:r>
+        <w:rPr>
+          <w:rFonts w:ascii="Times New Roman" w:hAnsi="Times New Roman" w:cs="Times New Roman"/>
+        </w:rPr>
+        <w:t>sua</w:t>
+      </w:r>
+      <w:r>
+        <w:rPr>
+          <w:rFonts w:ascii="Times New Roman" w:hAnsi="Times New Roman" w:cs="Times New Roman"/>
+        </w:rPr>
+        <w:t xml:space="preserve"> música</w:t>
+      </w:r>
+      <w:r>
+        <w:rPr>
+          <w:rFonts w:ascii="Times New Roman" w:hAnsi="Times New Roman" w:cs="Times New Roman"/>
+        </w:rPr>
+        <w:t xml:space="preserve"> favorita</w:t>
+      </w:r>
+      <w:r>
+        <w:rPr>
+          <w:rFonts w:ascii="Times New Roman" w:hAnsi="Times New Roman" w:cs="Times New Roman"/>
+        </w:rPr>
+        <w:t>. Além disso, o origami ajuda a fortalecer alguns valores como: p</w:t>
       </w:r>
       <w:r>
         <w:rPr>
@@ -2652,44 +2667,29 @@
     <w:p>
       <w:pPr>
         <w:pStyle w:val="Ttulo1"/>
-        <w:ind w:left="284" w:hanging="284"/>
-      </w:pPr>
-      <w:r>
-        <w:t>Objetivo</w:t>
-      </w:r>
-    </w:p>
-    <w:p>
-      <w:pPr>
-        <w:rPr>
-          <w:rFonts w:ascii="Times New Roman" w:hAnsi="Times New Roman" w:cs="Times New Roman"/>
-        </w:rPr>
-      </w:pPr>
-    </w:p>
-    <w:p>
-      <w:pPr>
-        <w:rPr>
-          <w:rFonts w:ascii="Times New Roman" w:hAnsi="Times New Roman" w:cs="Times New Roman"/>
-        </w:rPr>
-      </w:pPr>
-      <w:r>
-        <w:rPr>
-          <w:rFonts w:ascii="Times New Roman" w:hAnsi="Times New Roman" w:cs="Times New Roman"/>
-        </w:rPr>
-        <w:t xml:space="preserve">Montar um site para compartilhar diferentes tipos de origamis pelo mundo, montando uma comunidade para incentivar as pessoas a entrarem e testarem esse novo hobby. O site será composto por uma tela de cadastro, login e comunidade para visualizar todas as postagens feitas. Ficará pronto até o final de </w:t>
-      </w:r>
-      <w:proofErr w:type="gramStart"/>
-      <w:r>
-        <w:rPr>
-          <w:rFonts w:ascii="Times New Roman" w:hAnsi="Times New Roman" w:cs="Times New Roman"/>
-        </w:rPr>
-        <w:t>Maio</w:t>
-      </w:r>
-      <w:proofErr w:type="gramEnd"/>
-      <w:r>
-        <w:rPr>
-          <w:rFonts w:ascii="Times New Roman" w:hAnsi="Times New Roman" w:cs="Times New Roman"/>
-        </w:rPr>
-        <w:t xml:space="preserve"> de 2025</w:t>
+      </w:pPr>
+      <w:r>
+        <w:t>OBJETIVO</w:t>
+      </w:r>
+    </w:p>
+    <w:p>
+      <w:pPr>
+        <w:rPr>
+          <w:rFonts w:ascii="Times New Roman" w:hAnsi="Times New Roman" w:cs="Times New Roman"/>
+        </w:rPr>
+      </w:pPr>
+    </w:p>
+    <w:p>
+      <w:pPr>
+        <w:rPr>
+          <w:rFonts w:ascii="Times New Roman" w:hAnsi="Times New Roman" w:cs="Times New Roman"/>
+        </w:rPr>
+      </w:pPr>
+      <w:r>
+        <w:rPr>
+          <w:rFonts w:ascii="Times New Roman" w:hAnsi="Times New Roman" w:cs="Times New Roman"/>
+        </w:rPr>
+        <w:t>Montar um site para compartilhar diferentes tipos de origamis pelo mundo, montando uma comunidade para incentivar as pessoas a entrarem e testarem esse novo hobby. O site será composto por uma tela de cadastro, login e comunidade para visualizar todas as postagens feitas. Ficará pronto até o final de Maio de 2025</w:t>
       </w:r>
       <w:r>
         <w:rPr>
@@ -2708,30 +2708,71 @@
     <w:p>
       <w:pPr>
         <w:pStyle w:val="Ttulo1"/>
-        <w:ind w:left="284" w:hanging="284"/>
-      </w:pPr>
-      <w:r>
-        <w:t>Justificativa</w:t>
-      </w:r>
-    </w:p>
-    <w:p>
-      <w:pPr>
-        <w:rPr>
-          <w:rFonts w:ascii="Times New Roman" w:hAnsi="Times New Roman" w:cs="Times New Roman"/>
-        </w:rPr>
-      </w:pPr>
-    </w:p>
-    <w:p>
-      <w:pPr>
-        <w:rPr>
-          <w:rFonts w:ascii="Times New Roman" w:hAnsi="Times New Roman" w:cs="Times New Roman"/>
-        </w:rPr>
-      </w:pPr>
-      <w:r>
-        <w:rPr>
-          <w:rFonts w:ascii="Times New Roman" w:hAnsi="Times New Roman" w:cs="Times New Roman"/>
-        </w:rPr>
-        <w:t xml:space="preserve">É difícil começar uma nova atividade sem ter muito conhecimento sobre ela, geralmente se surge a ideia por meio de um vídeo ou amigos, mas sempre bate a curiosidade de saber mais sobre o tópico. Não é difícil encontrar tutoriais de origamis pela internet ou até por livros, mas às vezes é difícil encontrar novas inspirações para se manter motivado. É por isso que um site focado apenas para isso </w:t>
+      </w:pPr>
+      <w:r>
+        <w:t>JUSTIFICATIVA</w:t>
+      </w:r>
+    </w:p>
+    <w:p>
+      <w:pPr>
+        <w:rPr>
+          <w:rFonts w:ascii="Times New Roman" w:hAnsi="Times New Roman" w:cs="Times New Roman"/>
+        </w:rPr>
+      </w:pPr>
+    </w:p>
+    <w:p>
+      <w:pPr>
+        <w:rPr>
+          <w:rFonts w:ascii="Times New Roman" w:hAnsi="Times New Roman" w:cs="Times New Roman"/>
+        </w:rPr>
+      </w:pPr>
+      <w:r>
+        <w:rPr>
+          <w:rFonts w:ascii="Times New Roman" w:hAnsi="Times New Roman" w:cs="Times New Roman"/>
+        </w:rPr>
+        <w:t>É difícil começar uma atividade</w:t>
+      </w:r>
+      <w:r>
+        <w:rPr>
+          <w:rFonts w:ascii="Times New Roman" w:hAnsi="Times New Roman" w:cs="Times New Roman"/>
+        </w:rPr>
+        <w:t xml:space="preserve"> </w:t>
+      </w:r>
+      <w:r>
+        <w:rPr>
+          <w:rFonts w:ascii="Times New Roman" w:hAnsi="Times New Roman" w:cs="Times New Roman"/>
+        </w:rPr>
+        <w:t>nova</w:t>
+      </w:r>
+      <w:r>
+        <w:rPr>
+          <w:rFonts w:ascii="Times New Roman" w:hAnsi="Times New Roman" w:cs="Times New Roman"/>
+        </w:rPr>
+        <w:t xml:space="preserve"> sem ter muito conhecimento sobre, geralmente </w:t>
+      </w:r>
+      <w:r>
+        <w:rPr>
+          <w:rFonts w:ascii="Times New Roman" w:hAnsi="Times New Roman" w:cs="Times New Roman"/>
+        </w:rPr>
+        <w:t xml:space="preserve">a ideia </w:t>
+      </w:r>
+      <w:r>
+        <w:rPr>
+          <w:rFonts w:ascii="Times New Roman" w:hAnsi="Times New Roman" w:cs="Times New Roman"/>
+        </w:rPr>
+        <w:t xml:space="preserve">surge por meio de um vídeo ou </w:t>
+      </w:r>
+      <w:r>
+        <w:rPr>
+          <w:rFonts w:ascii="Times New Roman" w:hAnsi="Times New Roman" w:cs="Times New Roman"/>
+        </w:rPr>
+        <w:t xml:space="preserve">por </w:t>
+      </w:r>
+      <w:r>
+        <w:rPr>
+          <w:rFonts w:ascii="Times New Roman" w:hAnsi="Times New Roman" w:cs="Times New Roman"/>
+        </w:rPr>
+        <w:t xml:space="preserve">amigos, mas sempre bate a curiosidade de saber mais sobre o tópico. Não é difícil encontrar tutoriais de origamis pela internet ou até por livros, mas às vezes é difícil encontrar novas inspirações para se manter motivado. É por isso que um site focado apenas para isso </w:t>
       </w:r>
       <w:r>
         <w:rPr>
@@ -2762,10 +2803,9 @@
     <w:p>
       <w:pPr>
         <w:pStyle w:val="Ttulo1"/>
-        <w:ind w:left="284" w:hanging="284"/>
-      </w:pPr>
-      <w:r>
-        <w:t>Escopo</w:t>
+      </w:pPr>
+      <w:r>
+        <w:t>ESCOPO</w:t>
       </w:r>
     </w:p>
     <w:p>
@@ -3183,7 +3223,7 @@
   <w:abstractNum w:abstractNumId="2" w15:restartNumberingAfterBreak="0">
     <w:nsid w:val="78E37278"/>
     <w:multiLevelType w:val="multilevel"/>
-    <w:tmpl w:val="2864CBBC"/>
+    <w:tmpl w:val="421231F8"/>
     <w:lvl w:ilvl="0">
       <w:start w:val="1"/>
       <w:numFmt w:val="decimal"/>
@@ -3725,11 +3765,12 @@
     <w:link w:val="Ttulo1Char"/>
     <w:uiPriority w:val="9"/>
     <w:qFormat/>
-    <w:rsid w:val="003D6B27"/>
+    <w:rsid w:val="00E947BD"/>
     <w:pPr>
       <w:numPr>
         <w:numId w:val="2"/>
       </w:numPr>
+      <w:ind w:left="284" w:hanging="284"/>
       <w:outlineLvl w:val="0"/>
     </w:pPr>
     <w:rPr>
@@ -3946,7 +3987,7 @@
     <w:basedOn w:val="Fontepargpadro"/>
     <w:link w:val="Ttulo1"/>
     <w:uiPriority w:val="9"/>
-    <w:rsid w:val="003D6B27"/>
+    <w:rsid w:val="00E947BD"/>
     <w:rPr>
       <w:rFonts w:ascii="Times New Roman" w:hAnsi="Times New Roman" w:cs="Times New Roman"/>
       <w:b/>

</xml_diff>

<commit_message>
Finalizando o Quiz e as Dashboards
</commit_message>
<xml_diff>
--- a/Documentação - Projeto Individual.docx
+++ b/Documentação - Projeto Individual.docx
@@ -476,7 +476,13 @@
     <w:sdt>
       <w:sdtPr>
         <w:rPr>
-          <w:rFonts w:ascii="Times New Roman" w:hAnsi="Times New Roman" w:cs="Times New Roman"/>
+          <w:rFonts w:ascii="Times New Roman" w:eastAsiaTheme="minorHAnsi" w:hAnsi="Times New Roman" w:cs="Times New Roman"/>
+          <w:color w:val="auto"/>
+          <w:kern w:val="2"/>
+          <w:sz w:val="24"/>
+          <w:szCs w:val="24"/>
+          <w:lang w:eastAsia="en-US"/>
+          <w14:ligatures w14:val="standardContextual"/>
         </w:rPr>
         <w:id w:val="-992402907"/>
         <w:docPartObj>
@@ -486,15 +492,8 @@
       </w:sdtPr>
       <w:sdtEndPr>
         <w:rPr>
-          <w:rFonts w:eastAsiaTheme="minorHAnsi"/>
-          <w:b/>
-          <w:bCs/>
-          <w:color w:val="auto"/>
-          <w:kern w:val="2"/>
-          <w:sz w:val="24"/>
-          <w:szCs w:val="24"/>
-          <w:lang w:eastAsia="en-US"/>
-          <w14:ligatures w14:val="standardContextual"/>
+          <w:b/>
+          <w:bCs/>
         </w:rPr>
       </w:sdtEndPr>
       <w:sdtContent>
@@ -738,23 +737,7 @@
                 <w:rFonts w:ascii="Times New Roman" w:hAnsi="Times New Roman" w:cs="Times New Roman"/>
                 <w:noProof/>
               </w:rPr>
-              <w:t>OBJET</w:t>
-            </w:r>
-            <w:r>
-              <w:rPr>
-                <w:rStyle w:val="Hyperlink"/>
-                <w:rFonts w:ascii="Times New Roman" w:hAnsi="Times New Roman" w:cs="Times New Roman"/>
-                <w:noProof/>
-              </w:rPr>
-              <w:t>I</w:t>
-            </w:r>
-            <w:r>
-              <w:rPr>
-                <w:rStyle w:val="Hyperlink"/>
-                <w:rFonts w:ascii="Times New Roman" w:hAnsi="Times New Roman" w:cs="Times New Roman"/>
-                <w:noProof/>
-              </w:rPr>
-              <w:t>VO</w:t>
+              <w:t>OBJETIVO</w:t>
             </w:r>
             <w:r>
               <w:rPr>
@@ -983,7 +966,7 @@
                 <w:noProof/>
                 <w:webHidden/>
               </w:rPr>
-              <w:t>9</w:t>
+              <w:t>10</w:t>
             </w:r>
             <w:r>
               <w:rPr>
@@ -1068,7 +1051,7 @@
                 <w:noProof/>
                 <w:webHidden/>
               </w:rPr>
-              <w:t>10</w:t>
+              <w:t>11</w:t>
             </w:r>
             <w:r>
               <w:rPr>
@@ -1657,7 +1640,41 @@
         <w:rPr>
           <w:rFonts w:ascii="Times New Roman" w:hAnsi="Times New Roman" w:cs="Times New Roman"/>
         </w:rPr>
-        <w:t xml:space="preserve">verdadeiras obras de arte utilizando apenas papel. Podemos ver na Figura 2 uma coleção de origamis após 10 anos de experiência. </w:t>
+        <w:t>verdadeiras obras de arte utilizando apenas papel. Podemos ver na Figura 2 uma coleção de origamis após 10 anos de experiência</w:t>
+      </w:r>
+      <w:r>
+        <w:rPr>
+          <w:rFonts w:ascii="Times New Roman" w:hAnsi="Times New Roman" w:cs="Times New Roman"/>
+        </w:rPr>
+        <w:t xml:space="preserve"> do criador </w:t>
+      </w:r>
+      <w:proofErr w:type="spellStart"/>
+      <w:r>
+        <w:rPr>
+          <w:rFonts w:ascii="Times New Roman" w:hAnsi="Times New Roman" w:cs="Times New Roman"/>
+        </w:rPr>
+        <w:t>Fearless</w:t>
+      </w:r>
+      <w:proofErr w:type="spellEnd"/>
+      <w:r>
+        <w:rPr>
+          <w:rFonts w:ascii="Times New Roman" w:hAnsi="Times New Roman" w:cs="Times New Roman"/>
+        </w:rPr>
+        <w:t xml:space="preserve"> </w:t>
+      </w:r>
+      <w:proofErr w:type="spellStart"/>
+      <w:r>
+        <w:rPr>
+          <w:rFonts w:ascii="Times New Roman" w:hAnsi="Times New Roman" w:cs="Times New Roman"/>
+        </w:rPr>
+        <w:t>Flourish</w:t>
+      </w:r>
+      <w:proofErr w:type="spellEnd"/>
+      <w:r>
+        <w:rPr>
+          <w:rFonts w:ascii="Times New Roman" w:hAnsi="Times New Roman" w:cs="Times New Roman"/>
+        </w:rPr>
+        <w:t xml:space="preserve">. </w:t>
       </w:r>
     </w:p>
     <w:p>
@@ -2035,7 +2052,7 @@
           <w:noProof/>
         </w:rPr>
         <w:drawing>
-          <wp:inline distT="0" distB="0" distL="0" distR="0" wp14:anchorId="7F03DD8C" wp14:editId="2D6FAF82">
+          <wp:inline distT="0" distB="0" distL="0" distR="0" wp14:anchorId="7F03DD8C" wp14:editId="72E05415">
             <wp:extent cx="3614400" cy="2170800"/>
             <wp:effectExtent l="0" t="0" r="5715" b="1270"/>
             <wp:docPr id="1150002626" name="Imagem 1" descr="Saudade de voar? Aprenda a fazer os mais variados aviõezinhos de papel na  quarentena - Jornal O Globo"/>
@@ -2870,19 +2887,115 @@
         <w:rPr>
           <w:rFonts w:ascii="Times New Roman" w:hAnsi="Times New Roman" w:cs="Times New Roman"/>
         </w:rPr>
-        <w:t xml:space="preserve">untando-os para formar uma grande escultura, minha primeira obra foi uma serpente que eu vi no Youtube. Cortando várias folhas de papel e dobrando cada um dos </w:t>
-      </w:r>
-      <w:r>
-        <w:rPr>
-          <w:rFonts w:ascii="Times New Roman" w:hAnsi="Times New Roman" w:cs="Times New Roman"/>
-        </w:rPr>
-        <w:t>papeizinhos</w:t>
-      </w:r>
-      <w:r>
-        <w:rPr>
-          <w:rFonts w:ascii="Times New Roman" w:hAnsi="Times New Roman" w:cs="Times New Roman"/>
-        </w:rPr>
-        <w:t xml:space="preserve"> para encaixar tudo no final e finalmente criar a serpente, mostrada na Figura 8.</w:t>
+        <w:t xml:space="preserve">untando-os para formar uma grande escultura, minha primeira obra foi uma serpente que eu vi no Youtube. </w:t>
+      </w:r>
+      <w:r>
+        <w:rPr>
+          <w:rFonts w:ascii="Times New Roman" w:hAnsi="Times New Roman" w:cs="Times New Roman"/>
+        </w:rPr>
+        <w:t>Cortei</w:t>
+      </w:r>
+      <w:r>
+        <w:rPr>
+          <w:rFonts w:ascii="Times New Roman" w:hAnsi="Times New Roman" w:cs="Times New Roman"/>
+        </w:rPr>
+        <w:t xml:space="preserve"> várias folhas de papel e</w:t>
+      </w:r>
+      <w:r>
+        <w:rPr>
+          <w:rFonts w:ascii="Times New Roman" w:hAnsi="Times New Roman" w:cs="Times New Roman"/>
+        </w:rPr>
+        <w:t xml:space="preserve"> dobrei</w:t>
+      </w:r>
+      <w:r>
+        <w:rPr>
+          <w:rFonts w:ascii="Times New Roman" w:hAnsi="Times New Roman" w:cs="Times New Roman"/>
+        </w:rPr>
+        <w:t xml:space="preserve"> cada um</w:t>
+      </w:r>
+      <w:r>
+        <w:rPr>
+          <w:rFonts w:ascii="Times New Roman" w:hAnsi="Times New Roman" w:cs="Times New Roman"/>
+        </w:rPr>
+        <w:t>a</w:t>
+      </w:r>
+      <w:r>
+        <w:rPr>
+          <w:rFonts w:ascii="Times New Roman" w:hAnsi="Times New Roman" w:cs="Times New Roman"/>
+        </w:rPr>
+        <w:t xml:space="preserve"> d</w:t>
+      </w:r>
+      <w:r>
+        <w:rPr>
+          <w:rFonts w:ascii="Times New Roman" w:hAnsi="Times New Roman" w:cs="Times New Roman"/>
+        </w:rPr>
+        <w:t>a</w:t>
+      </w:r>
+      <w:r>
+        <w:rPr>
+          <w:rFonts w:ascii="Times New Roman" w:hAnsi="Times New Roman" w:cs="Times New Roman"/>
+        </w:rPr>
+        <w:t>s</w:t>
+      </w:r>
+      <w:r>
+        <w:rPr>
+          <w:rFonts w:ascii="Times New Roman" w:hAnsi="Times New Roman" w:cs="Times New Roman"/>
+        </w:rPr>
+        <w:t xml:space="preserve"> peças,</w:t>
+      </w:r>
+      <w:r>
+        <w:rPr>
+          <w:rFonts w:ascii="Times New Roman" w:hAnsi="Times New Roman" w:cs="Times New Roman"/>
+        </w:rPr>
+        <w:t xml:space="preserve"> para</w:t>
+      </w:r>
+      <w:r>
+        <w:rPr>
+          <w:rFonts w:ascii="Times New Roman" w:hAnsi="Times New Roman" w:cs="Times New Roman"/>
+        </w:rPr>
+        <w:t xml:space="preserve"> tudo ser</w:t>
+      </w:r>
+      <w:r>
+        <w:rPr>
+          <w:rFonts w:ascii="Times New Roman" w:hAnsi="Times New Roman" w:cs="Times New Roman"/>
+        </w:rPr>
+        <w:t xml:space="preserve"> </w:t>
+      </w:r>
+      <w:r>
+        <w:rPr>
+          <w:rFonts w:ascii="Times New Roman" w:hAnsi="Times New Roman" w:cs="Times New Roman"/>
+        </w:rPr>
+        <w:t xml:space="preserve">encaixado </w:t>
+      </w:r>
+      <w:r>
+        <w:rPr>
+          <w:rFonts w:ascii="Times New Roman" w:hAnsi="Times New Roman" w:cs="Times New Roman"/>
+        </w:rPr>
+        <w:t>no final e</w:t>
+      </w:r>
+      <w:r>
+        <w:rPr>
+          <w:rFonts w:ascii="Times New Roman" w:hAnsi="Times New Roman" w:cs="Times New Roman"/>
+        </w:rPr>
+        <w:t xml:space="preserve"> após 11 dias,</w:t>
+      </w:r>
+      <w:r>
+        <w:rPr>
+          <w:rFonts w:ascii="Times New Roman" w:hAnsi="Times New Roman" w:cs="Times New Roman"/>
+        </w:rPr>
+        <w:t xml:space="preserve"> </w:t>
+      </w:r>
+      <w:r>
+        <w:rPr>
+          <w:rFonts w:ascii="Times New Roman" w:hAnsi="Times New Roman" w:cs="Times New Roman"/>
+        </w:rPr>
+        <w:t>montar</w:t>
+      </w:r>
+      <w:r>
+        <w:rPr>
+          <w:rFonts w:ascii="Times New Roman" w:hAnsi="Times New Roman" w:cs="Times New Roman"/>
+        </w:rPr>
+        <w:t xml:space="preserve"> a serpente, mostrada na Figura 8.</w:t>
       </w:r>
     </w:p>
     <w:p>
@@ -3293,7 +3406,31 @@
         <w:rPr>
           <w:rFonts w:ascii="Times New Roman" w:hAnsi="Times New Roman" w:cs="Times New Roman"/>
         </w:rPr>
-        <w:t>Após finalizar a serpente eu achei que não faria mais outro origami 3D, mas depois de um ano acabou virando o meu hobby e o meu passatempo. Fico horas e horas cortando e dobrando papel, para no fim montar uma escultura que eu tenho orgulho de ver. Uma das minhas últimas obras foi um panda que eu chamei de “</w:t>
+        <w:t xml:space="preserve">Após finalizar a serpente eu achei que não faria mais outro origami 3D, mas depois de um ano acabou virando o meu hobby e o meu passatempo. </w:t>
+      </w:r>
+      <w:r>
+        <w:rPr>
+          <w:rFonts w:ascii="Times New Roman" w:hAnsi="Times New Roman" w:cs="Times New Roman"/>
+        </w:rPr>
+        <w:t>Passo</w:t>
+      </w:r>
+      <w:r>
+        <w:rPr>
+          <w:rFonts w:ascii="Times New Roman" w:hAnsi="Times New Roman" w:cs="Times New Roman"/>
+        </w:rPr>
+        <w:t xml:space="preserve"> horas cortando e dobrando papel, para no fim montar uma escultura que</w:t>
+      </w:r>
+      <w:r>
+        <w:rPr>
+          <w:rFonts w:ascii="Times New Roman" w:hAnsi="Times New Roman" w:cs="Times New Roman"/>
+        </w:rPr>
+        <w:t xml:space="preserve"> me dá</w:t>
+      </w:r>
+      <w:r>
+        <w:rPr>
+          <w:rFonts w:ascii="Times New Roman" w:hAnsi="Times New Roman" w:cs="Times New Roman"/>
+        </w:rPr>
+        <w:t xml:space="preserve"> orgulho. Uma das minhas últimas obras foi um panda que eu chamei de “</w:t>
       </w:r>
       <w:proofErr w:type="spellStart"/>
       <w:r>
@@ -3574,7 +3711,19 @@
         <w:rPr>
           <w:rFonts w:ascii="Times New Roman" w:hAnsi="Times New Roman" w:cs="Times New Roman"/>
         </w:rPr>
-        <w:t xml:space="preserve">Para muitos essa prática pode acabar ficando chata, cansativa ou frustrante, e é entendível essas sensações. Mas o origami é algo terapêutico para mim, é uma forma de ficar dentro do meu mundo, assim como escutar </w:t>
+        <w:t>Para muitos essa prática pode acabar ficando chata, cansativa ou frustrante, e é entendível essas sensações. Mas o origami é algo terapêutico para mim, é uma forma de ficar dentro do meu mundo, assim como escutar</w:t>
+      </w:r>
+      <w:r>
+        <w:rPr>
+          <w:rFonts w:ascii="Times New Roman" w:hAnsi="Times New Roman" w:cs="Times New Roman"/>
+        </w:rPr>
+        <w:t xml:space="preserve"> a</w:t>
+      </w:r>
+      <w:r>
+        <w:rPr>
+          <w:rFonts w:ascii="Times New Roman" w:hAnsi="Times New Roman" w:cs="Times New Roman"/>
+        </w:rPr>
+        <w:t xml:space="preserve"> </w:t>
       </w:r>
       <w:r>
         <w:rPr>
@@ -3670,7 +3819,19 @@
         <w:rPr>
           <w:rFonts w:ascii="Times New Roman" w:hAnsi="Times New Roman" w:cs="Times New Roman"/>
         </w:rPr>
-        <w:t xml:space="preserve">. É uma sensação de superação, </w:t>
+        <w:t>.</w:t>
+      </w:r>
+      <w:r>
+        <w:rPr>
+          <w:rFonts w:ascii="Times New Roman" w:hAnsi="Times New Roman" w:cs="Times New Roman"/>
+        </w:rPr>
+        <w:t xml:space="preserve"> </w:t>
+      </w:r>
+      <w:r>
+        <w:rPr>
+          <w:rFonts w:ascii="Times New Roman" w:hAnsi="Times New Roman" w:cs="Times New Roman"/>
+        </w:rPr>
+        <w:t xml:space="preserve">É uma sensação de superação, </w:t>
       </w:r>
       <w:r>
         <w:rPr>
@@ -3694,19 +3855,85 @@
         <w:rPr>
           <w:rFonts w:ascii="Times New Roman" w:hAnsi="Times New Roman" w:cs="Times New Roman"/>
         </w:rPr>
-        <w:t xml:space="preserve"> importante se sentir bem pelo que fez</w:t>
-      </w:r>
-      <w:r>
-        <w:rPr>
-          <w:rFonts w:ascii="Times New Roman" w:hAnsi="Times New Roman" w:cs="Times New Roman"/>
-        </w:rPr>
-        <w:t xml:space="preserve"> e agradecer por ter feito</w:t>
-      </w:r>
-      <w:r>
-        <w:rPr>
-          <w:rFonts w:ascii="Times New Roman" w:hAnsi="Times New Roman" w:cs="Times New Roman"/>
-        </w:rPr>
-        <w:t>, não se comparar com os outros, se recompense por todo o trabalho que foi colocado, mostre para a sua família e amigos</w:t>
+        <w:t xml:space="preserve"> importante </w:t>
+      </w:r>
+      <w:r>
+        <w:rPr>
+          <w:rFonts w:ascii="Times New Roman" w:hAnsi="Times New Roman" w:cs="Times New Roman"/>
+        </w:rPr>
+        <w:t>valorizar o que foi feito,</w:t>
+      </w:r>
+      <w:r>
+        <w:rPr>
+          <w:rFonts w:ascii="Times New Roman" w:hAnsi="Times New Roman" w:cs="Times New Roman"/>
+        </w:rPr>
+        <w:t xml:space="preserve"> </w:t>
+      </w:r>
+      <w:r>
+        <w:rPr>
+          <w:rFonts w:ascii="Times New Roman" w:hAnsi="Times New Roman" w:cs="Times New Roman"/>
+        </w:rPr>
+        <w:t>ser grato pelo esforço dado</w:t>
+      </w:r>
+      <w:r>
+        <w:rPr>
+          <w:rFonts w:ascii="Times New Roman" w:hAnsi="Times New Roman" w:cs="Times New Roman"/>
+        </w:rPr>
+        <w:t xml:space="preserve"> e</w:t>
+      </w:r>
+      <w:r>
+        <w:rPr>
+          <w:rFonts w:ascii="Times New Roman" w:hAnsi="Times New Roman" w:cs="Times New Roman"/>
+        </w:rPr>
+        <w:t xml:space="preserve"> não se comparar com os outros</w:t>
+      </w:r>
+      <w:r>
+        <w:rPr>
+          <w:rFonts w:ascii="Times New Roman" w:hAnsi="Times New Roman" w:cs="Times New Roman"/>
+        </w:rPr>
+        <w:t>.</w:t>
+      </w:r>
+      <w:r>
+        <w:rPr>
+          <w:rFonts w:ascii="Times New Roman" w:hAnsi="Times New Roman" w:cs="Times New Roman"/>
+        </w:rPr>
+        <w:t xml:space="preserve"> </w:t>
+      </w:r>
+      <w:r>
+        <w:rPr>
+          <w:rFonts w:ascii="Times New Roman" w:hAnsi="Times New Roman" w:cs="Times New Roman"/>
+        </w:rPr>
+        <w:t>S</w:t>
+      </w:r>
+      <w:r>
+        <w:rPr>
+          <w:rFonts w:ascii="Times New Roman" w:hAnsi="Times New Roman" w:cs="Times New Roman"/>
+        </w:rPr>
+        <w:t xml:space="preserve">e recompense por todo o trabalho que foi colocado, </w:t>
+      </w:r>
+      <w:r>
+        <w:rPr>
+          <w:rFonts w:ascii="Times New Roman" w:hAnsi="Times New Roman" w:cs="Times New Roman"/>
+        </w:rPr>
+        <w:t>eu mostro</w:t>
+      </w:r>
+      <w:r>
+        <w:rPr>
+          <w:rFonts w:ascii="Times New Roman" w:hAnsi="Times New Roman" w:cs="Times New Roman"/>
+        </w:rPr>
+        <w:t xml:space="preserve"> para a</w:t>
+      </w:r>
+      <w:r>
+        <w:rPr>
+          <w:rFonts w:ascii="Times New Roman" w:hAnsi="Times New Roman" w:cs="Times New Roman"/>
+        </w:rPr>
+        <w:t xml:space="preserve"> minha</w:t>
+      </w:r>
+      <w:r>
+        <w:rPr>
+          <w:rFonts w:ascii="Times New Roman" w:hAnsi="Times New Roman" w:cs="Times New Roman"/>
+        </w:rPr>
+        <w:t xml:space="preserve"> família e amigos</w:t>
       </w:r>
       <w:r>
         <w:rPr>
@@ -3745,7 +3972,79 @@
         <w:rPr>
           <w:rFonts w:ascii="Times New Roman" w:hAnsi="Times New Roman" w:cs="Times New Roman"/>
         </w:rPr>
-        <w:t>Porém, seja qual for o gatilho para montar um origami</w:t>
+        <w:t>D</w:t>
+      </w:r>
+      <w:r>
+        <w:rPr>
+          <w:rFonts w:ascii="Times New Roman" w:hAnsi="Times New Roman" w:cs="Times New Roman"/>
+        </w:rPr>
+        <w:t>urante a formação desse projeto houve algumas dificuldades de me conectar com o tema, principalmente devido a quantidade de tarefas e os prazos a serem respeitados. Acabei deixando de lado esse projeto para se concentrar em outro</w:t>
+      </w:r>
+      <w:r>
+        <w:rPr>
+          <w:rFonts w:ascii="Times New Roman" w:hAnsi="Times New Roman" w:cs="Times New Roman"/>
+        </w:rPr>
+        <w:t xml:space="preserve">s. Mas mesmo dentro de todas as dificuldades, eu consegui balancear as tarefas e atender as minhas metas para cada semana, como alternar entre o foco de projeto individual para tarefas em grupo. Por mais que sejam várias horas para consertar pequenos erros de código, foi possível balancear as demandas e </w:t>
+      </w:r>
+      <w:r>
+        <w:rPr>
+          <w:rFonts w:ascii="Times New Roman" w:hAnsi="Times New Roman" w:cs="Times New Roman"/>
+        </w:rPr>
+        <w:lastRenderedPageBreak/>
+        <w:t>organizar os trabalhos. Fico grato por ter ajuda principalmente da minha família: mãe (</w:t>
+      </w:r>
+      <w:proofErr w:type="spellStart"/>
+      <w:r>
+        <w:rPr>
+          <w:rFonts w:ascii="Times New Roman" w:hAnsi="Times New Roman" w:cs="Times New Roman"/>
+        </w:rPr>
+        <w:t>Marici</w:t>
+      </w:r>
+      <w:proofErr w:type="spellEnd"/>
+      <w:r>
+        <w:rPr>
+          <w:rFonts w:ascii="Times New Roman" w:hAnsi="Times New Roman" w:cs="Times New Roman"/>
+        </w:rPr>
+        <w:t xml:space="preserve">), pai (Rogério) e irmão (Vinicius) que respeitaram as minhas preocupações e até ficaram </w:t>
+      </w:r>
+      <w:r>
+        <w:rPr>
+          <w:rFonts w:ascii="Times New Roman" w:hAnsi="Times New Roman" w:cs="Times New Roman"/>
+        </w:rPr>
+        <w:t>me ouvindo</w:t>
+      </w:r>
+      <w:r>
+        <w:rPr>
+          <w:rFonts w:ascii="Times New Roman" w:hAnsi="Times New Roman" w:cs="Times New Roman"/>
+        </w:rPr>
+        <w:t xml:space="preserve"> falar sobre os temas.</w:t>
+      </w:r>
+      <w:r>
+        <w:rPr>
+          <w:rFonts w:ascii="Times New Roman" w:hAnsi="Times New Roman" w:cs="Times New Roman"/>
+        </w:rPr>
+        <w:t xml:space="preserve"> Isso me ajudou a ter uma motivação a mais e perceber a importância que estava dando aos meus projetos, mesmo que seja um projeto individual é necessário o apoio dos outros.</w:t>
+      </w:r>
+    </w:p>
+    <w:p>
+      <w:pPr>
+        <w:pStyle w:val="PargrafodaLista"/>
+        <w:ind w:left="0"/>
+        <w:rPr>
+          <w:rFonts w:ascii="Times New Roman" w:hAnsi="Times New Roman" w:cs="Times New Roman"/>
+        </w:rPr>
+      </w:pPr>
+      <w:r>
+        <w:rPr>
+          <w:rFonts w:ascii="Times New Roman" w:hAnsi="Times New Roman" w:cs="Times New Roman"/>
+        </w:rPr>
+        <w:t>Dentro de toda a situação eu ainda continuei buscando novos origamis para explorar, mas estava difícil de ter ideias novas. E</w:t>
+      </w:r>
+      <w:r>
+        <w:rPr>
+          <w:rFonts w:ascii="Times New Roman" w:hAnsi="Times New Roman" w:cs="Times New Roman"/>
+        </w:rPr>
+        <w:t xml:space="preserve"> seja qual for o gatilho para montar um origami</w:t>
       </w:r>
       <w:r>
         <w:rPr>
@@ -3754,244 +4053,266 @@
         <w:t xml:space="preserve">, seja por um vídeo, um livro ou uma inspiração nem sempre é possível encontrar o que se espera. Existem vários recursos que podem ser utilizados, como sites de fotos, blogs, tutoriais no </w:t>
       </w:r>
       <w:proofErr w:type="spellStart"/>
+      <w:r>
+        <w:rPr>
+          <w:rFonts w:ascii="Times New Roman" w:hAnsi="Times New Roman" w:cs="Times New Roman"/>
+        </w:rPr>
+        <w:t>youtube</w:t>
+      </w:r>
+      <w:proofErr w:type="spellEnd"/>
+      <w:r>
+        <w:rPr>
+          <w:rFonts w:ascii="Times New Roman" w:hAnsi="Times New Roman" w:cs="Times New Roman"/>
+        </w:rPr>
+        <w:t>, etc. Mas geralmente as ideias que aparecem são sempre as mesmas, como por exemplo um avião de papel, é difícil encontrar um origami de um avião bem detalhado</w:t>
+      </w:r>
+      <w:r>
+        <w:rPr>
+          <w:rFonts w:ascii="Times New Roman" w:hAnsi="Times New Roman" w:cs="Times New Roman"/>
+        </w:rPr>
+        <w:t xml:space="preserve"> e impressionante</w:t>
+      </w:r>
+      <w:r>
+        <w:rPr>
+          <w:rFonts w:ascii="Times New Roman" w:hAnsi="Times New Roman" w:cs="Times New Roman"/>
+        </w:rPr>
+        <w:t>, às vezes é preciso navegar muito para encontrar alguma inspiração. Por isso, seria muito mais fácil entrar em um site que seja especializado para amadores de origami. Um site que mostre diferentes estilos</w:t>
+      </w:r>
+      <w:r>
+        <w:rPr>
+          <w:rFonts w:ascii="Times New Roman" w:hAnsi="Times New Roman" w:cs="Times New Roman"/>
+        </w:rPr>
+        <w:t xml:space="preserve"> e</w:t>
+      </w:r>
+      <w:r>
+        <w:rPr>
+          <w:rFonts w:ascii="Times New Roman" w:hAnsi="Times New Roman" w:cs="Times New Roman"/>
+        </w:rPr>
+        <w:t xml:space="preserve"> exemplos para o tópico desejado, onde milhares de pessoas possam compartilhar e curtir as suas ideias.</w:t>
+      </w:r>
+    </w:p>
+    <w:p>
+      <w:pPr>
+        <w:rPr>
+          <w:rFonts w:ascii="Times New Roman" w:hAnsi="Times New Roman" w:cs="Times New Roman"/>
+        </w:rPr>
+      </w:pPr>
+    </w:p>
+    <w:p>
+      <w:pPr>
+        <w:pStyle w:val="Ttulo1"/>
+      </w:pPr>
+      <w:bookmarkStart w:id="4" w:name="_Toc198416722"/>
+      <w:r>
+        <w:t>OBJETIVO</w:t>
+      </w:r>
+      <w:bookmarkEnd w:id="4"/>
+    </w:p>
+    <w:p>
+      <w:pPr>
+        <w:rPr>
+          <w:rFonts w:ascii="Times New Roman" w:hAnsi="Times New Roman" w:cs="Times New Roman"/>
+        </w:rPr>
+      </w:pPr>
+    </w:p>
+    <w:p>
+      <w:pPr>
+        <w:rPr>
+          <w:rFonts w:ascii="Times New Roman" w:hAnsi="Times New Roman" w:cs="Times New Roman"/>
+        </w:rPr>
+      </w:pPr>
+      <w:r>
+        <w:rPr>
+          <w:rFonts w:ascii="Times New Roman" w:hAnsi="Times New Roman" w:cs="Times New Roman"/>
+        </w:rPr>
+        <w:t xml:space="preserve">Montar um site para compartilhar diferentes tipos de origamis pelo mundo, montando uma comunidade para incentivar as pessoas a entrarem e testarem esse novo hobby. O site será composto por uma tela de cadastro, login e comunidade para visualizar todas as postagens feitas. Ficará pronto até o final de </w:t>
+      </w:r>
       <w:proofErr w:type="gramStart"/>
       <w:r>
         <w:rPr>
           <w:rFonts w:ascii="Times New Roman" w:hAnsi="Times New Roman" w:cs="Times New Roman"/>
         </w:rPr>
-        <w:t>youtube</w:t>
-      </w:r>
-      <w:proofErr w:type="spellEnd"/>
-      <w:r>
-        <w:rPr>
-          <w:rFonts w:ascii="Times New Roman" w:hAnsi="Times New Roman" w:cs="Times New Roman"/>
-        </w:rPr>
-        <w:t>, etc.</w:t>
+        <w:t>Maio</w:t>
       </w:r>
       <w:proofErr w:type="gramEnd"/>
       <w:r>
         <w:rPr>
           <w:rFonts w:ascii="Times New Roman" w:hAnsi="Times New Roman" w:cs="Times New Roman"/>
         </w:rPr>
-        <w:t xml:space="preserve"> Mas geralmente as ideias que aparecem são sempre as mesmas, como por exemplo um avião de papel, é difícil encontrar um origami de um avião bem detalhado, às vezes é preciso navegar muito para encontrar alguma inspiração. Por isso, seria muito mais fácil entrar em um site que seja </w:t>
-      </w:r>
-      <w:r>
-        <w:rPr>
-          <w:rFonts w:ascii="Times New Roman" w:hAnsi="Times New Roman" w:cs="Times New Roman"/>
-        </w:rPr>
+        <w:t xml:space="preserve"> de 2025</w:t>
+      </w:r>
+      <w:r>
+        <w:rPr>
+          <w:rFonts w:ascii="Times New Roman" w:hAnsi="Times New Roman" w:cs="Times New Roman"/>
+        </w:rPr>
+        <w:t>.</w:t>
+      </w:r>
+    </w:p>
+    <w:p>
+      <w:pPr>
+        <w:rPr>
+          <w:rFonts w:ascii="Times New Roman" w:hAnsi="Times New Roman" w:cs="Times New Roman"/>
+        </w:rPr>
+      </w:pPr>
+    </w:p>
+    <w:p>
+      <w:pPr>
+        <w:pStyle w:val="Ttulo1"/>
+      </w:pPr>
+      <w:bookmarkStart w:id="5" w:name="_Toc198416723"/>
+      <w:r>
+        <w:t>JUSTIFICATIVA</w:t>
+      </w:r>
+      <w:bookmarkEnd w:id="5"/>
+    </w:p>
+    <w:p>
+      <w:pPr>
+        <w:rPr>
+          <w:rFonts w:ascii="Times New Roman" w:hAnsi="Times New Roman" w:cs="Times New Roman"/>
+        </w:rPr>
+      </w:pPr>
+    </w:p>
+    <w:p>
+      <w:pPr>
+        <w:rPr>
+          <w:rFonts w:ascii="Times New Roman" w:hAnsi="Times New Roman" w:cs="Times New Roman"/>
+        </w:rPr>
+      </w:pPr>
+      <w:r>
+        <w:rPr>
+          <w:rFonts w:ascii="Times New Roman" w:hAnsi="Times New Roman" w:cs="Times New Roman"/>
+        </w:rPr>
+        <w:t>É difícil começar uma atividade</w:t>
+      </w:r>
+      <w:r>
+        <w:rPr>
+          <w:rFonts w:ascii="Times New Roman" w:hAnsi="Times New Roman" w:cs="Times New Roman"/>
+        </w:rPr>
+        <w:t xml:space="preserve"> </w:t>
+      </w:r>
+      <w:r>
+        <w:rPr>
+          <w:rFonts w:ascii="Times New Roman" w:hAnsi="Times New Roman" w:cs="Times New Roman"/>
+        </w:rPr>
+        <w:t>nova</w:t>
+      </w:r>
+      <w:r>
+        <w:rPr>
+          <w:rFonts w:ascii="Times New Roman" w:hAnsi="Times New Roman" w:cs="Times New Roman"/>
+        </w:rPr>
+        <w:t xml:space="preserve"> sem ter muito conhecimento sobre</w:t>
+      </w:r>
+      <w:r>
+        <w:rPr>
+          <w:rFonts w:ascii="Times New Roman" w:hAnsi="Times New Roman" w:cs="Times New Roman"/>
+        </w:rPr>
+        <w:t xml:space="preserve"> ela</w:t>
+      </w:r>
+      <w:r>
+        <w:rPr>
+          <w:rFonts w:ascii="Times New Roman" w:hAnsi="Times New Roman" w:cs="Times New Roman"/>
+        </w:rPr>
+        <w:t xml:space="preserve">, geralmente </w:t>
+      </w:r>
+      <w:r>
+        <w:rPr>
+          <w:rFonts w:ascii="Times New Roman" w:hAnsi="Times New Roman" w:cs="Times New Roman"/>
+        </w:rPr>
+        <w:t xml:space="preserve">a ideia </w:t>
+      </w:r>
+      <w:r>
+        <w:rPr>
+          <w:rFonts w:ascii="Times New Roman" w:hAnsi="Times New Roman" w:cs="Times New Roman"/>
+        </w:rPr>
+        <w:t xml:space="preserve">surge por meio de um vídeo ou </w:t>
+      </w:r>
+      <w:r>
+        <w:rPr>
+          <w:rFonts w:ascii="Times New Roman" w:hAnsi="Times New Roman" w:cs="Times New Roman"/>
+        </w:rPr>
+        <w:t xml:space="preserve">por </w:t>
+      </w:r>
+      <w:r>
+        <w:rPr>
+          <w:rFonts w:ascii="Times New Roman" w:hAnsi="Times New Roman" w:cs="Times New Roman"/>
+        </w:rPr>
+        <w:t>conversas</w:t>
+      </w:r>
+      <w:r>
+        <w:rPr>
+          <w:rFonts w:ascii="Times New Roman" w:hAnsi="Times New Roman" w:cs="Times New Roman"/>
+        </w:rPr>
+        <w:t>, mas sempre bate a curiosidade de saber mais sobre o tópico. Não é difícil encontrar tutoriais de origamis pela internet ou livros, mas às vezes é difícil encontrar novas inspirações</w:t>
+      </w:r>
+      <w:r>
+        <w:rPr>
+          <w:rFonts w:ascii="Times New Roman" w:hAnsi="Times New Roman" w:cs="Times New Roman"/>
+        </w:rPr>
+        <w:t xml:space="preserve"> e ideias</w:t>
+      </w:r>
+      <w:r>
+        <w:rPr>
+          <w:rFonts w:ascii="Times New Roman" w:hAnsi="Times New Roman" w:cs="Times New Roman"/>
+        </w:rPr>
+        <w:t xml:space="preserve"> para se manter motivado. É por isso que um site focado apenas para isso</w:t>
+      </w:r>
+      <w:r>
+        <w:rPr>
+          <w:rFonts w:ascii="Times New Roman" w:hAnsi="Times New Roman" w:cs="Times New Roman"/>
+        </w:rPr>
+        <w:t xml:space="preserve"> será de grande ajuda</w:t>
+      </w:r>
+      <w:r>
+        <w:rPr>
+          <w:rFonts w:ascii="Times New Roman" w:hAnsi="Times New Roman" w:cs="Times New Roman"/>
+        </w:rPr>
+        <w:t>, tanto para ver os diferentes tipos de origami</w:t>
+      </w:r>
+      <w:r>
+        <w:rPr>
+          <w:rFonts w:ascii="Times New Roman" w:hAnsi="Times New Roman" w:cs="Times New Roman"/>
+        </w:rPr>
+        <w:t xml:space="preserve"> </w:t>
+      </w:r>
+      <w:r>
+        <w:rPr>
+          <w:rFonts w:ascii="Times New Roman" w:hAnsi="Times New Roman" w:cs="Times New Roman"/>
+        </w:rPr>
+        <w:t xml:space="preserve">existentes </w:t>
+      </w:r>
+      <w:r>
+        <w:rPr>
+          <w:rFonts w:ascii="Times New Roman" w:hAnsi="Times New Roman" w:cs="Times New Roman"/>
+        </w:rPr>
+        <w:t>quanto para ter diferentes ideias e figuras.</w:t>
+      </w:r>
+    </w:p>
+    <w:p>
+      <w:pPr>
+        <w:rPr>
+          <w:rFonts w:ascii="Times New Roman" w:hAnsi="Times New Roman" w:cs="Times New Roman"/>
+        </w:rPr>
+      </w:pPr>
+    </w:p>
+    <w:p>
+      <w:pPr>
+        <w:rPr>
+          <w:rFonts w:ascii="Times New Roman" w:hAnsi="Times New Roman" w:cs="Times New Roman"/>
+          <w:b/>
+          <w:bCs/>
+        </w:rPr>
+      </w:pPr>
+      <w:bookmarkStart w:id="6" w:name="_Toc198416724"/>
+      <w:r>
+        <w:br w:type="page"/>
+      </w:r>
+    </w:p>
+    <w:p>
+      <w:pPr>
+        <w:pStyle w:val="Ttulo1"/>
+      </w:pPr>
+      <w:r>
         <w:lastRenderedPageBreak/>
-        <w:t>especializado para amadores de origami. Um site que mostre diferentes estilos e exemplos para o tópico desejado, onde milhares de pessoas possam compartilhar e curtir as suas ideias.</w:t>
-      </w:r>
-    </w:p>
-    <w:p>
-      <w:pPr>
-        <w:rPr>
-          <w:rFonts w:ascii="Times New Roman" w:hAnsi="Times New Roman" w:cs="Times New Roman"/>
-        </w:rPr>
-      </w:pPr>
-    </w:p>
-    <w:p>
-      <w:pPr>
-        <w:pStyle w:val="Ttulo1"/>
-      </w:pPr>
-      <w:bookmarkStart w:id="4" w:name="_Toc198416722"/>
-      <w:r>
-        <w:t>OBJETIVO</w:t>
-      </w:r>
-      <w:bookmarkEnd w:id="4"/>
-    </w:p>
-    <w:p>
-      <w:pPr>
-        <w:rPr>
-          <w:rFonts w:ascii="Times New Roman" w:hAnsi="Times New Roman" w:cs="Times New Roman"/>
-        </w:rPr>
-      </w:pPr>
-    </w:p>
-    <w:p>
-      <w:pPr>
-        <w:rPr>
-          <w:rFonts w:ascii="Times New Roman" w:hAnsi="Times New Roman" w:cs="Times New Roman"/>
-        </w:rPr>
-      </w:pPr>
-      <w:r>
-        <w:rPr>
-          <w:rFonts w:ascii="Times New Roman" w:hAnsi="Times New Roman" w:cs="Times New Roman"/>
-        </w:rPr>
-        <w:t xml:space="preserve">Montar um site para compartilhar diferentes tipos de origamis pelo mundo, montando uma comunidade para incentivar as pessoas a entrarem e testarem esse novo hobby. O site será composto por uma tela de cadastro, login e comunidade para visualizar todas as postagens feitas. Ficará pronto até o final de </w:t>
-      </w:r>
-      <w:proofErr w:type="gramStart"/>
-      <w:r>
-        <w:rPr>
-          <w:rFonts w:ascii="Times New Roman" w:hAnsi="Times New Roman" w:cs="Times New Roman"/>
-        </w:rPr>
-        <w:t>Maio</w:t>
-      </w:r>
-      <w:proofErr w:type="gramEnd"/>
-      <w:r>
-        <w:rPr>
-          <w:rFonts w:ascii="Times New Roman" w:hAnsi="Times New Roman" w:cs="Times New Roman"/>
-        </w:rPr>
-        <w:t xml:space="preserve"> de 2025</w:t>
-      </w:r>
-      <w:r>
-        <w:rPr>
-          <w:rFonts w:ascii="Times New Roman" w:hAnsi="Times New Roman" w:cs="Times New Roman"/>
-        </w:rPr>
-        <w:t>.</w:t>
-      </w:r>
-    </w:p>
-    <w:p>
-      <w:pPr>
-        <w:rPr>
-          <w:rFonts w:ascii="Times New Roman" w:hAnsi="Times New Roman" w:cs="Times New Roman"/>
-        </w:rPr>
-      </w:pPr>
-    </w:p>
-    <w:p>
-      <w:pPr>
-        <w:pStyle w:val="Ttulo1"/>
-      </w:pPr>
-      <w:bookmarkStart w:id="5" w:name="_Toc198416723"/>
-      <w:r>
-        <w:t>JUSTIFICATIVA</w:t>
-      </w:r>
-      <w:bookmarkEnd w:id="5"/>
-    </w:p>
-    <w:p>
-      <w:pPr>
-        <w:rPr>
-          <w:rFonts w:ascii="Times New Roman" w:hAnsi="Times New Roman" w:cs="Times New Roman"/>
-        </w:rPr>
-      </w:pPr>
-    </w:p>
-    <w:p>
-      <w:pPr>
-        <w:rPr>
-          <w:rFonts w:ascii="Times New Roman" w:hAnsi="Times New Roman" w:cs="Times New Roman"/>
-        </w:rPr>
-      </w:pPr>
-      <w:r>
-        <w:rPr>
-          <w:rFonts w:ascii="Times New Roman" w:hAnsi="Times New Roman" w:cs="Times New Roman"/>
-        </w:rPr>
-        <w:t>É difícil começar uma atividade</w:t>
-      </w:r>
-      <w:r>
-        <w:rPr>
-          <w:rFonts w:ascii="Times New Roman" w:hAnsi="Times New Roman" w:cs="Times New Roman"/>
-        </w:rPr>
-        <w:t xml:space="preserve"> </w:t>
-      </w:r>
-      <w:r>
-        <w:rPr>
-          <w:rFonts w:ascii="Times New Roman" w:hAnsi="Times New Roman" w:cs="Times New Roman"/>
-        </w:rPr>
-        <w:t>nova</w:t>
-      </w:r>
-      <w:r>
-        <w:rPr>
-          <w:rFonts w:ascii="Times New Roman" w:hAnsi="Times New Roman" w:cs="Times New Roman"/>
-        </w:rPr>
-        <w:t xml:space="preserve"> sem ter muito conhecimento sobre</w:t>
-      </w:r>
-      <w:r>
-        <w:rPr>
-          <w:rFonts w:ascii="Times New Roman" w:hAnsi="Times New Roman" w:cs="Times New Roman"/>
-        </w:rPr>
-        <w:t xml:space="preserve"> ela</w:t>
-      </w:r>
-      <w:r>
-        <w:rPr>
-          <w:rFonts w:ascii="Times New Roman" w:hAnsi="Times New Roman" w:cs="Times New Roman"/>
-        </w:rPr>
-        <w:t xml:space="preserve">, geralmente </w:t>
-      </w:r>
-      <w:r>
-        <w:rPr>
-          <w:rFonts w:ascii="Times New Roman" w:hAnsi="Times New Roman" w:cs="Times New Roman"/>
-        </w:rPr>
-        <w:t xml:space="preserve">a ideia </w:t>
-      </w:r>
-      <w:r>
-        <w:rPr>
-          <w:rFonts w:ascii="Times New Roman" w:hAnsi="Times New Roman" w:cs="Times New Roman"/>
-        </w:rPr>
-        <w:t xml:space="preserve">surge por meio de um vídeo ou </w:t>
-      </w:r>
-      <w:r>
-        <w:rPr>
-          <w:rFonts w:ascii="Times New Roman" w:hAnsi="Times New Roman" w:cs="Times New Roman"/>
-        </w:rPr>
-        <w:t xml:space="preserve">por </w:t>
-      </w:r>
-      <w:r>
-        <w:rPr>
-          <w:rFonts w:ascii="Times New Roman" w:hAnsi="Times New Roman" w:cs="Times New Roman"/>
-        </w:rPr>
-        <w:t>conversas</w:t>
-      </w:r>
-      <w:r>
-        <w:rPr>
-          <w:rFonts w:ascii="Times New Roman" w:hAnsi="Times New Roman" w:cs="Times New Roman"/>
-        </w:rPr>
-        <w:t>, mas sempre bate a curiosidade de saber mais sobre o tópico. Não é difícil encontrar tutoriais de origamis pela internet ou livros, mas às vezes é difícil encontrar novas inspirações</w:t>
-      </w:r>
-      <w:r>
-        <w:rPr>
-          <w:rFonts w:ascii="Times New Roman" w:hAnsi="Times New Roman" w:cs="Times New Roman"/>
-        </w:rPr>
-        <w:t xml:space="preserve"> e ideias</w:t>
-      </w:r>
-      <w:r>
-        <w:rPr>
-          <w:rFonts w:ascii="Times New Roman" w:hAnsi="Times New Roman" w:cs="Times New Roman"/>
-        </w:rPr>
-        <w:t xml:space="preserve"> para se manter motivado. É por isso que um site focado apenas para isso</w:t>
-      </w:r>
-      <w:r>
-        <w:rPr>
-          <w:rFonts w:ascii="Times New Roman" w:hAnsi="Times New Roman" w:cs="Times New Roman"/>
-        </w:rPr>
-        <w:t xml:space="preserve"> será de grande ajuda</w:t>
-      </w:r>
-      <w:r>
-        <w:rPr>
-          <w:rFonts w:ascii="Times New Roman" w:hAnsi="Times New Roman" w:cs="Times New Roman"/>
-        </w:rPr>
-        <w:t>, tanto para ver os diferentes tipos de origami</w:t>
-      </w:r>
-      <w:r>
-        <w:rPr>
-          <w:rFonts w:ascii="Times New Roman" w:hAnsi="Times New Roman" w:cs="Times New Roman"/>
-        </w:rPr>
-        <w:t xml:space="preserve"> </w:t>
-      </w:r>
-      <w:r>
-        <w:rPr>
-          <w:rFonts w:ascii="Times New Roman" w:hAnsi="Times New Roman" w:cs="Times New Roman"/>
-        </w:rPr>
-        <w:t xml:space="preserve">existentes </w:t>
-      </w:r>
-      <w:r>
-        <w:rPr>
-          <w:rFonts w:ascii="Times New Roman" w:hAnsi="Times New Roman" w:cs="Times New Roman"/>
-        </w:rPr>
-        <w:t>quanto para ter diferentes ideias e figuras.</w:t>
-      </w:r>
-    </w:p>
-    <w:p>
-      <w:pPr>
-        <w:rPr>
-          <w:rFonts w:ascii="Times New Roman" w:hAnsi="Times New Roman" w:cs="Times New Roman"/>
-        </w:rPr>
-      </w:pPr>
-    </w:p>
-    <w:p>
-      <w:pPr>
-        <w:pStyle w:val="Ttulo1"/>
-      </w:pPr>
-      <w:bookmarkStart w:id="6" w:name="_Toc198416724"/>
-      <w:r>
         <w:t>ESCOPO</w:t>
       </w:r>
       <w:bookmarkEnd w:id="6"/>
@@ -4266,21 +4587,7 @@
             <w:rStyle w:val="Hyperlink"/>
             <w:rFonts w:ascii="Times New Roman" w:hAnsi="Times New Roman" w:cs="Times New Roman"/>
           </w:rPr>
-          <w:t>https://pt.</w:t>
-        </w:r>
-        <w:r>
-          <w:rPr>
-            <w:rStyle w:val="Hyperlink"/>
-            <w:rFonts w:ascii="Times New Roman" w:hAnsi="Times New Roman" w:cs="Times New Roman"/>
-          </w:rPr>
-          <w:t>w</w:t>
-        </w:r>
-        <w:r>
-          <w:rPr>
-            <w:rStyle w:val="Hyperlink"/>
-            <w:rFonts w:ascii="Times New Roman" w:hAnsi="Times New Roman" w:cs="Times New Roman"/>
-          </w:rPr>
-          <w:t>ikipedia.org/wiki/Debug_com_Pato_de_Borracha</w:t>
+          <w:t>https://pt.wikipedia.org/wiki/Debug_com_Pato_de_Borracha</w:t>
         </w:r>
       </w:hyperlink>
     </w:p>
@@ -4335,21 +4642,7 @@
             <w:rStyle w:val="Hyperlink"/>
             <w:rFonts w:ascii="Times New Roman" w:hAnsi="Times New Roman" w:cs="Times New Roman"/>
           </w:rPr>
-          <w:t>https://pt.wikipedia.o</w:t>
-        </w:r>
-        <w:r>
-          <w:rPr>
-            <w:rStyle w:val="Hyperlink"/>
-            <w:rFonts w:ascii="Times New Roman" w:hAnsi="Times New Roman" w:cs="Times New Roman"/>
-          </w:rPr>
-          <w:t>r</w:t>
-        </w:r>
-        <w:r>
-          <w:rPr>
-            <w:rStyle w:val="Hyperlink"/>
-            <w:rFonts w:ascii="Times New Roman" w:hAnsi="Times New Roman" w:cs="Times New Roman"/>
-          </w:rPr>
-          <w:t>g/wiki/Orig%C3%A2mi</w:t>
+          <w:t>https://pt.wikipedia.org/wiki/Orig%C3%A2mi</w:t>
         </w:r>
       </w:hyperlink>
       <w:r>
@@ -4436,21 +4729,7 @@
             <w:rStyle w:val="Hyperlink"/>
             <w:rFonts w:ascii="Times New Roman" w:hAnsi="Times New Roman" w:cs="Times New Roman"/>
           </w:rPr>
-          <w:t>https://pt.w</w:t>
-        </w:r>
-        <w:r>
-          <w:rPr>
-            <w:rStyle w:val="Hyperlink"/>
-            <w:rFonts w:ascii="Times New Roman" w:hAnsi="Times New Roman" w:cs="Times New Roman"/>
-          </w:rPr>
-          <w:t>i</w:t>
-        </w:r>
-        <w:r>
-          <w:rPr>
-            <w:rStyle w:val="Hyperlink"/>
-            <w:rFonts w:ascii="Times New Roman" w:hAnsi="Times New Roman" w:cs="Times New Roman"/>
-          </w:rPr>
-          <w:t>kipedia.org/wiki/Tsuru_(orig%C3%A2mi)</w:t>
+          <w:t>https://pt.wikipedia.org/wiki/Tsuru_(orig%C3%A2mi)</w:t>
         </w:r>
       </w:hyperlink>
     </w:p>

</xml_diff>

<commit_message>
Inserindo mais informações na Documentação, como ODS, premissas, restrições e os diagramas
</commit_message>
<xml_diff>
--- a/Documentação - Projeto Individual.docx
+++ b/Documentação - Projeto Individual.docx
@@ -502,6 +502,8 @@
             <w:pStyle w:val="CabealhodoSumrio"/>
             <w:rPr>
               <w:rFonts w:ascii="Times New Roman" w:hAnsi="Times New Roman" w:cs="Times New Roman"/>
+              <w:sz w:val="24"/>
+              <w:szCs w:val="24"/>
             </w:rPr>
           </w:pPr>
         </w:p>
@@ -532,7 +534,7 @@
             </w:rPr>
             <w:fldChar w:fldCharType="separate"/>
           </w:r>
-          <w:hyperlink w:anchor="_Toc198416720" w:history="1">
+          <w:hyperlink w:anchor="_Toc199457395" w:history="1">
             <w:r>
               <w:rPr>
                 <w:rStyle w:val="Hyperlink"/>
@@ -579,7 +581,7 @@
                 <w:noProof/>
                 <w:webHidden/>
               </w:rPr>
-              <w:instrText xml:space="preserve"> PAGEREF _Toc198416720 \h </w:instrText>
+              <w:instrText xml:space="preserve"> PAGEREF _Toc199457395 \h </w:instrText>
             </w:r>
             <w:r>
               <w:rPr>
@@ -623,7 +625,7 @@
               <w:lang w:eastAsia="pt-BR"/>
             </w:rPr>
           </w:pPr>
-          <w:hyperlink w:anchor="_Toc198416721" w:history="1">
+          <w:hyperlink w:anchor="_Toc199457396" w:history="1">
             <w:r>
               <w:rPr>
                 <w:rStyle w:val="Hyperlink"/>
@@ -670,7 +672,7 @@
                 <w:noProof/>
                 <w:webHidden/>
               </w:rPr>
-              <w:instrText xml:space="preserve"> PAGEREF _Toc198416721 \h </w:instrText>
+              <w:instrText xml:space="preserve"> PAGEREF _Toc199457396 \h </w:instrText>
             </w:r>
             <w:r>
               <w:rPr>
@@ -694,6 +696,97 @@
                 <w:webHidden/>
               </w:rPr>
               <w:t>5</w:t>
+            </w:r>
+            <w:r>
+              <w:rPr>
+                <w:rFonts w:ascii="Times New Roman" w:hAnsi="Times New Roman" w:cs="Times New Roman"/>
+                <w:noProof/>
+                <w:webHidden/>
+              </w:rPr>
+              <w:fldChar w:fldCharType="end"/>
+            </w:r>
+          </w:hyperlink>
+        </w:p>
+        <w:p>
+          <w:pPr>
+            <w:pStyle w:val="Sumrio2"/>
+            <w:rPr>
+              <w:rFonts w:ascii="Times New Roman" w:eastAsiaTheme="minorEastAsia" w:hAnsi="Times New Roman" w:cs="Times New Roman"/>
+              <w:noProof/>
+              <w:lang w:eastAsia="pt-BR"/>
+            </w:rPr>
+          </w:pPr>
+          <w:hyperlink w:anchor="_Toc199457397" w:history="1">
+            <w:r>
+              <w:rPr>
+                <w:rStyle w:val="Hyperlink"/>
+                <w:rFonts w:ascii="Times New Roman" w:hAnsi="Times New Roman" w:cs="Times New Roman"/>
+                <w:noProof/>
+              </w:rPr>
+              <w:t>1.2</w:t>
+            </w:r>
+            <w:r>
+              <w:rPr>
+                <w:rFonts w:ascii="Times New Roman" w:eastAsiaTheme="minorEastAsia" w:hAnsi="Times New Roman" w:cs="Times New Roman"/>
+                <w:noProof/>
+                <w:lang w:eastAsia="pt-BR"/>
+              </w:rPr>
+              <w:tab/>
+            </w:r>
+            <w:r>
+              <w:rPr>
+                <w:rStyle w:val="Hyperlink"/>
+                <w:rFonts w:ascii="Times New Roman" w:hAnsi="Times New Roman" w:cs="Times New Roman"/>
+                <w:noProof/>
+              </w:rPr>
+              <w:t>OBJETIVOS DE DESENVOLVIMENTO SUSTENTÁVEL</w:t>
+            </w:r>
+            <w:r>
+              <w:rPr>
+                <w:rFonts w:ascii="Times New Roman" w:hAnsi="Times New Roman" w:cs="Times New Roman"/>
+                <w:noProof/>
+                <w:webHidden/>
+              </w:rPr>
+              <w:tab/>
+            </w:r>
+            <w:r>
+              <w:rPr>
+                <w:rFonts w:ascii="Times New Roman" w:hAnsi="Times New Roman" w:cs="Times New Roman"/>
+                <w:noProof/>
+                <w:webHidden/>
+              </w:rPr>
+              <w:fldChar w:fldCharType="begin"/>
+            </w:r>
+            <w:r>
+              <w:rPr>
+                <w:rFonts w:ascii="Times New Roman" w:hAnsi="Times New Roman" w:cs="Times New Roman"/>
+                <w:noProof/>
+                <w:webHidden/>
+              </w:rPr>
+              <w:instrText xml:space="preserve"> PAGEREF _Toc199457397 \h </w:instrText>
+            </w:r>
+            <w:r>
+              <w:rPr>
+                <w:rFonts w:ascii="Times New Roman" w:hAnsi="Times New Roman" w:cs="Times New Roman"/>
+                <w:noProof/>
+                <w:webHidden/>
+              </w:rPr>
+            </w:r>
+            <w:r>
+              <w:rPr>
+                <w:rFonts w:ascii="Times New Roman" w:hAnsi="Times New Roman" w:cs="Times New Roman"/>
+                <w:noProof/>
+                <w:webHidden/>
+              </w:rPr>
+              <w:fldChar w:fldCharType="separate"/>
+            </w:r>
+            <w:r>
+              <w:rPr>
+                <w:rFonts w:ascii="Times New Roman" w:hAnsi="Times New Roman" w:cs="Times New Roman"/>
+                <w:noProof/>
+                <w:webHidden/>
+              </w:rPr>
+              <w:t>9</w:t>
             </w:r>
             <w:r>
               <w:rPr>
@@ -714,7 +807,7 @@
               <w:lang w:eastAsia="pt-BR"/>
             </w:rPr>
           </w:pPr>
-          <w:hyperlink w:anchor="_Toc198416722" w:history="1">
+          <w:hyperlink w:anchor="_Toc199457398" w:history="1">
             <w:r>
               <w:rPr>
                 <w:rStyle w:val="Hyperlink"/>
@@ -761,7 +854,7 @@
                 <w:noProof/>
                 <w:webHidden/>
               </w:rPr>
-              <w:instrText xml:space="preserve"> PAGEREF _Toc198416722 \h </w:instrText>
+              <w:instrText xml:space="preserve"> PAGEREF _Toc199457398 \h </w:instrText>
             </w:r>
             <w:r>
               <w:rPr>
@@ -784,7 +877,7 @@
                 <w:noProof/>
                 <w:webHidden/>
               </w:rPr>
-              <w:t>9</w:t>
+              <w:t>10</w:t>
             </w:r>
             <w:r>
               <w:rPr>
@@ -805,7 +898,7 @@
               <w:lang w:eastAsia="pt-BR"/>
             </w:rPr>
           </w:pPr>
-          <w:hyperlink w:anchor="_Toc198416723" w:history="1">
+          <w:hyperlink w:anchor="_Toc199457399" w:history="1">
             <w:r>
               <w:rPr>
                 <w:rStyle w:val="Hyperlink"/>
@@ -852,7 +945,7 @@
                 <w:noProof/>
                 <w:webHidden/>
               </w:rPr>
-              <w:instrText xml:space="preserve"> PAGEREF _Toc198416723 \h </w:instrText>
+              <w:instrText xml:space="preserve"> PAGEREF _Toc199457399 \h </w:instrText>
             </w:r>
             <w:r>
               <w:rPr>
@@ -875,7 +968,7 @@
                 <w:noProof/>
                 <w:webHidden/>
               </w:rPr>
-              <w:t>9</w:t>
+              <w:t>10</w:t>
             </w:r>
             <w:r>
               <w:rPr>
@@ -896,7 +989,7 @@
               <w:lang w:eastAsia="pt-BR"/>
             </w:rPr>
           </w:pPr>
-          <w:hyperlink w:anchor="_Toc198416724" w:history="1">
+          <w:hyperlink w:anchor="_Toc199457400" w:history="1">
             <w:r>
               <w:rPr>
                 <w:rStyle w:val="Hyperlink"/>
@@ -943,7 +1036,7 @@
                 <w:noProof/>
                 <w:webHidden/>
               </w:rPr>
-              <w:instrText xml:space="preserve"> PAGEREF _Toc198416724 \h </w:instrText>
+              <w:instrText xml:space="preserve"> PAGEREF _Toc199457400 \h </w:instrText>
             </w:r>
             <w:r>
               <w:rPr>
@@ -966,7 +1059,189 @@
                 <w:noProof/>
                 <w:webHidden/>
               </w:rPr>
-              <w:t>10</w:t>
+              <w:t>11</w:t>
+            </w:r>
+            <w:r>
+              <w:rPr>
+                <w:rFonts w:ascii="Times New Roman" w:hAnsi="Times New Roman" w:cs="Times New Roman"/>
+                <w:noProof/>
+                <w:webHidden/>
+              </w:rPr>
+              <w:fldChar w:fldCharType="end"/>
+            </w:r>
+          </w:hyperlink>
+        </w:p>
+        <w:p>
+          <w:pPr>
+            <w:pStyle w:val="Sumrio2"/>
+            <w:rPr>
+              <w:rFonts w:ascii="Times New Roman" w:eastAsiaTheme="minorEastAsia" w:hAnsi="Times New Roman" w:cs="Times New Roman"/>
+              <w:noProof/>
+              <w:lang w:eastAsia="pt-BR"/>
+            </w:rPr>
+          </w:pPr>
+          <w:hyperlink w:anchor="_Toc199457401" w:history="1">
+            <w:r>
+              <w:rPr>
+                <w:rStyle w:val="Hyperlink"/>
+                <w:rFonts w:ascii="Times New Roman" w:hAnsi="Times New Roman" w:cs="Times New Roman"/>
+                <w:noProof/>
+              </w:rPr>
+              <w:t>4.1</w:t>
+            </w:r>
+            <w:r>
+              <w:rPr>
+                <w:rFonts w:ascii="Times New Roman" w:eastAsiaTheme="minorEastAsia" w:hAnsi="Times New Roman" w:cs="Times New Roman"/>
+                <w:noProof/>
+                <w:lang w:eastAsia="pt-BR"/>
+              </w:rPr>
+              <w:tab/>
+            </w:r>
+            <w:r>
+              <w:rPr>
+                <w:rStyle w:val="Hyperlink"/>
+                <w:rFonts w:ascii="Times New Roman" w:hAnsi="Times New Roman" w:cs="Times New Roman"/>
+                <w:noProof/>
+              </w:rPr>
+              <w:t>PREMISSAS</w:t>
+            </w:r>
+            <w:r>
+              <w:rPr>
+                <w:rFonts w:ascii="Times New Roman" w:hAnsi="Times New Roman" w:cs="Times New Roman"/>
+                <w:noProof/>
+                <w:webHidden/>
+              </w:rPr>
+              <w:tab/>
+            </w:r>
+            <w:r>
+              <w:rPr>
+                <w:rFonts w:ascii="Times New Roman" w:hAnsi="Times New Roman" w:cs="Times New Roman"/>
+                <w:noProof/>
+                <w:webHidden/>
+              </w:rPr>
+              <w:fldChar w:fldCharType="begin"/>
+            </w:r>
+            <w:r>
+              <w:rPr>
+                <w:rFonts w:ascii="Times New Roman" w:hAnsi="Times New Roman" w:cs="Times New Roman"/>
+                <w:noProof/>
+                <w:webHidden/>
+              </w:rPr>
+              <w:instrText xml:space="preserve"> PAGEREF _Toc199457401 \h </w:instrText>
+            </w:r>
+            <w:r>
+              <w:rPr>
+                <w:rFonts w:ascii="Times New Roman" w:hAnsi="Times New Roman" w:cs="Times New Roman"/>
+                <w:noProof/>
+                <w:webHidden/>
+              </w:rPr>
+            </w:r>
+            <w:r>
+              <w:rPr>
+                <w:rFonts w:ascii="Times New Roman" w:hAnsi="Times New Roman" w:cs="Times New Roman"/>
+                <w:noProof/>
+                <w:webHidden/>
+              </w:rPr>
+              <w:fldChar w:fldCharType="separate"/>
+            </w:r>
+            <w:r>
+              <w:rPr>
+                <w:rFonts w:ascii="Times New Roman" w:hAnsi="Times New Roman" w:cs="Times New Roman"/>
+                <w:noProof/>
+                <w:webHidden/>
+              </w:rPr>
+              <w:t>11</w:t>
+            </w:r>
+            <w:r>
+              <w:rPr>
+                <w:rFonts w:ascii="Times New Roman" w:hAnsi="Times New Roman" w:cs="Times New Roman"/>
+                <w:noProof/>
+                <w:webHidden/>
+              </w:rPr>
+              <w:fldChar w:fldCharType="end"/>
+            </w:r>
+          </w:hyperlink>
+        </w:p>
+        <w:p>
+          <w:pPr>
+            <w:pStyle w:val="Sumrio2"/>
+            <w:rPr>
+              <w:rFonts w:ascii="Times New Roman" w:eastAsiaTheme="minorEastAsia" w:hAnsi="Times New Roman" w:cs="Times New Roman"/>
+              <w:noProof/>
+              <w:lang w:eastAsia="pt-BR"/>
+            </w:rPr>
+          </w:pPr>
+          <w:hyperlink w:anchor="_Toc199457402" w:history="1">
+            <w:r>
+              <w:rPr>
+                <w:rStyle w:val="Hyperlink"/>
+                <w:rFonts w:ascii="Times New Roman" w:hAnsi="Times New Roman" w:cs="Times New Roman"/>
+                <w:noProof/>
+              </w:rPr>
+              <w:t>4.2</w:t>
+            </w:r>
+            <w:r>
+              <w:rPr>
+                <w:rFonts w:ascii="Times New Roman" w:eastAsiaTheme="minorEastAsia" w:hAnsi="Times New Roman" w:cs="Times New Roman"/>
+                <w:noProof/>
+                <w:lang w:eastAsia="pt-BR"/>
+              </w:rPr>
+              <w:tab/>
+            </w:r>
+            <w:r>
+              <w:rPr>
+                <w:rStyle w:val="Hyperlink"/>
+                <w:rFonts w:ascii="Times New Roman" w:hAnsi="Times New Roman" w:cs="Times New Roman"/>
+                <w:noProof/>
+              </w:rPr>
+              <w:t>RESTRIÇÕES</w:t>
+            </w:r>
+            <w:r>
+              <w:rPr>
+                <w:rFonts w:ascii="Times New Roman" w:hAnsi="Times New Roman" w:cs="Times New Roman"/>
+                <w:noProof/>
+                <w:webHidden/>
+              </w:rPr>
+              <w:tab/>
+            </w:r>
+            <w:r>
+              <w:rPr>
+                <w:rFonts w:ascii="Times New Roman" w:hAnsi="Times New Roman" w:cs="Times New Roman"/>
+                <w:noProof/>
+                <w:webHidden/>
+              </w:rPr>
+              <w:fldChar w:fldCharType="begin"/>
+            </w:r>
+            <w:r>
+              <w:rPr>
+                <w:rFonts w:ascii="Times New Roman" w:hAnsi="Times New Roman" w:cs="Times New Roman"/>
+                <w:noProof/>
+                <w:webHidden/>
+              </w:rPr>
+              <w:instrText xml:space="preserve"> PAGEREF _Toc199457402 \h </w:instrText>
+            </w:r>
+            <w:r>
+              <w:rPr>
+                <w:rFonts w:ascii="Times New Roman" w:hAnsi="Times New Roman" w:cs="Times New Roman"/>
+                <w:noProof/>
+                <w:webHidden/>
+              </w:rPr>
+            </w:r>
+            <w:r>
+              <w:rPr>
+                <w:rFonts w:ascii="Times New Roman" w:hAnsi="Times New Roman" w:cs="Times New Roman"/>
+                <w:noProof/>
+                <w:webHidden/>
+              </w:rPr>
+              <w:fldChar w:fldCharType="separate"/>
+            </w:r>
+            <w:r>
+              <w:rPr>
+                <w:rFonts w:ascii="Times New Roman" w:hAnsi="Times New Roman" w:cs="Times New Roman"/>
+                <w:noProof/>
+                <w:webHidden/>
+              </w:rPr>
+              <w:t>11</w:t>
             </w:r>
             <w:r>
               <w:rPr>
@@ -987,7 +1262,371 @@
               <w:lang w:eastAsia="pt-BR"/>
             </w:rPr>
           </w:pPr>
-          <w:hyperlink w:anchor="_Toc198416725" w:history="1">
+          <w:hyperlink w:anchor="_Toc199457403" w:history="1">
+            <w:r>
+              <w:rPr>
+                <w:rStyle w:val="Hyperlink"/>
+                <w:rFonts w:ascii="Times New Roman" w:hAnsi="Times New Roman" w:cs="Times New Roman"/>
+                <w:noProof/>
+              </w:rPr>
+              <w:t>5</w:t>
+            </w:r>
+            <w:r>
+              <w:rPr>
+                <w:rFonts w:ascii="Times New Roman" w:eastAsiaTheme="minorEastAsia" w:hAnsi="Times New Roman" w:cs="Times New Roman"/>
+                <w:noProof/>
+                <w:lang w:eastAsia="pt-BR"/>
+              </w:rPr>
+              <w:tab/>
+            </w:r>
+            <w:r>
+              <w:rPr>
+                <w:rStyle w:val="Hyperlink"/>
+                <w:rFonts w:ascii="Times New Roman" w:hAnsi="Times New Roman" w:cs="Times New Roman"/>
+                <w:noProof/>
+              </w:rPr>
+              <w:t>DIAGRAMAS, GRÁFICOS E TABELAS</w:t>
+            </w:r>
+            <w:r>
+              <w:rPr>
+                <w:rFonts w:ascii="Times New Roman" w:hAnsi="Times New Roman" w:cs="Times New Roman"/>
+                <w:noProof/>
+                <w:webHidden/>
+              </w:rPr>
+              <w:tab/>
+            </w:r>
+            <w:r>
+              <w:rPr>
+                <w:rFonts w:ascii="Times New Roman" w:hAnsi="Times New Roman" w:cs="Times New Roman"/>
+                <w:noProof/>
+                <w:webHidden/>
+              </w:rPr>
+              <w:fldChar w:fldCharType="begin"/>
+            </w:r>
+            <w:r>
+              <w:rPr>
+                <w:rFonts w:ascii="Times New Roman" w:hAnsi="Times New Roman" w:cs="Times New Roman"/>
+                <w:noProof/>
+                <w:webHidden/>
+              </w:rPr>
+              <w:instrText xml:space="preserve"> PAGEREF _Toc199457403 \h </w:instrText>
+            </w:r>
+            <w:r>
+              <w:rPr>
+                <w:rFonts w:ascii="Times New Roman" w:hAnsi="Times New Roman" w:cs="Times New Roman"/>
+                <w:noProof/>
+                <w:webHidden/>
+              </w:rPr>
+            </w:r>
+            <w:r>
+              <w:rPr>
+                <w:rFonts w:ascii="Times New Roman" w:hAnsi="Times New Roman" w:cs="Times New Roman"/>
+                <w:noProof/>
+                <w:webHidden/>
+              </w:rPr>
+              <w:fldChar w:fldCharType="separate"/>
+            </w:r>
+            <w:r>
+              <w:rPr>
+                <w:rFonts w:ascii="Times New Roman" w:hAnsi="Times New Roman" w:cs="Times New Roman"/>
+                <w:noProof/>
+                <w:webHidden/>
+              </w:rPr>
+              <w:t>12</w:t>
+            </w:r>
+            <w:r>
+              <w:rPr>
+                <w:rFonts w:ascii="Times New Roman" w:hAnsi="Times New Roman" w:cs="Times New Roman"/>
+                <w:noProof/>
+                <w:webHidden/>
+              </w:rPr>
+              <w:fldChar w:fldCharType="end"/>
+            </w:r>
+          </w:hyperlink>
+        </w:p>
+        <w:p>
+          <w:pPr>
+            <w:pStyle w:val="Sumrio2"/>
+            <w:rPr>
+              <w:rFonts w:ascii="Times New Roman" w:eastAsiaTheme="minorEastAsia" w:hAnsi="Times New Roman" w:cs="Times New Roman"/>
+              <w:noProof/>
+              <w:lang w:eastAsia="pt-BR"/>
+            </w:rPr>
+          </w:pPr>
+          <w:hyperlink w:anchor="_Toc199457404" w:history="1">
+            <w:r>
+              <w:rPr>
+                <w:rStyle w:val="Hyperlink"/>
+                <w:rFonts w:ascii="Times New Roman" w:hAnsi="Times New Roman" w:cs="Times New Roman"/>
+                <w:noProof/>
+              </w:rPr>
+              <w:t>5.1</w:t>
+            </w:r>
+            <w:r>
+              <w:rPr>
+                <w:rFonts w:ascii="Times New Roman" w:eastAsiaTheme="minorEastAsia" w:hAnsi="Times New Roman" w:cs="Times New Roman"/>
+                <w:noProof/>
+                <w:lang w:eastAsia="pt-BR"/>
+              </w:rPr>
+              <w:tab/>
+            </w:r>
+            <w:r>
+              <w:rPr>
+                <w:rStyle w:val="Hyperlink"/>
+                <w:rFonts w:ascii="Times New Roman" w:hAnsi="Times New Roman" w:cs="Times New Roman"/>
+                <w:noProof/>
+              </w:rPr>
+              <w:t>DIAGRAMA DE SOLUÇÃO TÉCNICA</w:t>
+            </w:r>
+            <w:r>
+              <w:rPr>
+                <w:rFonts w:ascii="Times New Roman" w:hAnsi="Times New Roman" w:cs="Times New Roman"/>
+                <w:noProof/>
+                <w:webHidden/>
+              </w:rPr>
+              <w:tab/>
+            </w:r>
+            <w:r>
+              <w:rPr>
+                <w:rFonts w:ascii="Times New Roman" w:hAnsi="Times New Roman" w:cs="Times New Roman"/>
+                <w:noProof/>
+                <w:webHidden/>
+              </w:rPr>
+              <w:fldChar w:fldCharType="begin"/>
+            </w:r>
+            <w:r>
+              <w:rPr>
+                <w:rFonts w:ascii="Times New Roman" w:hAnsi="Times New Roman" w:cs="Times New Roman"/>
+                <w:noProof/>
+                <w:webHidden/>
+              </w:rPr>
+              <w:instrText xml:space="preserve"> PAGEREF _Toc199457404 \h </w:instrText>
+            </w:r>
+            <w:r>
+              <w:rPr>
+                <w:rFonts w:ascii="Times New Roman" w:hAnsi="Times New Roman" w:cs="Times New Roman"/>
+                <w:noProof/>
+                <w:webHidden/>
+              </w:rPr>
+            </w:r>
+            <w:r>
+              <w:rPr>
+                <w:rFonts w:ascii="Times New Roman" w:hAnsi="Times New Roman" w:cs="Times New Roman"/>
+                <w:noProof/>
+                <w:webHidden/>
+              </w:rPr>
+              <w:fldChar w:fldCharType="separate"/>
+            </w:r>
+            <w:r>
+              <w:rPr>
+                <w:rFonts w:ascii="Times New Roman" w:hAnsi="Times New Roman" w:cs="Times New Roman"/>
+                <w:noProof/>
+                <w:webHidden/>
+              </w:rPr>
+              <w:t>12</w:t>
+            </w:r>
+            <w:r>
+              <w:rPr>
+                <w:rFonts w:ascii="Times New Roman" w:hAnsi="Times New Roman" w:cs="Times New Roman"/>
+                <w:noProof/>
+                <w:webHidden/>
+              </w:rPr>
+              <w:fldChar w:fldCharType="end"/>
+            </w:r>
+          </w:hyperlink>
+        </w:p>
+        <w:p>
+          <w:pPr>
+            <w:pStyle w:val="Sumrio2"/>
+            <w:rPr>
+              <w:rFonts w:ascii="Times New Roman" w:eastAsiaTheme="minorEastAsia" w:hAnsi="Times New Roman" w:cs="Times New Roman"/>
+              <w:noProof/>
+              <w:lang w:eastAsia="pt-BR"/>
+            </w:rPr>
+          </w:pPr>
+          <w:hyperlink w:anchor="_Toc199457405" w:history="1">
+            <w:r>
+              <w:rPr>
+                <w:rStyle w:val="Hyperlink"/>
+                <w:rFonts w:ascii="Times New Roman" w:hAnsi="Times New Roman" w:cs="Times New Roman"/>
+                <w:noProof/>
+              </w:rPr>
+              <w:t>5.2</w:t>
+            </w:r>
+            <w:r>
+              <w:rPr>
+                <w:rFonts w:ascii="Times New Roman" w:eastAsiaTheme="minorEastAsia" w:hAnsi="Times New Roman" w:cs="Times New Roman"/>
+                <w:noProof/>
+                <w:lang w:eastAsia="pt-BR"/>
+              </w:rPr>
+              <w:tab/>
+            </w:r>
+            <w:r>
+              <w:rPr>
+                <w:rStyle w:val="Hyperlink"/>
+                <w:rFonts w:ascii="Times New Roman" w:hAnsi="Times New Roman" w:cs="Times New Roman"/>
+                <w:noProof/>
+              </w:rPr>
+              <w:t>MODELAGEM DO BANCO DE DADOS</w:t>
+            </w:r>
+            <w:r>
+              <w:rPr>
+                <w:rFonts w:ascii="Times New Roman" w:hAnsi="Times New Roman" w:cs="Times New Roman"/>
+                <w:noProof/>
+                <w:webHidden/>
+              </w:rPr>
+              <w:tab/>
+            </w:r>
+            <w:r>
+              <w:rPr>
+                <w:rFonts w:ascii="Times New Roman" w:hAnsi="Times New Roman" w:cs="Times New Roman"/>
+                <w:noProof/>
+                <w:webHidden/>
+              </w:rPr>
+              <w:fldChar w:fldCharType="begin"/>
+            </w:r>
+            <w:r>
+              <w:rPr>
+                <w:rFonts w:ascii="Times New Roman" w:hAnsi="Times New Roman" w:cs="Times New Roman"/>
+                <w:noProof/>
+                <w:webHidden/>
+              </w:rPr>
+              <w:instrText xml:space="preserve"> PAGEREF _Toc199457405 \h </w:instrText>
+            </w:r>
+            <w:r>
+              <w:rPr>
+                <w:rFonts w:ascii="Times New Roman" w:hAnsi="Times New Roman" w:cs="Times New Roman"/>
+                <w:noProof/>
+                <w:webHidden/>
+              </w:rPr>
+            </w:r>
+            <w:r>
+              <w:rPr>
+                <w:rFonts w:ascii="Times New Roman" w:hAnsi="Times New Roman" w:cs="Times New Roman"/>
+                <w:noProof/>
+                <w:webHidden/>
+              </w:rPr>
+              <w:fldChar w:fldCharType="separate"/>
+            </w:r>
+            <w:r>
+              <w:rPr>
+                <w:rFonts w:ascii="Times New Roman" w:hAnsi="Times New Roman" w:cs="Times New Roman"/>
+                <w:noProof/>
+                <w:webHidden/>
+              </w:rPr>
+              <w:t>12</w:t>
+            </w:r>
+            <w:r>
+              <w:rPr>
+                <w:rFonts w:ascii="Times New Roman" w:hAnsi="Times New Roman" w:cs="Times New Roman"/>
+                <w:noProof/>
+                <w:webHidden/>
+              </w:rPr>
+              <w:fldChar w:fldCharType="end"/>
+            </w:r>
+          </w:hyperlink>
+        </w:p>
+        <w:p>
+          <w:pPr>
+            <w:pStyle w:val="Sumrio2"/>
+            <w:rPr>
+              <w:rFonts w:ascii="Times New Roman" w:eastAsiaTheme="minorEastAsia" w:hAnsi="Times New Roman" w:cs="Times New Roman"/>
+              <w:noProof/>
+              <w:lang w:eastAsia="pt-BR"/>
+            </w:rPr>
+          </w:pPr>
+          <w:hyperlink w:anchor="_Toc199457406" w:history="1">
+            <w:r>
+              <w:rPr>
+                <w:rStyle w:val="Hyperlink"/>
+                <w:rFonts w:ascii="Times New Roman" w:hAnsi="Times New Roman" w:cs="Times New Roman"/>
+                <w:noProof/>
+              </w:rPr>
+              <w:t>5.3</w:t>
+            </w:r>
+            <w:r>
+              <w:rPr>
+                <w:rFonts w:ascii="Times New Roman" w:eastAsiaTheme="minorEastAsia" w:hAnsi="Times New Roman" w:cs="Times New Roman"/>
+                <w:noProof/>
+                <w:lang w:eastAsia="pt-BR"/>
+              </w:rPr>
+              <w:tab/>
+            </w:r>
+            <w:r>
+              <w:rPr>
+                <w:rStyle w:val="Hyperlink"/>
+                <w:rFonts w:ascii="Times New Roman" w:hAnsi="Times New Roman" w:cs="Times New Roman"/>
+                <w:noProof/>
+              </w:rPr>
+              <w:t>BACKLOG</w:t>
+            </w:r>
+            <w:r>
+              <w:rPr>
+                <w:rFonts w:ascii="Times New Roman" w:hAnsi="Times New Roman" w:cs="Times New Roman"/>
+                <w:noProof/>
+                <w:webHidden/>
+              </w:rPr>
+              <w:tab/>
+            </w:r>
+            <w:r>
+              <w:rPr>
+                <w:rFonts w:ascii="Times New Roman" w:hAnsi="Times New Roman" w:cs="Times New Roman"/>
+                <w:noProof/>
+                <w:webHidden/>
+              </w:rPr>
+              <w:fldChar w:fldCharType="begin"/>
+            </w:r>
+            <w:r>
+              <w:rPr>
+                <w:rFonts w:ascii="Times New Roman" w:hAnsi="Times New Roman" w:cs="Times New Roman"/>
+                <w:noProof/>
+                <w:webHidden/>
+              </w:rPr>
+              <w:instrText xml:space="preserve"> PAGEREF _Toc199457406 \h </w:instrText>
+            </w:r>
+            <w:r>
+              <w:rPr>
+                <w:rFonts w:ascii="Times New Roman" w:hAnsi="Times New Roman" w:cs="Times New Roman"/>
+                <w:noProof/>
+                <w:webHidden/>
+              </w:rPr>
+            </w:r>
+            <w:r>
+              <w:rPr>
+                <w:rFonts w:ascii="Times New Roman" w:hAnsi="Times New Roman" w:cs="Times New Roman"/>
+                <w:noProof/>
+                <w:webHidden/>
+              </w:rPr>
+              <w:fldChar w:fldCharType="separate"/>
+            </w:r>
+            <w:r>
+              <w:rPr>
+                <w:rFonts w:ascii="Times New Roman" w:hAnsi="Times New Roman" w:cs="Times New Roman"/>
+                <w:noProof/>
+                <w:webHidden/>
+              </w:rPr>
+              <w:t>13</w:t>
+            </w:r>
+            <w:r>
+              <w:rPr>
+                <w:rFonts w:ascii="Times New Roman" w:hAnsi="Times New Roman" w:cs="Times New Roman"/>
+                <w:noProof/>
+                <w:webHidden/>
+              </w:rPr>
+              <w:fldChar w:fldCharType="end"/>
+            </w:r>
+          </w:hyperlink>
+        </w:p>
+        <w:p>
+          <w:pPr>
+            <w:pStyle w:val="Sumrio1"/>
+            <w:rPr>
+              <w:rFonts w:ascii="Times New Roman" w:eastAsiaTheme="minorEastAsia" w:hAnsi="Times New Roman" w:cs="Times New Roman"/>
+              <w:noProof/>
+              <w:lang w:eastAsia="pt-BR"/>
+            </w:rPr>
+          </w:pPr>
+          <w:hyperlink w:anchor="_Toc199457407" w:history="1">
             <w:r>
               <w:rPr>
                 <w:rStyle w:val="Hyperlink"/>
@@ -1000,14 +1639,6 @@
             </w:r>
             <w:r>
               <w:rPr>
-                <w:rStyle w:val="Hyperlink"/>
-                <w:rFonts w:ascii="Times New Roman" w:hAnsi="Times New Roman" w:cs="Times New Roman"/>
-                <w:noProof/>
-              </w:rPr>
-              <w:t xml:space="preserve"> </w:t>
-            </w:r>
-            <w:r>
-              <w:rPr>
                 <w:rFonts w:ascii="Times New Roman" w:hAnsi="Times New Roman" w:cs="Times New Roman"/>
                 <w:noProof/>
                 <w:webHidden/>
@@ -1028,7 +1659,7 @@
                 <w:noProof/>
                 <w:webHidden/>
               </w:rPr>
-              <w:instrText xml:space="preserve"> PAGEREF _Toc198416725 \h </w:instrText>
+              <w:instrText xml:space="preserve"> PAGEREF _Toc199457407 \h </w:instrText>
             </w:r>
             <w:r>
               <w:rPr>
@@ -1051,7 +1682,7 @@
                 <w:noProof/>
                 <w:webHidden/>
               </w:rPr>
-              <w:t>11</w:t>
+              <w:t>14</w:t>
             </w:r>
             <w:r>
               <w:rPr>
@@ -1112,7 +1743,7 @@
       </w:pPr>
       <w:bookmarkStart w:id="0" w:name="_Toc195902324"/>
       <w:bookmarkStart w:id="1" w:name="_Toc195902408"/>
-      <w:bookmarkStart w:id="2" w:name="_Toc198416720"/>
+      <w:bookmarkStart w:id="2" w:name="_Toc199457395"/>
       <w:r>
         <w:lastRenderedPageBreak/>
         <w:t>CONTEXTO</w:t>
@@ -2052,7 +2683,7 @@
           <w:noProof/>
         </w:rPr>
         <w:drawing>
-          <wp:inline distT="0" distB="0" distL="0" distR="0" wp14:anchorId="7F03DD8C" wp14:editId="72E05415">
+          <wp:inline distT="0" distB="0" distL="0" distR="0" wp14:anchorId="7F03DD8C" wp14:editId="0AA6A54D">
             <wp:extent cx="3614400" cy="2170800"/>
             <wp:effectExtent l="0" t="0" r="5715" b="1270"/>
             <wp:docPr id="1150002626" name="Imagem 1" descr="Saudade de voar? Aprenda a fazer os mais variados aviõezinhos de papel na  quarentena - Jornal O Globo"/>
@@ -2326,7 +2957,7 @@
       <w:pPr>
         <w:pStyle w:val="Ttulo2"/>
       </w:pPr>
-      <w:bookmarkStart w:id="3" w:name="_Toc198416721"/>
+      <w:bookmarkStart w:id="3" w:name="_Toc199457396"/>
       <w:r>
         <w:t>INSPIRAÇÃO</w:t>
       </w:r>
@@ -3972,19 +4603,7 @@
         <w:rPr>
           <w:rFonts w:ascii="Times New Roman" w:hAnsi="Times New Roman" w:cs="Times New Roman"/>
         </w:rPr>
-        <w:t>D</w:t>
-      </w:r>
-      <w:r>
-        <w:rPr>
-          <w:rFonts w:ascii="Times New Roman" w:hAnsi="Times New Roman" w:cs="Times New Roman"/>
-        </w:rPr>
-        <w:t>urante a formação desse projeto houve algumas dificuldades de me conectar com o tema, principalmente devido a quantidade de tarefas e os prazos a serem respeitados. Acabei deixando de lado esse projeto para se concentrar em outro</w:t>
-      </w:r>
-      <w:r>
-        <w:rPr>
-          <w:rFonts w:ascii="Times New Roman" w:hAnsi="Times New Roman" w:cs="Times New Roman"/>
-        </w:rPr>
-        <w:t xml:space="preserve">s. Mas mesmo dentro de todas as dificuldades, eu consegui balancear as tarefas e atender as minhas metas para cada semana, como alternar entre o foco de projeto individual para tarefas em grupo. Por mais que sejam várias horas para consertar pequenos erros de código, foi possível balancear as demandas e </w:t>
+        <w:t xml:space="preserve">Durante a formação desse projeto houve algumas dificuldades de me conectar com o tema, principalmente devido a quantidade de tarefas e os prazos a serem respeitados. Acabei deixando de lado esse projeto para se concentrar em outros. Mas mesmo dentro de todas as dificuldades, eu consegui balancear as tarefas e atender as minhas metas para cada semana, como alternar entre o foco de projeto individual para tarefas em grupo. Por mais que sejam várias horas para consertar pequenos erros de código, foi possível balancear as demandas e </w:t>
       </w:r>
       <w:r>
         <w:rPr>
@@ -4100,11 +4719,11 @@
     </w:p>
     <w:p>
       <w:pPr>
-        <w:pStyle w:val="Ttulo1"/>
-      </w:pPr>
-      <w:bookmarkStart w:id="4" w:name="_Toc198416722"/>
-      <w:r>
-        <w:t>OBJETIVO</w:t>
+        <w:pStyle w:val="Ttulo2"/>
+      </w:pPr>
+      <w:bookmarkStart w:id="4" w:name="_Toc199457397"/>
+      <w:r>
+        <w:t>OBJETIVOS DE DESENVOLVIMENTO SUSTENTÁVEL</w:t>
       </w:r>
       <w:bookmarkEnd w:id="4"/>
     </w:p>
@@ -4125,184 +4744,415 @@
         <w:rPr>
           <w:rFonts w:ascii="Times New Roman" w:hAnsi="Times New Roman" w:cs="Times New Roman"/>
         </w:rPr>
-        <w:t xml:space="preserve">Montar um site para compartilhar diferentes tipos de origamis pelo mundo, montando uma comunidade para incentivar as pessoas a entrarem e testarem esse novo hobby. O site será composto por uma tela de cadastro, login e comunidade para visualizar todas as postagens feitas. Ficará pronto até o final de </w:t>
-      </w:r>
-      <w:proofErr w:type="gramStart"/>
-      <w:r>
-        <w:rPr>
-          <w:rFonts w:ascii="Times New Roman" w:hAnsi="Times New Roman" w:cs="Times New Roman"/>
-        </w:rPr>
-        <w:t>Maio</w:t>
-      </w:r>
-      <w:proofErr w:type="gramEnd"/>
-      <w:r>
-        <w:rPr>
-          <w:rFonts w:ascii="Times New Roman" w:hAnsi="Times New Roman" w:cs="Times New Roman"/>
-        </w:rPr>
-        <w:t xml:space="preserve"> de 2025</w:t>
-      </w:r>
-      <w:r>
-        <w:rPr>
-          <w:rFonts w:ascii="Times New Roman" w:hAnsi="Times New Roman" w:cs="Times New Roman"/>
-        </w:rPr>
-        <w:t>.</w:t>
-      </w:r>
-    </w:p>
-    <w:p>
-      <w:pPr>
-        <w:rPr>
-          <w:rFonts w:ascii="Times New Roman" w:hAnsi="Times New Roman" w:cs="Times New Roman"/>
-        </w:rPr>
-      </w:pPr>
-    </w:p>
-    <w:p>
-      <w:pPr>
-        <w:pStyle w:val="Ttulo1"/>
-      </w:pPr>
-      <w:bookmarkStart w:id="5" w:name="_Toc198416723"/>
-      <w:r>
-        <w:t>JUSTIFICATIVA</w:t>
-      </w:r>
-      <w:bookmarkEnd w:id="5"/>
-    </w:p>
-    <w:p>
-      <w:pPr>
-        <w:rPr>
-          <w:rFonts w:ascii="Times New Roman" w:hAnsi="Times New Roman" w:cs="Times New Roman"/>
-        </w:rPr>
-      </w:pPr>
-    </w:p>
-    <w:p>
-      <w:pPr>
-        <w:rPr>
-          <w:rFonts w:ascii="Times New Roman" w:hAnsi="Times New Roman" w:cs="Times New Roman"/>
-        </w:rPr>
-      </w:pPr>
-      <w:r>
-        <w:rPr>
-          <w:rFonts w:ascii="Times New Roman" w:hAnsi="Times New Roman" w:cs="Times New Roman"/>
-        </w:rPr>
-        <w:t>É difícil começar uma atividade</w:t>
-      </w:r>
-      <w:r>
-        <w:rPr>
-          <w:rFonts w:ascii="Times New Roman" w:hAnsi="Times New Roman" w:cs="Times New Roman"/>
-        </w:rPr>
-        <w:t xml:space="preserve"> </w:t>
-      </w:r>
-      <w:r>
-        <w:rPr>
-          <w:rFonts w:ascii="Times New Roman" w:hAnsi="Times New Roman" w:cs="Times New Roman"/>
-        </w:rPr>
-        <w:t>nova</w:t>
-      </w:r>
-      <w:r>
-        <w:rPr>
-          <w:rFonts w:ascii="Times New Roman" w:hAnsi="Times New Roman" w:cs="Times New Roman"/>
-        </w:rPr>
-        <w:t xml:space="preserve"> sem ter muito conhecimento sobre</w:t>
-      </w:r>
-      <w:r>
-        <w:rPr>
-          <w:rFonts w:ascii="Times New Roman" w:hAnsi="Times New Roman" w:cs="Times New Roman"/>
-        </w:rPr>
-        <w:t xml:space="preserve"> ela</w:t>
-      </w:r>
-      <w:r>
-        <w:rPr>
-          <w:rFonts w:ascii="Times New Roman" w:hAnsi="Times New Roman" w:cs="Times New Roman"/>
-        </w:rPr>
-        <w:t xml:space="preserve">, geralmente </w:t>
-      </w:r>
-      <w:r>
-        <w:rPr>
-          <w:rFonts w:ascii="Times New Roman" w:hAnsi="Times New Roman" w:cs="Times New Roman"/>
-        </w:rPr>
-        <w:t xml:space="preserve">a ideia </w:t>
-      </w:r>
-      <w:r>
-        <w:rPr>
-          <w:rFonts w:ascii="Times New Roman" w:hAnsi="Times New Roman" w:cs="Times New Roman"/>
-        </w:rPr>
-        <w:t xml:space="preserve">surge por meio de um vídeo ou </w:t>
-      </w:r>
-      <w:r>
-        <w:rPr>
-          <w:rFonts w:ascii="Times New Roman" w:hAnsi="Times New Roman" w:cs="Times New Roman"/>
-        </w:rPr>
-        <w:t xml:space="preserve">por </w:t>
-      </w:r>
-      <w:r>
-        <w:rPr>
-          <w:rFonts w:ascii="Times New Roman" w:hAnsi="Times New Roman" w:cs="Times New Roman"/>
-        </w:rPr>
-        <w:t>conversas</w:t>
-      </w:r>
-      <w:r>
-        <w:rPr>
-          <w:rFonts w:ascii="Times New Roman" w:hAnsi="Times New Roman" w:cs="Times New Roman"/>
-        </w:rPr>
-        <w:t>, mas sempre bate a curiosidade de saber mais sobre o tópico. Não é difícil encontrar tutoriais de origamis pela internet ou livros, mas às vezes é difícil encontrar novas inspirações</w:t>
-      </w:r>
-      <w:r>
-        <w:rPr>
-          <w:rFonts w:ascii="Times New Roman" w:hAnsi="Times New Roman" w:cs="Times New Roman"/>
-        </w:rPr>
-        <w:t xml:space="preserve"> e ideias</w:t>
-      </w:r>
-      <w:r>
-        <w:rPr>
-          <w:rFonts w:ascii="Times New Roman" w:hAnsi="Times New Roman" w:cs="Times New Roman"/>
-        </w:rPr>
-        <w:t xml:space="preserve"> para se manter motivado. É por isso que um site focado apenas para isso</w:t>
-      </w:r>
-      <w:r>
-        <w:rPr>
-          <w:rFonts w:ascii="Times New Roman" w:hAnsi="Times New Roman" w:cs="Times New Roman"/>
-        </w:rPr>
-        <w:t xml:space="preserve"> será de grande ajuda</w:t>
-      </w:r>
-      <w:r>
-        <w:rPr>
-          <w:rFonts w:ascii="Times New Roman" w:hAnsi="Times New Roman" w:cs="Times New Roman"/>
-        </w:rPr>
-        <w:t>, tanto para ver os diferentes tipos de origami</w:t>
-      </w:r>
-      <w:r>
-        <w:rPr>
-          <w:rFonts w:ascii="Times New Roman" w:hAnsi="Times New Roman" w:cs="Times New Roman"/>
-        </w:rPr>
-        <w:t xml:space="preserve"> </w:t>
-      </w:r>
-      <w:r>
-        <w:rPr>
-          <w:rFonts w:ascii="Times New Roman" w:hAnsi="Times New Roman" w:cs="Times New Roman"/>
-        </w:rPr>
-        <w:t xml:space="preserve">existentes </w:t>
-      </w:r>
-      <w:r>
-        <w:rPr>
-          <w:rFonts w:ascii="Times New Roman" w:hAnsi="Times New Roman" w:cs="Times New Roman"/>
-        </w:rPr>
-        <w:t>quanto para ter diferentes ideias e figuras.</w:t>
-      </w:r>
-    </w:p>
-    <w:p>
-      <w:pPr>
-        <w:rPr>
-          <w:rFonts w:ascii="Times New Roman" w:hAnsi="Times New Roman" w:cs="Times New Roman"/>
-        </w:rPr>
-      </w:pPr>
-    </w:p>
-    <w:p>
-      <w:pPr>
+        <w:t>Levando em consideração os Objetivos de Desenvolvimento Sustentável (ODS), iniciativa da ONU (Organização das Nações Unidas), que visa melhorar a qualidade de vida das pessoas e proteger o planeta. Meu projeto se encaixa muito bem no objetivo de Educação de Qualidade (Figura 10), por ser uma prática que estimula habilidades cognitivas e motoras tanto para crianças, quanto para adultos e é considerada uma ferramenta pedagógica e para algumas pessoas terapêuticas.</w:t>
+      </w:r>
+    </w:p>
+    <w:p>
+      <w:pPr>
+        <w:rPr>
+          <w:rFonts w:ascii="Times New Roman" w:hAnsi="Times New Roman" w:cs="Times New Roman"/>
+        </w:rPr>
+      </w:pPr>
+    </w:p>
+    <w:p>
+      <w:pPr>
+        <w:spacing w:line="240" w:lineRule="auto"/>
+        <w:ind w:firstLine="0"/>
+        <w:jc w:val="center"/>
+        <w:rPr>
+          <w:rFonts w:ascii="Times New Roman" w:hAnsi="Times New Roman" w:cs="Times New Roman"/>
+          <w:sz w:val="20"/>
+          <w:szCs w:val="20"/>
+        </w:rPr>
+      </w:pPr>
+      <w:r>
         <w:rPr>
           <w:rFonts w:ascii="Times New Roman" w:hAnsi="Times New Roman" w:cs="Times New Roman"/>
           <w:b/>
           <w:bCs/>
-        </w:rPr>
-      </w:pPr>
-      <w:bookmarkStart w:id="6" w:name="_Toc198416724"/>
+          <w:sz w:val="20"/>
+          <w:szCs w:val="20"/>
+        </w:rPr>
+        <w:t xml:space="preserve">Figura </w:t>
+      </w:r>
+      <w:r>
+        <w:rPr>
+          <w:rFonts w:ascii="Times New Roman" w:hAnsi="Times New Roman" w:cs="Times New Roman"/>
+          <w:b/>
+          <w:bCs/>
+          <w:sz w:val="20"/>
+          <w:szCs w:val="20"/>
+        </w:rPr>
+        <w:t>10</w:t>
+      </w:r>
+      <w:r>
+        <w:rPr>
+          <w:rFonts w:ascii="Times New Roman" w:hAnsi="Times New Roman" w:cs="Times New Roman"/>
+          <w:b/>
+          <w:bCs/>
+          <w:sz w:val="20"/>
+          <w:szCs w:val="20"/>
+        </w:rPr>
+        <w:t>:</w:t>
+      </w:r>
+      <w:r>
+        <w:rPr>
+          <w:rFonts w:ascii="Times New Roman" w:hAnsi="Times New Roman" w:cs="Times New Roman"/>
+          <w:b/>
+          <w:bCs/>
+          <w:sz w:val="20"/>
+          <w:szCs w:val="20"/>
+        </w:rPr>
+        <w:t xml:space="preserve"> </w:t>
+      </w:r>
+      <w:r>
+        <w:rPr>
+          <w:rFonts w:ascii="Times New Roman" w:hAnsi="Times New Roman" w:cs="Times New Roman"/>
+          <w:sz w:val="20"/>
+          <w:szCs w:val="20"/>
+        </w:rPr>
+        <w:t>ODS Educação de Qualidade</w:t>
+      </w:r>
+      <w:r>
+        <w:rPr>
+          <w:rFonts w:ascii="Times New Roman" w:hAnsi="Times New Roman" w:cs="Times New Roman"/>
+          <w:sz w:val="20"/>
+          <w:szCs w:val="20"/>
+        </w:rPr>
+        <w:t>.</w:t>
+      </w:r>
+    </w:p>
+    <w:p>
+      <w:pPr>
+        <w:spacing w:line="240" w:lineRule="auto"/>
+        <w:ind w:firstLine="0"/>
+        <w:jc w:val="center"/>
+        <w:rPr>
+          <w:rFonts w:ascii="Times New Roman" w:hAnsi="Times New Roman" w:cs="Times New Roman"/>
+          <w:sz w:val="20"/>
+          <w:szCs w:val="20"/>
+        </w:rPr>
+      </w:pPr>
+      <w:r>
+        <w:rPr>
+          <w:noProof/>
+        </w:rPr>
+        <w:drawing>
+          <wp:inline distT="0" distB="0" distL="0" distR="0" wp14:anchorId="12778E94" wp14:editId="40537744">
+            <wp:extent cx="1645920" cy="1645920"/>
+            <wp:effectExtent l="0" t="0" r="0" b="0"/>
+            <wp:docPr id="1912309257" name="Imagem 1" descr="ODS4"/>
+            <wp:cNvGraphicFramePr>
+              <a:graphicFrameLocks xmlns:a="http://schemas.openxmlformats.org/drawingml/2006/main" noChangeAspect="1"/>
+            </wp:cNvGraphicFramePr>
+            <a:graphic xmlns:a="http://schemas.openxmlformats.org/drawingml/2006/main">
+              <a:graphicData uri="http://schemas.openxmlformats.org/drawingml/2006/picture">
+                <pic:pic xmlns:pic="http://schemas.openxmlformats.org/drawingml/2006/picture">
+                  <pic:nvPicPr>
+                    <pic:cNvPr id="0" name="Picture 1" descr="ODS4"/>
+                    <pic:cNvPicPr>
+                      <a:picLocks noChangeAspect="1" noChangeArrowheads="1"/>
+                    </pic:cNvPicPr>
+                  </pic:nvPicPr>
+                  <pic:blipFill>
+                    <a:blip r:embed="rId17" cstate="print">
+                      <a:extLst>
+                        <a:ext uri="{28A0092B-C50C-407E-A947-70E740481C1C}">
+                          <a14:useLocalDpi xmlns:a14="http://schemas.microsoft.com/office/drawing/2010/main" val="0"/>
+                        </a:ext>
+                      </a:extLst>
+                    </a:blip>
+                    <a:srcRect/>
+                    <a:stretch>
+                      <a:fillRect/>
+                    </a:stretch>
+                  </pic:blipFill>
+                  <pic:spPr bwMode="auto">
+                    <a:xfrm>
+                      <a:off x="0" y="0"/>
+                      <a:ext cx="1680311" cy="1680311"/>
+                    </a:xfrm>
+                    <a:prstGeom prst="rect">
+                      <a:avLst/>
+                    </a:prstGeom>
+                    <a:noFill/>
+                    <a:ln>
+                      <a:noFill/>
+                    </a:ln>
+                  </pic:spPr>
+                </pic:pic>
+              </a:graphicData>
+            </a:graphic>
+          </wp:inline>
+        </w:drawing>
+      </w:r>
+    </w:p>
+    <w:p>
+      <w:pPr>
+        <w:spacing w:line="240" w:lineRule="auto"/>
+        <w:ind w:firstLine="0"/>
+        <w:jc w:val="center"/>
+        <w:rPr>
+          <w:rFonts w:ascii="Times New Roman" w:hAnsi="Times New Roman" w:cs="Times New Roman"/>
+          <w:sz w:val="20"/>
+          <w:szCs w:val="20"/>
+        </w:rPr>
+      </w:pPr>
+      <w:r>
+        <w:rPr>
+          <w:rFonts w:ascii="Times New Roman" w:hAnsi="Times New Roman" w:cs="Times New Roman"/>
+          <w:sz w:val="20"/>
+          <w:szCs w:val="20"/>
+        </w:rPr>
+        <w:t>Fonte</w:t>
+      </w:r>
+      <w:r>
+        <w:rPr>
+          <w:rFonts w:ascii="Times New Roman" w:hAnsi="Times New Roman" w:cs="Times New Roman"/>
+          <w:sz w:val="20"/>
+          <w:szCs w:val="20"/>
+        </w:rPr>
+        <w:t>:</w:t>
+      </w:r>
+      <w:r>
+        <w:rPr>
+          <w:rFonts w:ascii="Times New Roman" w:hAnsi="Times New Roman" w:cs="Times New Roman"/>
+          <w:sz w:val="20"/>
+          <w:szCs w:val="20"/>
+        </w:rPr>
+        <w:t xml:space="preserve"> Blog </w:t>
+      </w:r>
+      <w:proofErr w:type="spellStart"/>
+      <w:r>
+        <w:rPr>
+          <w:rFonts w:ascii="Times New Roman" w:hAnsi="Times New Roman" w:cs="Times New Roman"/>
+          <w:sz w:val="20"/>
+          <w:szCs w:val="20"/>
+        </w:rPr>
+        <w:t>FestQuali</w:t>
+      </w:r>
+      <w:proofErr w:type="spellEnd"/>
+      <w:r>
+        <w:rPr>
+          <w:rFonts w:ascii="Times New Roman" w:hAnsi="Times New Roman" w:cs="Times New Roman"/>
+          <w:sz w:val="20"/>
+          <w:szCs w:val="20"/>
+        </w:rPr>
+        <w:t>.</w:t>
+      </w:r>
+    </w:p>
+    <w:p>
+      <w:pPr>
+        <w:rPr>
+          <w:rFonts w:ascii="Times New Roman" w:hAnsi="Times New Roman" w:cs="Times New Roman"/>
+        </w:rPr>
+      </w:pPr>
+    </w:p>
+    <w:p>
+      <w:pPr>
+        <w:pStyle w:val="Ttulo1"/>
+      </w:pPr>
+      <w:bookmarkStart w:id="5" w:name="_Toc199457398"/>
+      <w:r>
+        <w:lastRenderedPageBreak/>
+        <w:t>OBJETIVO</w:t>
+      </w:r>
+      <w:bookmarkEnd w:id="5"/>
+    </w:p>
+    <w:p>
+      <w:pPr>
+        <w:rPr>
+          <w:rFonts w:ascii="Times New Roman" w:hAnsi="Times New Roman" w:cs="Times New Roman"/>
+        </w:rPr>
+      </w:pPr>
+    </w:p>
+    <w:p>
+      <w:pPr>
+        <w:rPr>
+          <w:rFonts w:ascii="Times New Roman" w:hAnsi="Times New Roman" w:cs="Times New Roman"/>
+        </w:rPr>
+      </w:pPr>
+      <w:r>
+        <w:rPr>
+          <w:rFonts w:ascii="Times New Roman" w:hAnsi="Times New Roman" w:cs="Times New Roman"/>
+        </w:rPr>
+        <w:t xml:space="preserve">Montar um site para compartilhar diferentes tipos de origamis pelo mundo, montando uma comunidade para incentivar as pessoas a entrarem e testarem esse novo hobby. O site será composto por uma tela de cadastro, login e comunidade para visualizar todas as postagens feitas. Ficará pronto até o final de </w:t>
+      </w:r>
+      <w:proofErr w:type="gramStart"/>
+      <w:r>
+        <w:rPr>
+          <w:rFonts w:ascii="Times New Roman" w:hAnsi="Times New Roman" w:cs="Times New Roman"/>
+        </w:rPr>
+        <w:t>Maio</w:t>
+      </w:r>
+      <w:proofErr w:type="gramEnd"/>
+      <w:r>
+        <w:rPr>
+          <w:rFonts w:ascii="Times New Roman" w:hAnsi="Times New Roman" w:cs="Times New Roman"/>
+        </w:rPr>
+        <w:t xml:space="preserve"> de 2025</w:t>
+      </w:r>
+      <w:r>
+        <w:rPr>
+          <w:rFonts w:ascii="Times New Roman" w:hAnsi="Times New Roman" w:cs="Times New Roman"/>
+        </w:rPr>
+        <w:t>.</w:t>
+      </w:r>
+    </w:p>
+    <w:p>
+      <w:pPr>
+        <w:rPr>
+          <w:rFonts w:ascii="Times New Roman" w:hAnsi="Times New Roman" w:cs="Times New Roman"/>
+        </w:rPr>
+      </w:pPr>
+    </w:p>
+    <w:p>
+      <w:pPr>
+        <w:pStyle w:val="Ttulo1"/>
+      </w:pPr>
+      <w:bookmarkStart w:id="6" w:name="_Toc199457399"/>
+      <w:r>
+        <w:t>JUSTIFICATIVA</w:t>
+      </w:r>
+      <w:bookmarkEnd w:id="6"/>
+    </w:p>
+    <w:p>
+      <w:pPr>
+        <w:rPr>
+          <w:rFonts w:ascii="Times New Roman" w:hAnsi="Times New Roman" w:cs="Times New Roman"/>
+        </w:rPr>
+      </w:pPr>
+    </w:p>
+    <w:p>
+      <w:pPr>
+        <w:rPr>
+          <w:rFonts w:ascii="Times New Roman" w:hAnsi="Times New Roman" w:cs="Times New Roman"/>
+        </w:rPr>
+      </w:pPr>
+      <w:r>
+        <w:rPr>
+          <w:rFonts w:ascii="Times New Roman" w:hAnsi="Times New Roman" w:cs="Times New Roman"/>
+        </w:rPr>
+        <w:t>É difícil começar uma atividade</w:t>
+      </w:r>
+      <w:r>
+        <w:rPr>
+          <w:rFonts w:ascii="Times New Roman" w:hAnsi="Times New Roman" w:cs="Times New Roman"/>
+        </w:rPr>
+        <w:t xml:space="preserve"> </w:t>
+      </w:r>
+      <w:r>
+        <w:rPr>
+          <w:rFonts w:ascii="Times New Roman" w:hAnsi="Times New Roman" w:cs="Times New Roman"/>
+        </w:rPr>
+        <w:t>nova</w:t>
+      </w:r>
+      <w:r>
+        <w:rPr>
+          <w:rFonts w:ascii="Times New Roman" w:hAnsi="Times New Roman" w:cs="Times New Roman"/>
+        </w:rPr>
+        <w:t xml:space="preserve"> sem ter muito conhecimento sobre</w:t>
+      </w:r>
+      <w:r>
+        <w:rPr>
+          <w:rFonts w:ascii="Times New Roman" w:hAnsi="Times New Roman" w:cs="Times New Roman"/>
+        </w:rPr>
+        <w:t xml:space="preserve"> ela</w:t>
+      </w:r>
+      <w:r>
+        <w:rPr>
+          <w:rFonts w:ascii="Times New Roman" w:hAnsi="Times New Roman" w:cs="Times New Roman"/>
+        </w:rPr>
+        <w:t xml:space="preserve">, geralmente </w:t>
+      </w:r>
+      <w:r>
+        <w:rPr>
+          <w:rFonts w:ascii="Times New Roman" w:hAnsi="Times New Roman" w:cs="Times New Roman"/>
+        </w:rPr>
+        <w:t xml:space="preserve">a ideia </w:t>
+      </w:r>
+      <w:r>
+        <w:rPr>
+          <w:rFonts w:ascii="Times New Roman" w:hAnsi="Times New Roman" w:cs="Times New Roman"/>
+        </w:rPr>
+        <w:t xml:space="preserve">surge por meio de um vídeo ou </w:t>
+      </w:r>
+      <w:r>
+        <w:rPr>
+          <w:rFonts w:ascii="Times New Roman" w:hAnsi="Times New Roman" w:cs="Times New Roman"/>
+        </w:rPr>
+        <w:t xml:space="preserve">por </w:t>
+      </w:r>
+      <w:r>
+        <w:rPr>
+          <w:rFonts w:ascii="Times New Roman" w:hAnsi="Times New Roman" w:cs="Times New Roman"/>
+        </w:rPr>
+        <w:t>conversas</w:t>
+      </w:r>
+      <w:r>
+        <w:rPr>
+          <w:rFonts w:ascii="Times New Roman" w:hAnsi="Times New Roman" w:cs="Times New Roman"/>
+        </w:rPr>
+        <w:t>, mas sempre bate a curiosidade de saber mais sobre o tópico. Não é difícil encontrar tutoriais de origamis pela internet ou livros, mas às vezes é difícil encontrar novas inspirações</w:t>
+      </w:r>
+      <w:r>
+        <w:rPr>
+          <w:rFonts w:ascii="Times New Roman" w:hAnsi="Times New Roman" w:cs="Times New Roman"/>
+        </w:rPr>
+        <w:t xml:space="preserve"> e ideias</w:t>
+      </w:r>
+      <w:r>
+        <w:rPr>
+          <w:rFonts w:ascii="Times New Roman" w:hAnsi="Times New Roman" w:cs="Times New Roman"/>
+        </w:rPr>
+        <w:t xml:space="preserve"> para se manter motivado. É por isso que um site focado apenas para isso</w:t>
+      </w:r>
+      <w:r>
+        <w:rPr>
+          <w:rFonts w:ascii="Times New Roman" w:hAnsi="Times New Roman" w:cs="Times New Roman"/>
+        </w:rPr>
+        <w:t xml:space="preserve"> será de grande ajuda</w:t>
+      </w:r>
+      <w:r>
+        <w:rPr>
+          <w:rFonts w:ascii="Times New Roman" w:hAnsi="Times New Roman" w:cs="Times New Roman"/>
+        </w:rPr>
+        <w:t>, tanto para ver os diferentes tipos de origami</w:t>
+      </w:r>
+      <w:r>
+        <w:rPr>
+          <w:rFonts w:ascii="Times New Roman" w:hAnsi="Times New Roman" w:cs="Times New Roman"/>
+        </w:rPr>
+        <w:t xml:space="preserve"> </w:t>
+      </w:r>
+      <w:r>
+        <w:rPr>
+          <w:rFonts w:ascii="Times New Roman" w:hAnsi="Times New Roman" w:cs="Times New Roman"/>
+        </w:rPr>
+        <w:t xml:space="preserve">existentes </w:t>
+      </w:r>
+      <w:r>
+        <w:rPr>
+          <w:rFonts w:ascii="Times New Roman" w:hAnsi="Times New Roman" w:cs="Times New Roman"/>
+        </w:rPr>
+        <w:t>quanto para ter diferentes ideias e figuras.</w:t>
+      </w:r>
+    </w:p>
+    <w:p>
+      <w:pPr>
+        <w:rPr>
+          <w:rFonts w:ascii="Times New Roman" w:hAnsi="Times New Roman" w:cs="Times New Roman"/>
+        </w:rPr>
+      </w:pPr>
+    </w:p>
+    <w:p>
+      <w:pPr>
+        <w:rPr>
+          <w:rFonts w:ascii="Times New Roman" w:hAnsi="Times New Roman" w:cs="Times New Roman"/>
+          <w:b/>
+          <w:bCs/>
+        </w:rPr>
+      </w:pPr>
       <w:r>
         <w:br w:type="page"/>
       </w:r>
@@ -4311,11 +5161,12 @@
       <w:pPr>
         <w:pStyle w:val="Ttulo1"/>
       </w:pPr>
+      <w:bookmarkStart w:id="7" w:name="_Toc199457400"/>
       <w:r>
         <w:lastRenderedPageBreak/>
         <w:t>ESCOPO</w:t>
       </w:r>
-      <w:bookmarkEnd w:id="6"/>
+      <w:bookmarkEnd w:id="7"/>
     </w:p>
     <w:p>
       <w:pPr>
@@ -4434,7 +5285,19 @@
         <w:rPr>
           <w:rFonts w:ascii="Times New Roman" w:hAnsi="Times New Roman" w:cs="Times New Roman"/>
         </w:rPr>
-        <w:t>Montar um quiz para avaliação do site.</w:t>
+        <w:t>Montar um quiz para avaliação do site</w:t>
+      </w:r>
+      <w:r>
+        <w:rPr>
+          <w:rFonts w:ascii="Times New Roman" w:hAnsi="Times New Roman" w:cs="Times New Roman"/>
+        </w:rPr>
+        <w:t xml:space="preserve"> e teste de conhecimentos</w:t>
+      </w:r>
+      <w:r>
+        <w:rPr>
+          <w:rFonts w:ascii="Times New Roman" w:hAnsi="Times New Roman" w:cs="Times New Roman"/>
+        </w:rPr>
+        <w:t>.</w:t>
       </w:r>
     </w:p>
     <w:p>
@@ -4453,7 +5316,19 @@
         <w:rPr>
           <w:rFonts w:ascii="Times New Roman" w:hAnsi="Times New Roman" w:cs="Times New Roman"/>
         </w:rPr>
-        <w:t>Dashboard das respostas do quis.</w:t>
+        <w:t xml:space="preserve">Dashboard das respostas do </w:t>
+      </w:r>
+      <w:r>
+        <w:rPr>
+          <w:rFonts w:ascii="Times New Roman" w:hAnsi="Times New Roman" w:cs="Times New Roman"/>
+        </w:rPr>
+        <w:t>quiz e demais informações dos projetos do usuário</w:t>
+      </w:r>
+      <w:r>
+        <w:rPr>
+          <w:rFonts w:ascii="Times New Roman" w:hAnsi="Times New Roman" w:cs="Times New Roman"/>
+        </w:rPr>
+        <w:t>.</w:t>
       </w:r>
     </w:p>
     <w:p>
@@ -4491,7 +5366,13 @@
         <w:rPr>
           <w:rFonts w:ascii="Times New Roman" w:hAnsi="Times New Roman" w:cs="Times New Roman"/>
         </w:rPr>
-        <w:t xml:space="preserve">Utilizando do banco de dados </w:t>
+        <w:t>Utilização</w:t>
+      </w:r>
+      <w:r>
+        <w:rPr>
+          <w:rFonts w:ascii="Times New Roman" w:hAnsi="Times New Roman" w:cs="Times New Roman"/>
+        </w:rPr>
+        <w:t xml:space="preserve"> do banco de dados </w:t>
       </w:r>
       <w:proofErr w:type="spellStart"/>
       <w:r>
@@ -4506,6 +5387,476 @@
           <w:rFonts w:ascii="Times New Roman" w:hAnsi="Times New Roman" w:cs="Times New Roman"/>
         </w:rPr>
         <w:t xml:space="preserve"> para o armazenamento dos dados de cadastro e demais funcionalidades do site como: curtida, comentário e as respostas do quiz.</w:t>
+      </w:r>
+    </w:p>
+    <w:p>
+      <w:pPr>
+        <w:ind w:firstLine="0"/>
+        <w:rPr>
+          <w:rFonts w:ascii="Times New Roman" w:hAnsi="Times New Roman" w:cs="Times New Roman"/>
+        </w:rPr>
+      </w:pPr>
+    </w:p>
+    <w:p>
+      <w:pPr>
+        <w:pStyle w:val="Ttulo2"/>
+      </w:pPr>
+      <w:bookmarkStart w:id="8" w:name="_Toc199457401"/>
+      <w:r>
+        <w:t>PREMISSAS</w:t>
+      </w:r>
+      <w:bookmarkEnd w:id="8"/>
+    </w:p>
+    <w:p>
+      <w:pPr>
+        <w:rPr>
+          <w:rFonts w:ascii="Times New Roman" w:hAnsi="Times New Roman" w:cs="Times New Roman"/>
+        </w:rPr>
+      </w:pPr>
+    </w:p>
+    <w:p>
+      <w:pPr>
+        <w:pStyle w:val="PargrafodaLista"/>
+        <w:numPr>
+          <w:ilvl w:val="0"/>
+          <w:numId w:val="5"/>
+        </w:numPr>
+        <w:ind w:left="993" w:hanging="284"/>
+        <w:rPr>
+          <w:rFonts w:ascii="Times New Roman" w:hAnsi="Times New Roman" w:cs="Times New Roman"/>
+        </w:rPr>
+      </w:pPr>
+      <w:r>
+        <w:rPr>
+          <w:rFonts w:ascii="Times New Roman" w:hAnsi="Times New Roman" w:cs="Times New Roman"/>
+        </w:rPr>
+        <w:t>Disponibilização de computador</w:t>
+      </w:r>
+      <w:r>
+        <w:rPr>
+          <w:rFonts w:ascii="Times New Roman" w:hAnsi="Times New Roman" w:cs="Times New Roman"/>
+        </w:rPr>
+        <w:t>es</w:t>
+      </w:r>
+      <w:r>
+        <w:rPr>
+          <w:rFonts w:ascii="Times New Roman" w:hAnsi="Times New Roman" w:cs="Times New Roman"/>
+        </w:rPr>
+        <w:t xml:space="preserve"> com pelo menos 4GB de RAM, Intel Core I3, Windows 10.</w:t>
+      </w:r>
+    </w:p>
+    <w:p>
+      <w:pPr>
+        <w:pStyle w:val="PargrafodaLista"/>
+        <w:numPr>
+          <w:ilvl w:val="0"/>
+          <w:numId w:val="5"/>
+        </w:numPr>
+        <w:ind w:left="993" w:hanging="284"/>
+        <w:rPr>
+          <w:rFonts w:ascii="Times New Roman" w:hAnsi="Times New Roman" w:cs="Times New Roman"/>
+        </w:rPr>
+      </w:pPr>
+      <w:r>
+        <w:rPr>
+          <w:rFonts w:ascii="Times New Roman" w:hAnsi="Times New Roman" w:cs="Times New Roman"/>
+        </w:rPr>
+        <w:t xml:space="preserve">Disponibilidade de rede </w:t>
+      </w:r>
+      <w:proofErr w:type="spellStart"/>
+      <w:r>
+        <w:rPr>
+          <w:rFonts w:ascii="Times New Roman" w:hAnsi="Times New Roman" w:cs="Times New Roman"/>
+        </w:rPr>
+        <w:t>Wifi</w:t>
+      </w:r>
+      <w:proofErr w:type="spellEnd"/>
+      <w:r>
+        <w:rPr>
+          <w:rFonts w:ascii="Times New Roman" w:hAnsi="Times New Roman" w:cs="Times New Roman"/>
+        </w:rPr>
+        <w:t xml:space="preserve"> de pelo menos </w:t>
+      </w:r>
+      <w:r>
+        <w:rPr>
+          <w:rFonts w:ascii="Times New Roman" w:hAnsi="Times New Roman" w:cs="Times New Roman"/>
+        </w:rPr>
+        <w:t>1</w:t>
+      </w:r>
+      <w:r>
+        <w:rPr>
+          <w:rFonts w:ascii="Times New Roman" w:hAnsi="Times New Roman" w:cs="Times New Roman"/>
+        </w:rPr>
+        <w:t>0MB</w:t>
+      </w:r>
+      <w:r>
+        <w:rPr>
+          <w:rFonts w:ascii="Times New Roman" w:hAnsi="Times New Roman" w:cs="Times New Roman"/>
+        </w:rPr>
+        <w:t>.</w:t>
+      </w:r>
+    </w:p>
+    <w:p>
+      <w:pPr>
+        <w:pStyle w:val="PargrafodaLista"/>
+        <w:numPr>
+          <w:ilvl w:val="0"/>
+          <w:numId w:val="5"/>
+        </w:numPr>
+        <w:ind w:left="993" w:hanging="284"/>
+        <w:rPr>
+          <w:rFonts w:ascii="Times New Roman" w:hAnsi="Times New Roman" w:cs="Times New Roman"/>
+        </w:rPr>
+      </w:pPr>
+      <w:r>
+        <w:rPr>
+          <w:rFonts w:ascii="Times New Roman" w:hAnsi="Times New Roman" w:cs="Times New Roman"/>
+        </w:rPr>
+        <w:t>Disponibilidade de fonte elétrica de 110V ou 220V dependendo da voltagem do computador.</w:t>
+      </w:r>
+    </w:p>
+    <w:p>
+      <w:pPr>
+        <w:rPr>
+          <w:rFonts w:ascii="Times New Roman" w:hAnsi="Times New Roman" w:cs="Times New Roman"/>
+        </w:rPr>
+      </w:pPr>
+    </w:p>
+    <w:p>
+      <w:pPr>
+        <w:pStyle w:val="Ttulo2"/>
+      </w:pPr>
+      <w:bookmarkStart w:id="9" w:name="_Toc199457402"/>
+      <w:r>
+        <w:t>RESTRIÇÕES</w:t>
+      </w:r>
+      <w:bookmarkEnd w:id="9"/>
+    </w:p>
+    <w:p>
+      <w:pPr>
+        <w:rPr>
+          <w:rFonts w:ascii="Times New Roman" w:hAnsi="Times New Roman" w:cs="Times New Roman"/>
+        </w:rPr>
+      </w:pPr>
+    </w:p>
+    <w:p>
+      <w:pPr>
+        <w:pStyle w:val="PargrafodaLista"/>
+        <w:numPr>
+          <w:ilvl w:val="0"/>
+          <w:numId w:val="8"/>
+        </w:numPr>
+        <w:ind w:left="993" w:hanging="284"/>
+        <w:rPr>
+          <w:rFonts w:ascii="Times New Roman" w:hAnsi="Times New Roman" w:cs="Times New Roman"/>
+        </w:rPr>
+      </w:pPr>
+      <w:r>
+        <w:rPr>
+          <w:rFonts w:ascii="Times New Roman" w:hAnsi="Times New Roman" w:cs="Times New Roman"/>
+        </w:rPr>
+        <w:t xml:space="preserve">Serão utilizados a IDE do Virtual Studio </w:t>
+      </w:r>
+      <w:proofErr w:type="spellStart"/>
+      <w:r>
+        <w:rPr>
+          <w:rFonts w:ascii="Times New Roman" w:hAnsi="Times New Roman" w:cs="Times New Roman"/>
+        </w:rPr>
+        <w:t>Code</w:t>
+      </w:r>
+      <w:proofErr w:type="spellEnd"/>
+      <w:r>
+        <w:rPr>
+          <w:rFonts w:ascii="Times New Roman" w:hAnsi="Times New Roman" w:cs="Times New Roman"/>
+        </w:rPr>
+        <w:t xml:space="preserve">, MySQL Workbench e </w:t>
+      </w:r>
+      <w:proofErr w:type="spellStart"/>
+      <w:r>
+        <w:rPr>
+          <w:rFonts w:ascii="Times New Roman" w:hAnsi="Times New Roman" w:cs="Times New Roman"/>
+        </w:rPr>
+        <w:t>VirtualBox</w:t>
+      </w:r>
+      <w:proofErr w:type="spellEnd"/>
+      <w:r>
+        <w:rPr>
+          <w:rFonts w:ascii="Times New Roman" w:hAnsi="Times New Roman" w:cs="Times New Roman"/>
+        </w:rPr>
+        <w:t>.</w:t>
+      </w:r>
+    </w:p>
+    <w:p>
+      <w:pPr>
+        <w:pStyle w:val="PargrafodaLista"/>
+        <w:numPr>
+          <w:ilvl w:val="0"/>
+          <w:numId w:val="8"/>
+        </w:numPr>
+        <w:ind w:left="993" w:hanging="284"/>
+        <w:rPr>
+          <w:rFonts w:ascii="Times New Roman" w:hAnsi="Times New Roman" w:cs="Times New Roman"/>
+        </w:rPr>
+      </w:pPr>
+      <w:r>
+        <w:rPr>
+          <w:rFonts w:ascii="Times New Roman" w:hAnsi="Times New Roman" w:cs="Times New Roman"/>
+        </w:rPr>
+        <w:t>A máquina virtual responsável pela hospedagem do banco de dados utilizará o sistema Linux.</w:t>
+      </w:r>
+    </w:p>
+    <w:p>
+      <w:pPr>
+        <w:pStyle w:val="PargrafodaLista"/>
+        <w:numPr>
+          <w:ilvl w:val="0"/>
+          <w:numId w:val="8"/>
+        </w:numPr>
+        <w:ind w:left="993" w:hanging="284"/>
+        <w:rPr>
+          <w:rFonts w:ascii="Times New Roman" w:hAnsi="Times New Roman" w:cs="Times New Roman"/>
+        </w:rPr>
+      </w:pPr>
+      <w:r>
+        <w:rPr>
+          <w:rFonts w:ascii="Times New Roman" w:hAnsi="Times New Roman" w:cs="Times New Roman"/>
+        </w:rPr>
+        <w:t>Data de entrega estimada para o projeto até dia 02/06/2025.</w:t>
+      </w:r>
+    </w:p>
+    <w:p>
+      <w:pPr>
+        <w:rPr>
+          <w:rFonts w:ascii="Times New Roman" w:hAnsi="Times New Roman" w:cs="Times New Roman"/>
+        </w:rPr>
+      </w:pPr>
+      <w:r>
+        <w:rPr>
+          <w:rFonts w:ascii="Times New Roman" w:hAnsi="Times New Roman" w:cs="Times New Roman"/>
+        </w:rPr>
+        <w:br w:type="page"/>
+      </w:r>
+    </w:p>
+    <w:p>
+      <w:pPr>
+        <w:pStyle w:val="Ttulo1"/>
+      </w:pPr>
+      <w:bookmarkStart w:id="10" w:name="_Toc199457403"/>
+      <w:r>
+        <w:lastRenderedPageBreak/>
+        <w:t>DIAGRAMAS, GRÁFICOS E TABELAS</w:t>
+      </w:r>
+      <w:bookmarkEnd w:id="10"/>
+    </w:p>
+    <w:p>
+      <w:pPr>
+        <w:pStyle w:val="Ttulo2"/>
+      </w:pPr>
+      <w:bookmarkStart w:id="11" w:name="_Toc199457404"/>
+      <w:r>
+        <w:t>DIAGRAMA DE SOLUÇÃO TÉCNICA</w:t>
+      </w:r>
+      <w:bookmarkEnd w:id="11"/>
+    </w:p>
+    <w:p/>
+    <w:p>
+      <w:pPr>
+        <w:ind w:firstLine="0"/>
+        <w:jc w:val="center"/>
+        <w:rPr>
+          <w:rFonts w:ascii="Times New Roman" w:hAnsi="Times New Roman" w:cs="Times New Roman"/>
+        </w:rPr>
+      </w:pPr>
+      <w:r>
+        <w:rPr>
+          <w:rFonts w:ascii="Times New Roman" w:hAnsi="Times New Roman" w:cs="Times New Roman"/>
+        </w:rPr>
+        <w:drawing>
+          <wp:inline distT="0" distB="0" distL="0" distR="0" wp14:anchorId="32B29E0D" wp14:editId="44BE20B8">
+            <wp:extent cx="5761921" cy="2687541"/>
+            <wp:effectExtent l="0" t="0" r="0" b="0"/>
+            <wp:docPr id="1218156647" name="Imagem 1" descr="Diagrama, Esquemático&#10;&#10;O conteúdo gerado por IA pode estar incorreto."/>
+            <wp:cNvGraphicFramePr>
+              <a:graphicFrameLocks xmlns:a="http://schemas.openxmlformats.org/drawingml/2006/main" noChangeAspect="1"/>
+            </wp:cNvGraphicFramePr>
+            <a:graphic xmlns:a="http://schemas.openxmlformats.org/drawingml/2006/main">
+              <a:graphicData uri="http://schemas.openxmlformats.org/drawingml/2006/picture">
+                <pic:pic xmlns:pic="http://schemas.openxmlformats.org/drawingml/2006/picture">
+                  <pic:nvPicPr>
+                    <pic:cNvPr id="1218156647" name="Imagem 1" descr="Diagrama, Esquemático&#10;&#10;O conteúdo gerado por IA pode estar incorreto."/>
+                    <pic:cNvPicPr/>
+                  </pic:nvPicPr>
+                  <pic:blipFill>
+                    <a:blip r:embed="rId18"/>
+                    <a:stretch>
+                      <a:fillRect/>
+                    </a:stretch>
+                  </pic:blipFill>
+                  <pic:spPr>
+                    <a:xfrm>
+                      <a:off x="0" y="0"/>
+                      <a:ext cx="5813476" cy="2711588"/>
+                    </a:xfrm>
+                    <a:prstGeom prst="rect">
+                      <a:avLst/>
+                    </a:prstGeom>
+                  </pic:spPr>
+                </pic:pic>
+              </a:graphicData>
+            </a:graphic>
+          </wp:inline>
+        </w:drawing>
+      </w:r>
+    </w:p>
+    <w:p>
+      <w:pPr>
+        <w:ind w:firstLine="0"/>
+        <w:jc w:val="center"/>
+        <w:rPr>
+          <w:rFonts w:ascii="Times New Roman" w:hAnsi="Times New Roman" w:cs="Times New Roman"/>
+        </w:rPr>
+      </w:pPr>
+    </w:p>
+    <w:p>
+      <w:pPr>
+        <w:pStyle w:val="Ttulo2"/>
+      </w:pPr>
+      <w:bookmarkStart w:id="12" w:name="_Toc199457405"/>
+      <w:r>
+        <w:t>MODELAGEM DO BANCO DE DADOS</w:t>
+      </w:r>
+      <w:bookmarkEnd w:id="12"/>
+    </w:p>
+    <w:p/>
+    <w:p>
+      <w:pPr>
+        <w:ind w:firstLine="0"/>
+        <w:jc w:val="center"/>
+        <w:rPr>
+          <w:rFonts w:ascii="Times New Roman" w:hAnsi="Times New Roman" w:cs="Times New Roman"/>
+        </w:rPr>
+      </w:pPr>
+      <w:r>
+        <w:rPr>
+          <w:rFonts w:ascii="Times New Roman" w:hAnsi="Times New Roman" w:cs="Times New Roman"/>
+        </w:rPr>
+        <w:drawing>
+          <wp:inline distT="0" distB="0" distL="0" distR="0" wp14:anchorId="5B63658E" wp14:editId="0B50359B">
+            <wp:extent cx="5295569" cy="3325274"/>
+            <wp:effectExtent l="0" t="0" r="635" b="8890"/>
+            <wp:docPr id="1706939176" name="Imagem 1" descr="Tela de computador com texto preto sobre fundo branco&#10;&#10;O conteúdo gerado por IA pode estar incorreto."/>
+            <wp:cNvGraphicFramePr>
+              <a:graphicFrameLocks xmlns:a="http://schemas.openxmlformats.org/drawingml/2006/main" noChangeAspect="1"/>
+            </wp:cNvGraphicFramePr>
+            <a:graphic xmlns:a="http://schemas.openxmlformats.org/drawingml/2006/main">
+              <a:graphicData uri="http://schemas.openxmlformats.org/drawingml/2006/picture">
+                <pic:pic xmlns:pic="http://schemas.openxmlformats.org/drawingml/2006/picture">
+                  <pic:nvPicPr>
+                    <pic:cNvPr id="1706939176" name="Imagem 1" descr="Tela de computador com texto preto sobre fundo branco&#10;&#10;O conteúdo gerado por IA pode estar incorreto."/>
+                    <pic:cNvPicPr/>
+                  </pic:nvPicPr>
+                  <pic:blipFill>
+                    <a:blip r:embed="rId19"/>
+                    <a:stretch>
+                      <a:fillRect/>
+                    </a:stretch>
+                  </pic:blipFill>
+                  <pic:spPr>
+                    <a:xfrm>
+                      <a:off x="0" y="0"/>
+                      <a:ext cx="5322664" cy="3342288"/>
+                    </a:xfrm>
+                    <a:prstGeom prst="rect">
+                      <a:avLst/>
+                    </a:prstGeom>
+                  </pic:spPr>
+                </pic:pic>
+              </a:graphicData>
+            </a:graphic>
+          </wp:inline>
+        </w:drawing>
+      </w:r>
+    </w:p>
+    <w:p>
+      <w:pPr>
+        <w:ind w:firstLine="0"/>
+        <w:jc w:val="center"/>
+        <w:rPr>
+          <w:rFonts w:ascii="Times New Roman" w:hAnsi="Times New Roman" w:cs="Times New Roman"/>
+        </w:rPr>
+      </w:pPr>
+    </w:p>
+    <w:p>
+      <w:pPr>
+        <w:rPr>
+          <w:rFonts w:ascii="Times New Roman" w:hAnsi="Times New Roman" w:cs="Times New Roman"/>
+          <w:b/>
+          <w:bCs/>
+        </w:rPr>
+      </w:pPr>
+      <w:r>
+        <w:br w:type="page"/>
+      </w:r>
+    </w:p>
+    <w:p>
+      <w:pPr>
+        <w:pStyle w:val="Ttulo2"/>
+      </w:pPr>
+      <w:bookmarkStart w:id="13" w:name="_Toc199457406"/>
+      <w:r>
+        <w:lastRenderedPageBreak/>
+        <w:t>BACKLOG</w:t>
+      </w:r>
+      <w:bookmarkEnd w:id="13"/>
+    </w:p>
+    <w:p/>
+    <w:p>
+      <w:pPr>
+        <w:ind w:firstLine="0"/>
+        <w:jc w:val="center"/>
+        <w:rPr>
+          <w:rFonts w:ascii="Times New Roman" w:hAnsi="Times New Roman" w:cs="Times New Roman"/>
+        </w:rPr>
+      </w:pPr>
+      <w:r>
+        <w:rPr>
+          <w:rFonts w:ascii="Times New Roman" w:hAnsi="Times New Roman" w:cs="Times New Roman"/>
+        </w:rPr>
+        <w:drawing>
+          <wp:inline distT="0" distB="0" distL="0" distR="0" wp14:anchorId="76901891" wp14:editId="0F52846E">
+            <wp:extent cx="5669280" cy="5858652"/>
+            <wp:effectExtent l="0" t="0" r="7620" b="8890"/>
+            <wp:docPr id="1885140936" name="Imagem 1" descr="Tela de computador com texto preto sobre fundo branco&#10;&#10;O conteúdo gerado por IA pode estar incorreto."/>
+            <wp:cNvGraphicFramePr>
+              <a:graphicFrameLocks xmlns:a="http://schemas.openxmlformats.org/drawingml/2006/main" noChangeAspect="1"/>
+            </wp:cNvGraphicFramePr>
+            <a:graphic xmlns:a="http://schemas.openxmlformats.org/drawingml/2006/main">
+              <a:graphicData uri="http://schemas.openxmlformats.org/drawingml/2006/picture">
+                <pic:pic xmlns:pic="http://schemas.openxmlformats.org/drawingml/2006/picture">
+                  <pic:nvPicPr>
+                    <pic:cNvPr id="1885140936" name="Imagem 1" descr="Tela de computador com texto preto sobre fundo branco&#10;&#10;O conteúdo gerado por IA pode estar incorreto."/>
+                    <pic:cNvPicPr/>
+                  </pic:nvPicPr>
+                  <pic:blipFill>
+                    <a:blip r:embed="rId20"/>
+                    <a:stretch>
+                      <a:fillRect/>
+                    </a:stretch>
+                  </pic:blipFill>
+                  <pic:spPr>
+                    <a:xfrm>
+                      <a:off x="0" y="0"/>
+                      <a:ext cx="5670524" cy="5859938"/>
+                    </a:xfrm>
+                    <a:prstGeom prst="rect">
+                      <a:avLst/>
+                    </a:prstGeom>
+                  </pic:spPr>
+                </pic:pic>
+              </a:graphicData>
+            </a:graphic>
+          </wp:inline>
+        </w:drawing>
       </w:r>
     </w:p>
     <w:p>
@@ -4528,15 +5879,14 @@
           <w:ilvl w:val="0"/>
           <w:numId w:val="0"/>
         </w:numPr>
-        <w:ind w:left="284" w:hanging="284"/>
         <w:jc w:val="center"/>
       </w:pPr>
-      <w:bookmarkStart w:id="7" w:name="_Toc198416725"/>
+      <w:bookmarkStart w:id="14" w:name="_Toc199457407"/>
       <w:r>
         <w:lastRenderedPageBreak/>
         <w:t>REFERÊNCIA</w:t>
       </w:r>
-      <w:bookmarkEnd w:id="7"/>
+      <w:bookmarkEnd w:id="14"/>
     </w:p>
     <w:p>
       <w:pPr>
@@ -4559,13 +5909,7 @@
         <w:rPr>
           <w:rFonts w:ascii="Times New Roman" w:hAnsi="Times New Roman" w:cs="Times New Roman"/>
         </w:rPr>
-        <w:t>WIKIPÉDIA</w:t>
-      </w:r>
-      <w:r>
-        <w:rPr>
-          <w:rFonts w:ascii="Times New Roman" w:hAnsi="Times New Roman" w:cs="Times New Roman"/>
-        </w:rPr>
-        <w:t xml:space="preserve">. </w:t>
+        <w:t xml:space="preserve">FESTQUALI. </w:t>
       </w:r>
       <w:r>
         <w:rPr>
@@ -4573,6 +5917,65 @@
           <w:b/>
           <w:bCs/>
         </w:rPr>
+        <w:t>Relação entre ODS, Padrões ISO e ESG</w:t>
+      </w:r>
+      <w:r>
+        <w:rPr>
+          <w:rFonts w:ascii="Times New Roman" w:hAnsi="Times New Roman" w:cs="Times New Roman"/>
+        </w:rPr>
+        <w:t xml:space="preserve">. Disponível em: </w:t>
+      </w:r>
+      <w:hyperlink r:id="rId21" w:history="1">
+        <w:r>
+          <w:rPr>
+            <w:rStyle w:val="Hyperlink"/>
+            <w:rFonts w:ascii="Times New Roman" w:hAnsi="Times New Roman" w:cs="Times New Roman"/>
+          </w:rPr>
+          <w:t>https://blog.festquali.com.br/relacao-entre-ods-padroes-iso-e-esg/?gad_source=1&amp;gad_campaignid=19964118686&amp;gbraid=0AAAAAphEyH0c-fXu9FtCmT13YYx1kyFoZ&amp;gclid=CjwKCAjwi-DBBhA5EiwAXOHsGe4yt7EuQvtnemauSlAUJg5Q3iUk6hyDz-iOHFqDbFmFmowuExVUIxoCxz0QAvD_BwE</w:t>
+        </w:r>
+      </w:hyperlink>
+      <w:r>
+        <w:rPr>
+          <w:rFonts w:ascii="Times New Roman" w:hAnsi="Times New Roman" w:cs="Times New Roman"/>
+        </w:rPr>
+        <w:t xml:space="preserve"> </w:t>
+      </w:r>
+    </w:p>
+    <w:p>
+      <w:pPr>
+        <w:ind w:firstLine="0"/>
+        <w:jc w:val="left"/>
+        <w:rPr>
+          <w:rFonts w:ascii="Times New Roman" w:hAnsi="Times New Roman" w:cs="Times New Roman"/>
+        </w:rPr>
+      </w:pPr>
+    </w:p>
+    <w:p>
+      <w:pPr>
+        <w:ind w:firstLine="0"/>
+        <w:jc w:val="left"/>
+        <w:rPr>
+          <w:rFonts w:ascii="Times New Roman" w:hAnsi="Times New Roman" w:cs="Times New Roman"/>
+        </w:rPr>
+      </w:pPr>
+      <w:r>
+        <w:rPr>
+          <w:rFonts w:ascii="Times New Roman" w:hAnsi="Times New Roman" w:cs="Times New Roman"/>
+        </w:rPr>
+        <w:t>WIKIPÉDIA</w:t>
+      </w:r>
+      <w:r>
+        <w:rPr>
+          <w:rFonts w:ascii="Times New Roman" w:hAnsi="Times New Roman" w:cs="Times New Roman"/>
+        </w:rPr>
+        <w:t xml:space="preserve">. </w:t>
+      </w:r>
+      <w:r>
+        <w:rPr>
+          <w:rFonts w:ascii="Times New Roman" w:hAnsi="Times New Roman" w:cs="Times New Roman"/>
+          <w:b/>
+          <w:bCs/>
+        </w:rPr>
         <w:t>Debug com Pato de Borracha</w:t>
       </w:r>
       <w:r>
@@ -4581,7 +5984,7 @@
         </w:rPr>
         <w:t xml:space="preserve">. Disponível em: </w:t>
       </w:r>
-      <w:hyperlink r:id="rId17" w:history="1">
+      <w:hyperlink r:id="rId22" w:history="1">
         <w:r>
           <w:rPr>
             <w:rStyle w:val="Hyperlink"/>
@@ -4636,7 +6039,7 @@
         </w:rPr>
         <w:t xml:space="preserve">. Disponível em: </w:t>
       </w:r>
-      <w:hyperlink r:id="rId18" w:history="1">
+      <w:hyperlink r:id="rId23" w:history="1">
         <w:r>
           <w:rPr>
             <w:rStyle w:val="Hyperlink"/>
@@ -4723,7 +6126,7 @@
         </w:rPr>
         <w:t xml:space="preserve">. Disponível em: </w:t>
       </w:r>
-      <w:hyperlink r:id="rId19" w:history="1">
+      <w:hyperlink r:id="rId24" w:history="1">
         <w:r>
           <w:rPr>
             <w:rStyle w:val="Hyperlink"/>
@@ -4733,17 +6136,8 @@
         </w:r>
       </w:hyperlink>
     </w:p>
-    <w:p>
-      <w:pPr>
-        <w:ind w:firstLine="0"/>
-        <w:jc w:val="left"/>
-        <w:rPr>
-          <w:rFonts w:ascii="Times New Roman" w:hAnsi="Times New Roman" w:cs="Times New Roman"/>
-        </w:rPr>
-      </w:pPr>
-    </w:p>
     <w:sectPr>
-      <w:footerReference w:type="default" r:id="rId20"/>
+      <w:footerReference w:type="default" r:id="rId25"/>
       <w:pgSz w:w="11906" w:h="16838"/>
       <w:pgMar w:top="1701" w:right="1134" w:bottom="1134" w:left="1701" w:header="709" w:footer="709" w:gutter="0"/>
       <w:cols w:space="708"/>
@@ -4894,7 +6288,7 @@
   <w:abstractNum w:abstractNumId="0" w15:restartNumberingAfterBreak="0">
     <w:nsid w:val="0A9524C7"/>
     <w:multiLevelType w:val="hybridMultilevel"/>
-    <w:tmpl w:val="51D6EF70"/>
+    <w:tmpl w:val="0930C61A"/>
     <w:lvl w:ilvl="0" w:tplc="04160001">
       <w:start w:val="1"/>
       <w:numFmt w:val="bullet"/>
@@ -5293,6 +6687,205 @@
     </w:lvl>
   </w:abstractNum>
   <w:abstractNum w:abstractNumId="4" w15:restartNumberingAfterBreak="0">
+    <w:nsid w:val="41F771F0"/>
+    <w:multiLevelType w:val="hybridMultilevel"/>
+    <w:tmpl w:val="C3785904"/>
+    <w:lvl w:ilvl="0" w:tplc="04160001">
+      <w:start w:val="1"/>
+      <w:numFmt w:val="bullet"/>
+      <w:lvlText w:val=""/>
+      <w:lvlJc w:val="left"/>
+      <w:pPr>
+        <w:ind w:left="1429" w:hanging="360"/>
+      </w:pPr>
+      <w:rPr>
+        <w:rFonts w:ascii="Symbol" w:hAnsi="Symbol" w:hint="default"/>
+      </w:rPr>
+    </w:lvl>
+    <w:lvl w:ilvl="1" w:tplc="04160003" w:tentative="1">
+      <w:start w:val="1"/>
+      <w:numFmt w:val="bullet"/>
+      <w:lvlText w:val="o"/>
+      <w:lvlJc w:val="left"/>
+      <w:pPr>
+        <w:ind w:left="2149" w:hanging="360"/>
+      </w:pPr>
+      <w:rPr>
+        <w:rFonts w:ascii="Courier New" w:hAnsi="Courier New" w:cs="Courier New" w:hint="default"/>
+      </w:rPr>
+    </w:lvl>
+    <w:lvl w:ilvl="2" w:tplc="04160005" w:tentative="1">
+      <w:start w:val="1"/>
+      <w:numFmt w:val="bullet"/>
+      <w:lvlText w:val=""/>
+      <w:lvlJc w:val="left"/>
+      <w:pPr>
+        <w:ind w:left="2869" w:hanging="360"/>
+      </w:pPr>
+      <w:rPr>
+        <w:rFonts w:ascii="Wingdings" w:hAnsi="Wingdings" w:hint="default"/>
+      </w:rPr>
+    </w:lvl>
+    <w:lvl w:ilvl="3" w:tplc="04160001" w:tentative="1">
+      <w:start w:val="1"/>
+      <w:numFmt w:val="bullet"/>
+      <w:lvlText w:val=""/>
+      <w:lvlJc w:val="left"/>
+      <w:pPr>
+        <w:ind w:left="3589" w:hanging="360"/>
+      </w:pPr>
+      <w:rPr>
+        <w:rFonts w:ascii="Symbol" w:hAnsi="Symbol" w:hint="default"/>
+      </w:rPr>
+    </w:lvl>
+    <w:lvl w:ilvl="4" w:tplc="04160003" w:tentative="1">
+      <w:start w:val="1"/>
+      <w:numFmt w:val="bullet"/>
+      <w:lvlText w:val="o"/>
+      <w:lvlJc w:val="left"/>
+      <w:pPr>
+        <w:ind w:left="4309" w:hanging="360"/>
+      </w:pPr>
+      <w:rPr>
+        <w:rFonts w:ascii="Courier New" w:hAnsi="Courier New" w:cs="Courier New" w:hint="default"/>
+      </w:rPr>
+    </w:lvl>
+    <w:lvl w:ilvl="5" w:tplc="04160005" w:tentative="1">
+      <w:start w:val="1"/>
+      <w:numFmt w:val="bullet"/>
+      <w:lvlText w:val=""/>
+      <w:lvlJc w:val="left"/>
+      <w:pPr>
+        <w:ind w:left="5029" w:hanging="360"/>
+      </w:pPr>
+      <w:rPr>
+        <w:rFonts w:ascii="Wingdings" w:hAnsi="Wingdings" w:hint="default"/>
+      </w:rPr>
+    </w:lvl>
+    <w:lvl w:ilvl="6" w:tplc="04160001" w:tentative="1">
+      <w:start w:val="1"/>
+      <w:numFmt w:val="bullet"/>
+      <w:lvlText w:val=""/>
+      <w:lvlJc w:val="left"/>
+      <w:pPr>
+        <w:ind w:left="5749" w:hanging="360"/>
+      </w:pPr>
+      <w:rPr>
+        <w:rFonts w:ascii="Symbol" w:hAnsi="Symbol" w:hint="default"/>
+      </w:rPr>
+    </w:lvl>
+    <w:lvl w:ilvl="7" w:tplc="04160003" w:tentative="1">
+      <w:start w:val="1"/>
+      <w:numFmt w:val="bullet"/>
+      <w:lvlText w:val="o"/>
+      <w:lvlJc w:val="left"/>
+      <w:pPr>
+        <w:ind w:left="6469" w:hanging="360"/>
+      </w:pPr>
+      <w:rPr>
+        <w:rFonts w:ascii="Courier New" w:hAnsi="Courier New" w:cs="Courier New" w:hint="default"/>
+      </w:rPr>
+    </w:lvl>
+    <w:lvl w:ilvl="8" w:tplc="04160005" w:tentative="1">
+      <w:start w:val="1"/>
+      <w:numFmt w:val="bullet"/>
+      <w:lvlText w:val=""/>
+      <w:lvlJc w:val="left"/>
+      <w:pPr>
+        <w:ind w:left="7189" w:hanging="360"/>
+      </w:pPr>
+      <w:rPr>
+        <w:rFonts w:ascii="Wingdings" w:hAnsi="Wingdings" w:hint="default"/>
+      </w:rPr>
+    </w:lvl>
+  </w:abstractNum>
+  <w:abstractNum w:abstractNumId="5" w15:restartNumberingAfterBreak="0">
+    <w:nsid w:val="70594C83"/>
+    <w:multiLevelType w:val="hybridMultilevel"/>
+    <w:tmpl w:val="DF4AC238"/>
+    <w:lvl w:ilvl="0" w:tplc="0416000F">
+      <w:start w:val="1"/>
+      <w:numFmt w:val="decimal"/>
+      <w:lvlText w:val="%1."/>
+      <w:lvlJc w:val="left"/>
+      <w:pPr>
+        <w:ind w:left="1429" w:hanging="360"/>
+      </w:pPr>
+    </w:lvl>
+    <w:lvl w:ilvl="1" w:tplc="04160019" w:tentative="1">
+      <w:start w:val="1"/>
+      <w:numFmt w:val="lowerLetter"/>
+      <w:lvlText w:val="%2."/>
+      <w:lvlJc w:val="left"/>
+      <w:pPr>
+        <w:ind w:left="2149" w:hanging="360"/>
+      </w:pPr>
+    </w:lvl>
+    <w:lvl w:ilvl="2" w:tplc="0416001B" w:tentative="1">
+      <w:start w:val="1"/>
+      <w:numFmt w:val="lowerRoman"/>
+      <w:lvlText w:val="%3."/>
+      <w:lvlJc w:val="right"/>
+      <w:pPr>
+        <w:ind w:left="2869" w:hanging="180"/>
+      </w:pPr>
+    </w:lvl>
+    <w:lvl w:ilvl="3" w:tplc="0416000F" w:tentative="1">
+      <w:start w:val="1"/>
+      <w:numFmt w:val="decimal"/>
+      <w:lvlText w:val="%4."/>
+      <w:lvlJc w:val="left"/>
+      <w:pPr>
+        <w:ind w:left="3589" w:hanging="360"/>
+      </w:pPr>
+    </w:lvl>
+    <w:lvl w:ilvl="4" w:tplc="04160019" w:tentative="1">
+      <w:start w:val="1"/>
+      <w:numFmt w:val="lowerLetter"/>
+      <w:lvlText w:val="%5."/>
+      <w:lvlJc w:val="left"/>
+      <w:pPr>
+        <w:ind w:left="4309" w:hanging="360"/>
+      </w:pPr>
+    </w:lvl>
+    <w:lvl w:ilvl="5" w:tplc="0416001B" w:tentative="1">
+      <w:start w:val="1"/>
+      <w:numFmt w:val="lowerRoman"/>
+      <w:lvlText w:val="%6."/>
+      <w:lvlJc w:val="right"/>
+      <w:pPr>
+        <w:ind w:left="5029" w:hanging="180"/>
+      </w:pPr>
+    </w:lvl>
+    <w:lvl w:ilvl="6" w:tplc="0416000F" w:tentative="1">
+      <w:start w:val="1"/>
+      <w:numFmt w:val="decimal"/>
+      <w:lvlText w:val="%7."/>
+      <w:lvlJc w:val="left"/>
+      <w:pPr>
+        <w:ind w:left="5749" w:hanging="360"/>
+      </w:pPr>
+    </w:lvl>
+    <w:lvl w:ilvl="7" w:tplc="04160019" w:tentative="1">
+      <w:start w:val="1"/>
+      <w:numFmt w:val="lowerLetter"/>
+      <w:lvlText w:val="%8."/>
+      <w:lvlJc w:val="left"/>
+      <w:pPr>
+        <w:ind w:left="6469" w:hanging="360"/>
+      </w:pPr>
+    </w:lvl>
+    <w:lvl w:ilvl="8" w:tplc="0416001B" w:tentative="1">
+      <w:start w:val="1"/>
+      <w:numFmt w:val="lowerRoman"/>
+      <w:lvlText w:val="%9."/>
+      <w:lvlJc w:val="right"/>
+      <w:pPr>
+        <w:ind w:left="7189" w:hanging="180"/>
+      </w:pPr>
+    </w:lvl>
+  </w:abstractNum>
+  <w:abstractNum w:abstractNumId="6" w15:restartNumberingAfterBreak="0">
     <w:nsid w:val="76310AEC"/>
     <w:multiLevelType w:val="hybridMultilevel"/>
     <w:tmpl w:val="3D44CA3A"/>
@@ -5381,7 +6974,7 @@
       </w:pPr>
     </w:lvl>
   </w:abstractNum>
-  <w:abstractNum w:abstractNumId="5" w15:restartNumberingAfterBreak="0">
+  <w:abstractNum w:abstractNumId="7" w15:restartNumberingAfterBreak="0">
     <w:nsid w:val="78E37278"/>
     <w:multiLevelType w:val="multilevel"/>
     <w:tmpl w:val="421231F8"/>
@@ -5505,10 +7098,10 @@
     </w:lvl>
   </w:abstractNum>
   <w:num w:numId="1" w16cid:durableId="955327694">
-    <w:abstractNumId w:val="4"/>
+    <w:abstractNumId w:val="6"/>
   </w:num>
   <w:num w:numId="2" w16cid:durableId="107166016">
-    <w:abstractNumId w:val="5"/>
+    <w:abstractNumId w:val="7"/>
   </w:num>
   <w:num w:numId="3" w16cid:durableId="503517048">
     <w:abstractNumId w:val="2"/>
@@ -5521,6 +7114,12 @@
   </w:num>
   <w:num w:numId="6" w16cid:durableId="559944528">
     <w:abstractNumId w:val="1"/>
+  </w:num>
+  <w:num w:numId="7" w16cid:durableId="2000309886">
+    <w:abstractNumId w:val="5"/>
+  </w:num>
+  <w:num w:numId="8" w16cid:durableId="1377850114">
+    <w:abstractNumId w:val="4"/>
   </w:num>
 </w:numbering>
 </file>
@@ -6128,7 +7727,6 @@
   <w:style w:type="character" w:default="1" w:styleId="Fontepargpadro">
     <w:name w:val="Default Paragraph Font"/>
     <w:uiPriority w:val="1"/>
-    <w:semiHidden/>
     <w:unhideWhenUsed/>
   </w:style>
   <w:style w:type="table" w:default="1" w:styleId="Tabelanormal">

</xml_diff>